<commit_message>
Updated Q1 in report
</commit_message>
<xml_diff>
--- a/project3/BayesianNet/cse537-project3.docx
+++ b/project3/BayesianNet/cse537-project3.docx
@@ -489,6 +489,39 @@
     </w:p>
     <w:p>
       <w:pPr>
+        <w:pStyle w:val="HTMLPreformatted"/>
+        <w:jc w:val="both"/>
+        <w:rPr>
+          <w:rFonts w:asciiTheme="minorHAnsi" w:hAnsiTheme="minorHAnsi"/>
+          <w:b/>
+          <w:sz w:val="22"/>
+          <w:szCs w:val="22"/>
+        </w:rPr>
+      </w:pPr>
+      <w:r>
+        <w:rPr>
+          <w:rFonts w:asciiTheme="minorHAnsi" w:hAnsiTheme="minorHAnsi"/>
+          <w:b/>
+          <w:sz w:val="22"/>
+          <w:szCs w:val="22"/>
+        </w:rPr>
+        <w:t>Command 1:</w:t>
+      </w:r>
+    </w:p>
+    <w:p>
+      <w:pPr>
+        <w:pStyle w:val="HTMLPreformatted"/>
+        <w:jc w:val="both"/>
+        <w:rPr>
+          <w:rFonts w:asciiTheme="minorHAnsi" w:hAnsiTheme="minorHAnsi"/>
+          <w:b/>
+          <w:sz w:val="22"/>
+          <w:szCs w:val="22"/>
+        </w:rPr>
+      </w:pPr>
+    </w:p>
+    <w:p>
+      <w:pPr>
         <w:pStyle w:val="code"/>
         <w:rPr>
           <w:rFonts w:asciiTheme="minorHAnsi" w:hAnsiTheme="minorHAnsi"/>
@@ -512,6 +545,7 @@
       <w:pPr>
         <w:pStyle w:val="NoSpacing"/>
         <w:rPr>
+          <w:b/>
           <w:bCs/>
         </w:rPr>
       </w:pPr>
@@ -529,21 +563,19 @@
           <w:b/>
           <w:bCs/>
         </w:rPr>
-        <w:t>:</w:t>
-      </w:r>
-      <w:r>
-        <w:rPr>
-          <w:bCs/>
-        </w:rPr>
-        <w:t xml:space="preserve"> </w:t>
-      </w:r>
-      <w:r>
-        <w:rPr>
+        <w:t xml:space="preserve">: </w:t>
+      </w:r>
+      <w:r>
+        <w:rPr>
+          <w:b/>
           <w:bCs/>
         </w:rPr>
         <w:t xml:space="preserve">  </w:t>
       </w:r>
       <w:r>
+        <w:rPr>
+          <w:b/>
+        </w:rPr>
         <w:t>1.000000</w:t>
       </w:r>
     </w:p>
@@ -551,6 +583,7 @@
       <w:pPr>
         <w:pStyle w:val="NoSpacing"/>
         <w:rPr>
+          <w:b/>
           <w:bCs/>
         </w:rPr>
       </w:pPr>
@@ -561,21 +594,19 @@
           <w:i/>
           <w:iCs/>
         </w:rPr>
-        <w:t>Time used:</w:t>
-      </w:r>
-      <w:r>
-        <w:rPr>
-          <w:bCs/>
-          <w:i/>
-          <w:iCs/>
-        </w:rPr>
-        <w:t xml:space="preserve"> </w:t>
-      </w:r>
-      <w:r>
+        <w:t xml:space="preserve">Time used: </w:t>
+      </w:r>
+      <w:r>
+        <w:rPr>
+          <w:b/>
+        </w:rPr>
         <w:t xml:space="preserve">0.040000 </w:t>
       </w:r>
       <w:proofErr w:type="spellStart"/>
       <w:r>
+        <w:rPr>
+          <w:b/>
+        </w:rPr>
         <w:t>secs</w:t>
       </w:r>
       <w:proofErr w:type="spellEnd"/>
@@ -594,9 +625,15 @@
         <w:tabs>
           <w:tab w:val="left" w:pos="1268"/>
         </w:tabs>
-      </w:pPr>
-      <w:r>
-        <w:tab/>
+        <w:rPr>
+          <w:b/>
+        </w:rPr>
+      </w:pPr>
+      <w:r>
+        <w:rPr>
+          <w:b/>
+        </w:rPr>
+        <w:t>Command 2:</w:t>
       </w:r>
     </w:p>
     <w:p>
@@ -611,30 +648,6 @@
           <w:szCs w:val="24"/>
         </w:rPr>
       </w:pPr>
-      <w:r>
-        <w:rPr>
-          <w:b/>
-          <w:sz w:val="24"/>
-          <w:szCs w:val="24"/>
-        </w:rPr>
-        <w:t>Q2.</w:t>
-      </w:r>
-      <w:r>
-        <w:rPr>
-          <w:b/>
-          <w:sz w:val="24"/>
-          <w:szCs w:val="24"/>
-        </w:rPr>
-        <w:t xml:space="preserve">  Return the most possible missing two consecutive letters</w:t>
-      </w:r>
-      <w:r>
-        <w:rPr>
-          <w:b/>
-          <w:sz w:val="24"/>
-          <w:szCs w:val="24"/>
-        </w:rPr>
-        <w:t xml:space="preserve"> </w:t>
-      </w:r>
     </w:p>
     <w:p>
       <w:pPr>
@@ -642,459 +655,22 @@
         <w:tabs>
           <w:tab w:val="left" w:pos="1268"/>
         </w:tabs>
-      </w:pPr>
-    </w:p>
-    <w:p>
-      <w:pPr>
-        <w:jc w:val="both"/>
-        <w:rPr>
-          <w:bCs/>
-        </w:rPr>
-      </w:pPr>
-      <w:r>
-        <w:rPr>
-          <w:b/>
-        </w:rPr>
-        <w:t>Methodology Used:</w:t>
-      </w:r>
-      <w:r>
-        <w:t xml:space="preserve"> </w:t>
-      </w:r>
-      <w:r>
-        <w:rPr>
-          <w:bCs/>
-        </w:rPr>
-        <w:t xml:space="preserve">Using the CPT table given. Visualizing the query set as a Markov Chain of the form       </w:t>
-      </w:r>
-      <w:r>
-        <w:rPr>
-          <w:bCs/>
-        </w:rPr>
-        <w:t xml:space="preserve"> </w:t>
-      </w:r>
-      <w:r>
-        <w:rPr>
-          <w:bCs/>
-        </w:rPr>
-        <w:t xml:space="preserve">  a -&gt; B -&gt; </w:t>
-      </w:r>
-      <w:r>
-        <w:rPr>
-          <w:bCs/>
-        </w:rPr>
-        <w:t>C -&gt; d</w:t>
-      </w:r>
-      <w:r>
-        <w:rPr>
-          <w:bCs/>
-        </w:rPr>
-        <w:t>.  B</w:t>
-      </w:r>
-      <w:r>
-        <w:rPr>
-          <w:bCs/>
-        </w:rPr>
-        <w:t xml:space="preserve"> &amp; C</w:t>
-      </w:r>
-      <w:r>
-        <w:rPr>
-          <w:bCs/>
-        </w:rPr>
-        <w:t xml:space="preserve"> being blank position under consideration to be found out. Probability for each assignment to B </w:t>
-      </w:r>
-      <w:r>
-        <w:rPr>
-          <w:bCs/>
-        </w:rPr>
-        <w:t xml:space="preserve">&amp; C </w:t>
-      </w:r>
-      <w:r>
-        <w:rPr>
-          <w:bCs/>
-        </w:rPr>
-        <w:t xml:space="preserve">is computed by considering each of the </w:t>
-      </w:r>
-      <w:proofErr w:type="spellStart"/>
-      <w:r>
-        <w:rPr>
-          <w:bCs/>
-        </w:rPr>
-        <w:t>ascii</w:t>
-      </w:r>
-      <w:proofErr w:type="spellEnd"/>
-      <w:r>
-        <w:rPr>
-          <w:bCs/>
-        </w:rPr>
-        <w:t xml:space="preserve"> lowercase characters including (`) and then returning most likeliest character</w:t>
-      </w:r>
-      <w:r>
-        <w:rPr>
-          <w:bCs/>
-        </w:rPr>
-        <w:t>s</w:t>
-      </w:r>
-      <w:r>
-        <w:rPr>
-          <w:bCs/>
-        </w:rPr>
-        <w:t xml:space="preserve"> with highest conditional probability calculated with </w:t>
-      </w:r>
-      <w:proofErr w:type="spellStart"/>
-      <w:r>
-        <w:rPr>
-          <w:bCs/>
-        </w:rPr>
-        <w:t>a</w:t>
-      </w:r>
-      <w:proofErr w:type="gramStart"/>
-      <w:r>
-        <w:rPr>
-          <w:bCs/>
-        </w:rPr>
-        <w:t>,</w:t>
-      </w:r>
-      <w:r>
-        <w:rPr>
-          <w:bCs/>
-        </w:rPr>
-        <w:t>d</w:t>
-      </w:r>
-      <w:proofErr w:type="spellEnd"/>
-      <w:proofErr w:type="gramEnd"/>
-      <w:r>
-        <w:rPr>
-          <w:bCs/>
-        </w:rPr>
-        <w:t xml:space="preserve"> &amp; set of </w:t>
-      </w:r>
-      <w:proofErr w:type="spellStart"/>
-      <w:r>
-        <w:rPr>
-          <w:bCs/>
-        </w:rPr>
-        <w:t>ascii</w:t>
-      </w:r>
-      <w:proofErr w:type="spellEnd"/>
-      <w:r>
-        <w:rPr>
-          <w:bCs/>
-        </w:rPr>
-        <w:t xml:space="preserve"> characters.</w:t>
-      </w:r>
-    </w:p>
-    <w:p>
-      <w:pPr>
-        <w:jc w:val="both"/>
-        <w:rPr>
-          <w:b/>
-        </w:rPr>
-      </w:pPr>
-      <w:r>
-        <w:rPr>
-          <w:b/>
-          <w:bCs/>
-        </w:rPr>
-        <w:t>Probability Evaluation Function: P (b,</w:t>
-      </w:r>
-      <w:r>
-        <w:rPr>
-          <w:b/>
-          <w:bCs/>
-        </w:rPr>
-        <w:t xml:space="preserve"> </w:t>
-      </w:r>
-      <w:r>
-        <w:rPr>
-          <w:b/>
-          <w:bCs/>
-        </w:rPr>
-        <w:t>a) * P</w:t>
-      </w:r>
-      <w:r>
-        <w:rPr>
-          <w:b/>
-          <w:bCs/>
-        </w:rPr>
-        <w:t xml:space="preserve"> </w:t>
-      </w:r>
-      <w:r>
-        <w:rPr>
-          <w:b/>
-          <w:bCs/>
-        </w:rPr>
-        <w:t>(c,</w:t>
-      </w:r>
-      <w:r>
-        <w:rPr>
-          <w:b/>
-          <w:bCs/>
-        </w:rPr>
-        <w:t xml:space="preserve"> </w:t>
-      </w:r>
-      <w:r>
-        <w:rPr>
-          <w:b/>
-          <w:bCs/>
-        </w:rPr>
-        <w:t>b) * P</w:t>
-      </w:r>
-      <w:r>
-        <w:rPr>
-          <w:b/>
-          <w:bCs/>
-        </w:rPr>
-        <w:t xml:space="preserve"> </w:t>
-      </w:r>
-      <w:r>
-        <w:rPr>
-          <w:b/>
-          <w:bCs/>
-        </w:rPr>
-        <w:t>(d,</w:t>
-      </w:r>
-      <w:r>
-        <w:rPr>
-          <w:b/>
-          <w:bCs/>
-        </w:rPr>
-        <w:t xml:space="preserve"> </w:t>
-      </w:r>
-      <w:r>
-        <w:rPr>
-          <w:b/>
-          <w:bCs/>
-        </w:rPr>
-        <w:t xml:space="preserve">c) </w:t>
-      </w:r>
-    </w:p>
-    <w:p>
-      <w:pPr>
-        <w:pStyle w:val="HTMLPreformatted"/>
-        <w:jc w:val="both"/>
-        <w:rPr>
-          <w:rFonts w:asciiTheme="minorHAnsi" w:hAnsiTheme="minorHAnsi"/>
-          <w:b/>
-          <w:sz w:val="22"/>
-          <w:szCs w:val="22"/>
-        </w:rPr>
-      </w:pPr>
-      <w:r>
-        <w:rPr>
-          <w:rFonts w:asciiTheme="minorHAnsi" w:hAnsiTheme="minorHAnsi"/>
-          <w:b/>
-          <w:sz w:val="22"/>
-          <w:szCs w:val="22"/>
-        </w:rPr>
-        <w:t>Execution Details</w:t>
-      </w:r>
-      <w:r>
-        <w:rPr>
-          <w:rFonts w:asciiTheme="minorHAnsi" w:hAnsiTheme="minorHAnsi"/>
-          <w:b/>
-          <w:sz w:val="22"/>
-          <w:szCs w:val="22"/>
-        </w:rPr>
-        <w:t xml:space="preserve"> </w:t>
-      </w:r>
-    </w:p>
-    <w:p>
-      <w:pPr>
-        <w:pStyle w:val="HTMLPreformatted"/>
-        <w:jc w:val="both"/>
-        <w:rPr>
-          <w:rFonts w:asciiTheme="minorHAnsi" w:hAnsiTheme="minorHAnsi"/>
-          <w:b/>
-          <w:sz w:val="22"/>
-          <w:szCs w:val="22"/>
-        </w:rPr>
-      </w:pPr>
-      <w:r>
-        <w:rPr>
-          <w:rFonts w:asciiTheme="minorHAnsi" w:hAnsiTheme="minorHAnsi"/>
-          <w:b/>
-          <w:sz w:val="22"/>
-          <w:szCs w:val="22"/>
-        </w:rPr>
-        <w:t>Command 1:</w:t>
-      </w:r>
-    </w:p>
-    <w:p>
-      <w:pPr>
-        <w:pStyle w:val="HTMLPreformatted"/>
-        <w:jc w:val="both"/>
-        <w:rPr>
-          <w:rFonts w:asciiTheme="minorHAnsi" w:hAnsiTheme="minorHAnsi"/>
-          <w:b/>
-          <w:sz w:val="22"/>
-          <w:szCs w:val="22"/>
-        </w:rPr>
-      </w:pPr>
-    </w:p>
-    <w:p>
-      <w:pPr>
-        <w:pStyle w:val="HTMLPreformatted"/>
-        <w:jc w:val="both"/>
-        <w:rPr>
-          <w:rFonts w:asciiTheme="minorHAnsi" w:hAnsiTheme="minorHAnsi"/>
-          <w:b/>
-          <w:sz w:val="22"/>
-          <w:szCs w:val="22"/>
-        </w:rPr>
-      </w:pPr>
-      <w:r>
         <w:rPr>
           <w:rStyle w:val="codeChar"/>
         </w:rPr>
+      </w:pPr>
+      <w:r>
+        <w:rPr>
+          <w:rStyle w:val="codeChar"/>
+        </w:rPr>
         <w:t xml:space="preserve">python </w:t>
       </w:r>
       <w:r>
         <w:rPr>
           <w:rStyle w:val="codeChar"/>
         </w:rPr>
-        <w:t>wordCross.py –</w:t>
-      </w:r>
-      <w:r>
-        <w:rPr>
-          <w:rStyle w:val="codeChar"/>
-        </w:rPr>
-        <w:t>q2</w:t>
-      </w:r>
-      <w:r>
-        <w:rPr>
-          <w:rStyle w:val="codeChar"/>
-        </w:rPr>
-        <w:t xml:space="preserve"> --test</w:t>
-      </w:r>
-    </w:p>
-    <w:p>
-      <w:pPr>
-        <w:pStyle w:val="NoSpacing"/>
-        <w:rPr>
-          <w:rStyle w:val="Heading1Char"/>
-        </w:rPr>
-      </w:pPr>
-    </w:p>
-    <w:p>
-      <w:pPr>
-        <w:pStyle w:val="NoSpacing"/>
-        <w:rPr>
-          <w:rStyle w:val="Heading1Char"/>
-          <w:rFonts w:asciiTheme="minorHAnsi" w:hAnsiTheme="minorHAnsi"/>
-          <w:sz w:val="22"/>
-          <w:szCs w:val="22"/>
-        </w:rPr>
-      </w:pPr>
-      <w:r>
-        <w:rPr>
-          <w:rStyle w:val="Heading1Char"/>
-          <w:rFonts w:asciiTheme="minorHAnsi" w:hAnsiTheme="minorHAnsi"/>
-          <w:b/>
-          <w:sz w:val="22"/>
-          <w:szCs w:val="22"/>
-        </w:rPr>
-        <w:t>Accuracy:</w:t>
-      </w:r>
-      <w:r>
-        <w:rPr>
-          <w:rStyle w:val="Heading1Char"/>
-          <w:rFonts w:asciiTheme="minorHAnsi" w:hAnsiTheme="minorHAnsi"/>
-          <w:sz w:val="22"/>
-          <w:szCs w:val="22"/>
-        </w:rPr>
-        <w:t xml:space="preserve"> 1.000000 (two correct letters)</w:t>
-      </w:r>
-    </w:p>
-    <w:p>
-      <w:pPr>
-        <w:pStyle w:val="NoSpacing"/>
-        <w:rPr>
-          <w:rStyle w:val="Heading1Char"/>
-          <w:rFonts w:asciiTheme="minorHAnsi" w:hAnsiTheme="minorHAnsi"/>
-          <w:sz w:val="22"/>
-          <w:szCs w:val="22"/>
-        </w:rPr>
-      </w:pPr>
-      <w:r>
-        <w:rPr>
-          <w:rStyle w:val="Heading1Char"/>
-          <w:rFonts w:asciiTheme="minorHAnsi" w:hAnsiTheme="minorHAnsi"/>
-          <w:b/>
-          <w:sz w:val="22"/>
-          <w:szCs w:val="22"/>
-        </w:rPr>
-        <w:t>Accuracy:</w:t>
-      </w:r>
-      <w:r>
-        <w:rPr>
-          <w:rStyle w:val="Heading1Char"/>
-          <w:rFonts w:asciiTheme="minorHAnsi" w:hAnsiTheme="minorHAnsi"/>
-          <w:sz w:val="22"/>
-          <w:szCs w:val="22"/>
-        </w:rPr>
-        <w:t xml:space="preserve"> 1.000000 (at least one correct letter)</w:t>
-      </w:r>
-    </w:p>
-    <w:p>
-      <w:pPr>
-        <w:pStyle w:val="NoSpacing"/>
-        <w:rPr>
-          <w:rStyle w:val="Heading1Char"/>
-          <w:rFonts w:asciiTheme="minorHAnsi" w:hAnsiTheme="minorHAnsi"/>
-          <w:sz w:val="22"/>
-          <w:szCs w:val="22"/>
-        </w:rPr>
-      </w:pPr>
-      <w:r>
-        <w:rPr>
-          <w:rStyle w:val="Heading1Char"/>
-          <w:rFonts w:asciiTheme="minorHAnsi" w:hAnsiTheme="minorHAnsi"/>
-          <w:b/>
-          <w:sz w:val="22"/>
-          <w:szCs w:val="22"/>
-        </w:rPr>
-        <w:t>Time used:</w:t>
-      </w:r>
-      <w:r>
-        <w:rPr>
-          <w:rStyle w:val="Heading1Char"/>
-          <w:rFonts w:asciiTheme="minorHAnsi" w:hAnsiTheme="minorHAnsi"/>
-          <w:sz w:val="22"/>
-          <w:szCs w:val="22"/>
-        </w:rPr>
-        <w:t xml:space="preserve"> 0.005000 </w:t>
-      </w:r>
-      <w:proofErr w:type="spellStart"/>
-      <w:r>
-        <w:rPr>
-          <w:rStyle w:val="Heading1Char"/>
-          <w:rFonts w:asciiTheme="minorHAnsi" w:hAnsiTheme="minorHAnsi"/>
-          <w:sz w:val="22"/>
-          <w:szCs w:val="22"/>
-        </w:rPr>
-        <w:t>secs</w:t>
-      </w:r>
-      <w:proofErr w:type="spellEnd"/>
-      <w:r>
-        <w:rPr>
-          <w:rStyle w:val="Heading1Char"/>
-          <w:rFonts w:asciiTheme="minorHAnsi" w:hAnsiTheme="minorHAnsi"/>
-          <w:sz w:val="22"/>
-          <w:szCs w:val="22"/>
-        </w:rPr>
-        <w:t>.</w:t>
-      </w:r>
-    </w:p>
-    <w:p>
-      <w:pPr>
-        <w:pStyle w:val="NoSpacing"/>
-        <w:rPr>
-          <w:rStyle w:val="Heading1Char"/>
-          <w:rFonts w:asciiTheme="minorHAnsi" w:hAnsiTheme="minorHAnsi"/>
-          <w:sz w:val="22"/>
-          <w:szCs w:val="22"/>
-        </w:rPr>
-      </w:pPr>
+        <w:t>wordCross.py –q1</w:t>
+      </w:r>
     </w:p>
     <w:p>
       <w:pPr>
@@ -1102,16 +678,7 @@
         <w:tabs>
           <w:tab w:val="left" w:pos="1268"/>
         </w:tabs>
-        <w:rPr>
-          <w:b/>
-        </w:rPr>
-      </w:pPr>
-      <w:r>
-        <w:rPr>
-          <w:b/>
-        </w:rPr>
-        <w:t>Command 2:</w:t>
-      </w:r>
+      </w:pPr>
     </w:p>
     <w:p>
       <w:pPr>
@@ -1121,10 +688,20 @@
         </w:tabs>
         <w:rPr>
           <w:b/>
-          <w:sz w:val="24"/>
-          <w:szCs w:val="24"/>
-        </w:rPr>
-      </w:pPr>
+        </w:rPr>
+      </w:pPr>
+      <w:r>
+        <w:rPr>
+          <w:b/>
+        </w:rPr>
+        <w:t>A</w:t>
+      </w:r>
+      <w:r>
+        <w:rPr>
+          <w:b/>
+        </w:rPr>
+        <w:t>ccuracy: 0.311102</w:t>
+      </w:r>
     </w:p>
     <w:p>
       <w:pPr>
@@ -1133,20 +710,46 @@
           <w:tab w:val="left" w:pos="1268"/>
         </w:tabs>
         <w:rPr>
-          <w:rStyle w:val="codeChar"/>
-        </w:rPr>
-      </w:pPr>
-      <w:r>
-        <w:rPr>
-          <w:rStyle w:val="codeChar"/>
-        </w:rPr>
-        <w:t xml:space="preserve">python </w:t>
-      </w:r>
-      <w:r>
-        <w:rPr>
-          <w:rStyle w:val="codeChar"/>
-        </w:rPr>
-        <w:t>wordCross.py –q2</w:t>
+          <w:b/>
+        </w:rPr>
+      </w:pPr>
+      <w:r>
+        <w:rPr>
+          <w:b/>
+        </w:rPr>
+        <w:t>T</w:t>
+      </w:r>
+      <w:r>
+        <w:rPr>
+          <w:b/>
+        </w:rPr>
+        <w:t>ime used:</w:t>
+      </w:r>
+      <w:r>
+        <w:rPr>
+          <w:b/>
+        </w:rPr>
+        <w:t xml:space="preserve"> 0.218</w:t>
+      </w:r>
+      <w:r>
+        <w:rPr>
+          <w:b/>
+        </w:rPr>
+        <w:t xml:space="preserve">000 </w:t>
+      </w:r>
+      <w:proofErr w:type="spellStart"/>
+      <w:r>
+        <w:rPr>
+          <w:b/>
+        </w:rPr>
+        <w:t>secs</w:t>
+      </w:r>
+      <w:proofErr w:type="spellEnd"/>
+      <w:r>
+        <w:rPr>
+          <w:b/>
+        </w:rPr>
+        <w:t>.</w:t>
       </w:r>
     </w:p>
     <w:p>
@@ -1170,19 +773,43 @@
         </w:tabs>
         <w:rPr>
           <w:b/>
-        </w:rPr>
-      </w:pPr>
-      <w:r>
-        <w:rPr>
-          <w:b/>
-        </w:rPr>
-        <w:t>A</w:t>
-      </w:r>
-      <w:r>
-        <w:rPr>
-          <w:b/>
-        </w:rPr>
-        <w:t>ccuracy: 0.089656 (two correct letters)</w:t>
+          <w:sz w:val="24"/>
+          <w:szCs w:val="24"/>
+        </w:rPr>
+      </w:pPr>
+      <w:r>
+        <w:rPr>
+          <w:b/>
+          <w:sz w:val="24"/>
+          <w:szCs w:val="24"/>
+        </w:rPr>
+        <w:t>Q2.</w:t>
+      </w:r>
+      <w:r>
+        <w:rPr>
+          <w:b/>
+          <w:sz w:val="24"/>
+          <w:szCs w:val="24"/>
+        </w:rPr>
+        <w:t xml:space="preserve">  Return the mos</w:t>
+      </w:r>
+      <w:bookmarkStart w:id="0" w:name="_GoBack"/>
+      <w:bookmarkEnd w:id="0"/>
+      <w:r>
+        <w:rPr>
+          <w:b/>
+          <w:sz w:val="24"/>
+          <w:szCs w:val="24"/>
+        </w:rPr>
+        <w:t>t possible missing two consecutive letters</w:t>
+      </w:r>
+      <w:r>
+        <w:rPr>
+          <w:b/>
+          <w:sz w:val="24"/>
+          <w:szCs w:val="24"/>
+        </w:rPr>
+        <w:t xml:space="preserve"> </w:t>
       </w:r>
     </w:p>
     <w:p>
@@ -1191,28 +818,448 @@
         <w:tabs>
           <w:tab w:val="left" w:pos="1268"/>
         </w:tabs>
-        <w:rPr>
-          <w:b/>
-        </w:rPr>
-      </w:pPr>
-      <w:r>
-        <w:rPr>
-          <w:b/>
-        </w:rPr>
-        <w:t>A</w:t>
-      </w:r>
-      <w:r>
-        <w:rPr>
-          <w:b/>
-        </w:rPr>
-        <w:t>ccuracy: 0.36002</w:t>
-      </w:r>
-      <w:r>
-        <w:rPr>
-          <w:b/>
-        </w:rPr>
-        <w:t>6 (at least one correct letter)</w:t>
-      </w:r>
+      </w:pPr>
+    </w:p>
+    <w:p>
+      <w:pPr>
+        <w:jc w:val="both"/>
+        <w:rPr>
+          <w:bCs/>
+        </w:rPr>
+      </w:pPr>
+      <w:r>
+        <w:rPr>
+          <w:b/>
+        </w:rPr>
+        <w:t>Methodology Used:</w:t>
+      </w:r>
+      <w:r>
+        <w:t xml:space="preserve"> </w:t>
+      </w:r>
+      <w:r>
+        <w:rPr>
+          <w:bCs/>
+        </w:rPr>
+        <w:t xml:space="preserve">Using the CPT table given. Visualizing the query set as a Markov Chain of the form       </w:t>
+      </w:r>
+      <w:r>
+        <w:rPr>
+          <w:bCs/>
+        </w:rPr>
+        <w:t xml:space="preserve"> </w:t>
+      </w:r>
+      <w:r>
+        <w:rPr>
+          <w:bCs/>
+        </w:rPr>
+        <w:t xml:space="preserve">  a -&gt; B -&gt; </w:t>
+      </w:r>
+      <w:r>
+        <w:rPr>
+          <w:bCs/>
+        </w:rPr>
+        <w:t>C -&gt; d</w:t>
+      </w:r>
+      <w:r>
+        <w:rPr>
+          <w:bCs/>
+        </w:rPr>
+        <w:t>.  B</w:t>
+      </w:r>
+      <w:r>
+        <w:rPr>
+          <w:bCs/>
+        </w:rPr>
+        <w:t xml:space="preserve"> &amp; C</w:t>
+      </w:r>
+      <w:r>
+        <w:rPr>
+          <w:bCs/>
+        </w:rPr>
+        <w:t xml:space="preserve"> being blank position under consideration to be found out. Probability for each assignment to B </w:t>
+      </w:r>
+      <w:r>
+        <w:rPr>
+          <w:bCs/>
+        </w:rPr>
+        <w:t xml:space="preserve">&amp; C </w:t>
+      </w:r>
+      <w:r>
+        <w:rPr>
+          <w:bCs/>
+        </w:rPr>
+        <w:t xml:space="preserve">is computed by considering each of the </w:t>
+      </w:r>
+      <w:proofErr w:type="spellStart"/>
+      <w:r>
+        <w:rPr>
+          <w:bCs/>
+        </w:rPr>
+        <w:t>ascii</w:t>
+      </w:r>
+      <w:proofErr w:type="spellEnd"/>
+      <w:r>
+        <w:rPr>
+          <w:bCs/>
+        </w:rPr>
+        <w:t xml:space="preserve"> lowercase characters including (`) and then returning most likeliest character</w:t>
+      </w:r>
+      <w:r>
+        <w:rPr>
+          <w:bCs/>
+        </w:rPr>
+        <w:t>s</w:t>
+      </w:r>
+      <w:r>
+        <w:rPr>
+          <w:bCs/>
+        </w:rPr>
+        <w:t xml:space="preserve"> with highest conditional probability calculated with </w:t>
+      </w:r>
+      <w:proofErr w:type="spellStart"/>
+      <w:r>
+        <w:rPr>
+          <w:bCs/>
+        </w:rPr>
+        <w:t>a</w:t>
+      </w:r>
+      <w:proofErr w:type="gramStart"/>
+      <w:r>
+        <w:rPr>
+          <w:bCs/>
+        </w:rPr>
+        <w:t>,</w:t>
+      </w:r>
+      <w:r>
+        <w:rPr>
+          <w:bCs/>
+        </w:rPr>
+        <w:t>d</w:t>
+      </w:r>
+      <w:proofErr w:type="spellEnd"/>
+      <w:proofErr w:type="gramEnd"/>
+      <w:r>
+        <w:rPr>
+          <w:bCs/>
+        </w:rPr>
+        <w:t xml:space="preserve"> &amp; set of </w:t>
+      </w:r>
+      <w:proofErr w:type="spellStart"/>
+      <w:r>
+        <w:rPr>
+          <w:bCs/>
+        </w:rPr>
+        <w:t>ascii</w:t>
+      </w:r>
+      <w:proofErr w:type="spellEnd"/>
+      <w:r>
+        <w:rPr>
+          <w:bCs/>
+        </w:rPr>
+        <w:t xml:space="preserve"> characters.</w:t>
+      </w:r>
+    </w:p>
+    <w:p>
+      <w:pPr>
+        <w:jc w:val="both"/>
+        <w:rPr>
+          <w:b/>
+        </w:rPr>
+      </w:pPr>
+      <w:r>
+        <w:rPr>
+          <w:b/>
+          <w:bCs/>
+        </w:rPr>
+        <w:t>Probability Evaluation Function: P (b,</w:t>
+      </w:r>
+      <w:r>
+        <w:rPr>
+          <w:b/>
+          <w:bCs/>
+        </w:rPr>
+        <w:t xml:space="preserve"> </w:t>
+      </w:r>
+      <w:r>
+        <w:rPr>
+          <w:b/>
+          <w:bCs/>
+        </w:rPr>
+        <w:t>a) * P</w:t>
+      </w:r>
+      <w:r>
+        <w:rPr>
+          <w:b/>
+          <w:bCs/>
+        </w:rPr>
+        <w:t xml:space="preserve"> </w:t>
+      </w:r>
+      <w:r>
+        <w:rPr>
+          <w:b/>
+          <w:bCs/>
+        </w:rPr>
+        <w:t>(c,</w:t>
+      </w:r>
+      <w:r>
+        <w:rPr>
+          <w:b/>
+          <w:bCs/>
+        </w:rPr>
+        <w:t xml:space="preserve"> </w:t>
+      </w:r>
+      <w:r>
+        <w:rPr>
+          <w:b/>
+          <w:bCs/>
+        </w:rPr>
+        <w:t>b) * P</w:t>
+      </w:r>
+      <w:r>
+        <w:rPr>
+          <w:b/>
+          <w:bCs/>
+        </w:rPr>
+        <w:t xml:space="preserve"> </w:t>
+      </w:r>
+      <w:r>
+        <w:rPr>
+          <w:b/>
+          <w:bCs/>
+        </w:rPr>
+        <w:t>(d,</w:t>
+      </w:r>
+      <w:r>
+        <w:rPr>
+          <w:b/>
+          <w:bCs/>
+        </w:rPr>
+        <w:t xml:space="preserve"> </w:t>
+      </w:r>
+      <w:r>
+        <w:rPr>
+          <w:b/>
+          <w:bCs/>
+        </w:rPr>
+        <w:t xml:space="preserve">c) </w:t>
+      </w:r>
+    </w:p>
+    <w:p>
+      <w:pPr>
+        <w:pStyle w:val="HTMLPreformatted"/>
+        <w:jc w:val="both"/>
+        <w:rPr>
+          <w:rFonts w:asciiTheme="minorHAnsi" w:hAnsiTheme="minorHAnsi"/>
+          <w:b/>
+          <w:sz w:val="22"/>
+          <w:szCs w:val="22"/>
+        </w:rPr>
+      </w:pPr>
+      <w:r>
+        <w:rPr>
+          <w:rFonts w:asciiTheme="minorHAnsi" w:hAnsiTheme="minorHAnsi"/>
+          <w:b/>
+          <w:sz w:val="22"/>
+          <w:szCs w:val="22"/>
+        </w:rPr>
+        <w:lastRenderedPageBreak/>
+        <w:t>Execution Details</w:t>
+      </w:r>
+      <w:r>
+        <w:rPr>
+          <w:rFonts w:asciiTheme="minorHAnsi" w:hAnsiTheme="minorHAnsi"/>
+          <w:b/>
+          <w:sz w:val="22"/>
+          <w:szCs w:val="22"/>
+        </w:rPr>
+        <w:t xml:space="preserve"> </w:t>
+      </w:r>
+    </w:p>
+    <w:p>
+      <w:pPr>
+        <w:pStyle w:val="HTMLPreformatted"/>
+        <w:jc w:val="both"/>
+        <w:rPr>
+          <w:rFonts w:asciiTheme="minorHAnsi" w:hAnsiTheme="minorHAnsi"/>
+          <w:b/>
+          <w:sz w:val="22"/>
+          <w:szCs w:val="22"/>
+        </w:rPr>
+      </w:pPr>
+      <w:r>
+        <w:rPr>
+          <w:rFonts w:asciiTheme="minorHAnsi" w:hAnsiTheme="minorHAnsi"/>
+          <w:b/>
+          <w:sz w:val="22"/>
+          <w:szCs w:val="22"/>
+        </w:rPr>
+        <w:t>Command 1:</w:t>
+      </w:r>
+    </w:p>
+    <w:p>
+      <w:pPr>
+        <w:pStyle w:val="HTMLPreformatted"/>
+        <w:jc w:val="both"/>
+        <w:rPr>
+          <w:rFonts w:asciiTheme="minorHAnsi" w:hAnsiTheme="minorHAnsi"/>
+          <w:b/>
+          <w:sz w:val="22"/>
+          <w:szCs w:val="22"/>
+        </w:rPr>
+      </w:pPr>
+    </w:p>
+    <w:p>
+      <w:pPr>
+        <w:pStyle w:val="HTMLPreformatted"/>
+        <w:jc w:val="both"/>
+        <w:rPr>
+          <w:rFonts w:asciiTheme="minorHAnsi" w:hAnsiTheme="minorHAnsi"/>
+          <w:b/>
+          <w:sz w:val="22"/>
+          <w:szCs w:val="22"/>
+        </w:rPr>
+      </w:pPr>
+      <w:r>
+        <w:rPr>
+          <w:rStyle w:val="codeChar"/>
+        </w:rPr>
+        <w:t xml:space="preserve">python </w:t>
+      </w:r>
+      <w:r>
+        <w:rPr>
+          <w:rStyle w:val="codeChar"/>
+        </w:rPr>
+        <w:t>wordCross.py –q2 --test</w:t>
+      </w:r>
+    </w:p>
+    <w:p>
+      <w:pPr>
+        <w:pStyle w:val="NoSpacing"/>
+        <w:rPr>
+          <w:rStyle w:val="Heading1Char"/>
+        </w:rPr>
+      </w:pPr>
+    </w:p>
+    <w:p>
+      <w:pPr>
+        <w:pStyle w:val="NoSpacing"/>
+        <w:rPr>
+          <w:rStyle w:val="Heading1Char"/>
+          <w:rFonts w:asciiTheme="minorHAnsi" w:hAnsiTheme="minorHAnsi"/>
+          <w:sz w:val="22"/>
+          <w:szCs w:val="22"/>
+        </w:rPr>
+      </w:pPr>
+      <w:r>
+        <w:rPr>
+          <w:rStyle w:val="Heading1Char"/>
+          <w:rFonts w:asciiTheme="minorHAnsi" w:hAnsiTheme="minorHAnsi"/>
+          <w:b/>
+          <w:sz w:val="22"/>
+          <w:szCs w:val="22"/>
+        </w:rPr>
+        <w:t>Accuracy:</w:t>
+      </w:r>
+      <w:r>
+        <w:rPr>
+          <w:rStyle w:val="Heading1Char"/>
+          <w:rFonts w:asciiTheme="minorHAnsi" w:hAnsiTheme="minorHAnsi"/>
+          <w:sz w:val="22"/>
+          <w:szCs w:val="22"/>
+        </w:rPr>
+        <w:t xml:space="preserve"> 1.000000 (two correct letters)</w:t>
+      </w:r>
+    </w:p>
+    <w:p>
+      <w:pPr>
+        <w:pStyle w:val="NoSpacing"/>
+        <w:rPr>
+          <w:rStyle w:val="Heading1Char"/>
+          <w:rFonts w:asciiTheme="minorHAnsi" w:hAnsiTheme="minorHAnsi"/>
+          <w:sz w:val="22"/>
+          <w:szCs w:val="22"/>
+        </w:rPr>
+      </w:pPr>
+      <w:r>
+        <w:rPr>
+          <w:rStyle w:val="Heading1Char"/>
+          <w:rFonts w:asciiTheme="minorHAnsi" w:hAnsiTheme="minorHAnsi"/>
+          <w:b/>
+          <w:sz w:val="22"/>
+          <w:szCs w:val="22"/>
+        </w:rPr>
+        <w:t>Accuracy:</w:t>
+      </w:r>
+      <w:r>
+        <w:rPr>
+          <w:rStyle w:val="Heading1Char"/>
+          <w:rFonts w:asciiTheme="minorHAnsi" w:hAnsiTheme="minorHAnsi"/>
+          <w:sz w:val="22"/>
+          <w:szCs w:val="22"/>
+        </w:rPr>
+        <w:t xml:space="preserve"> 1.000000 (at least one correct letter)</w:t>
+      </w:r>
+    </w:p>
+    <w:p>
+      <w:pPr>
+        <w:pStyle w:val="NoSpacing"/>
+        <w:rPr>
+          <w:rStyle w:val="Heading1Char"/>
+          <w:rFonts w:asciiTheme="minorHAnsi" w:hAnsiTheme="minorHAnsi"/>
+          <w:sz w:val="22"/>
+          <w:szCs w:val="22"/>
+        </w:rPr>
+      </w:pPr>
+      <w:r>
+        <w:rPr>
+          <w:rStyle w:val="Heading1Char"/>
+          <w:rFonts w:asciiTheme="minorHAnsi" w:hAnsiTheme="minorHAnsi"/>
+          <w:b/>
+          <w:sz w:val="22"/>
+          <w:szCs w:val="22"/>
+        </w:rPr>
+        <w:t>Time used:</w:t>
+      </w:r>
+      <w:r>
+        <w:rPr>
+          <w:rStyle w:val="Heading1Char"/>
+          <w:rFonts w:asciiTheme="minorHAnsi" w:hAnsiTheme="minorHAnsi"/>
+          <w:sz w:val="22"/>
+          <w:szCs w:val="22"/>
+        </w:rPr>
+        <w:t xml:space="preserve"> 0.005000 </w:t>
+      </w:r>
+      <w:proofErr w:type="spellStart"/>
+      <w:r>
+        <w:rPr>
+          <w:rStyle w:val="Heading1Char"/>
+          <w:rFonts w:asciiTheme="minorHAnsi" w:hAnsiTheme="minorHAnsi"/>
+          <w:sz w:val="22"/>
+          <w:szCs w:val="22"/>
+        </w:rPr>
+        <w:t>secs</w:t>
+      </w:r>
+      <w:proofErr w:type="spellEnd"/>
+      <w:r>
+        <w:rPr>
+          <w:rStyle w:val="Heading1Char"/>
+          <w:rFonts w:asciiTheme="minorHAnsi" w:hAnsiTheme="minorHAnsi"/>
+          <w:sz w:val="22"/>
+          <w:szCs w:val="22"/>
+        </w:rPr>
+        <w:t>.</w:t>
+      </w:r>
+    </w:p>
+    <w:p>
+      <w:pPr>
+        <w:pStyle w:val="NoSpacing"/>
+        <w:rPr>
+          <w:rStyle w:val="Heading1Char"/>
+          <w:rFonts w:asciiTheme="minorHAnsi" w:hAnsiTheme="minorHAnsi"/>
+          <w:sz w:val="22"/>
+          <w:szCs w:val="22"/>
+        </w:rPr>
+      </w:pPr>
     </w:p>
     <w:p>
       <w:pPr>
@@ -1228,27 +1275,7 @@
         <w:rPr>
           <w:b/>
         </w:rPr>
-        <w:t>T</w:t>
-      </w:r>
-      <w:r>
-        <w:rPr>
-          <w:b/>
-        </w:rPr>
-        <w:t xml:space="preserve">ime used: 7.040000 </w:t>
-      </w:r>
-      <w:proofErr w:type="spellStart"/>
-      <w:r>
-        <w:rPr>
-          <w:b/>
-        </w:rPr>
-        <w:t>secs</w:t>
-      </w:r>
-      <w:proofErr w:type="spellEnd"/>
-      <w:r>
-        <w:rPr>
-          <w:b/>
-        </w:rPr>
-        <w:t>.</w:t>
+        <w:t>Command 2:</w:t>
       </w:r>
     </w:p>
     <w:p>
@@ -1271,34 +1298,20 @@
           <w:tab w:val="left" w:pos="1268"/>
         </w:tabs>
         <w:rPr>
-          <w:b/>
-          <w:sz w:val="24"/>
-          <w:szCs w:val="24"/>
-        </w:rPr>
-      </w:pPr>
-      <w:r>
-        <w:rPr>
-          <w:b/>
-          <w:sz w:val="24"/>
-          <w:szCs w:val="24"/>
-        </w:rPr>
-        <w:t>Q3</w:t>
-      </w:r>
-      <w:r>
-        <w:rPr>
-          <w:b/>
-          <w:sz w:val="24"/>
-          <w:szCs w:val="24"/>
-        </w:rPr>
-        <w:t xml:space="preserve">.  Return the most possible missing </w:t>
-      </w:r>
-      <w:r>
-        <w:rPr>
-          <w:b/>
-          <w:sz w:val="24"/>
-          <w:szCs w:val="24"/>
-        </w:rPr>
-        <w:t>letter</w:t>
+          <w:rStyle w:val="codeChar"/>
+        </w:rPr>
+      </w:pPr>
+      <w:r>
+        <w:rPr>
+          <w:rStyle w:val="codeChar"/>
+        </w:rPr>
+        <w:t xml:space="preserve">python </w:t>
+      </w:r>
+      <w:r>
+        <w:rPr>
+          <w:rStyle w:val="codeChar"/>
+        </w:rPr>
+        <w:t>wordCross.py –q2</w:t>
       </w:r>
     </w:p>
     <w:p>
@@ -1307,82 +1320,12 @@
         <w:tabs>
           <w:tab w:val="left" w:pos="1268"/>
         </w:tabs>
-      </w:pPr>
-    </w:p>
-    <w:p>
-      <w:pPr>
-        <w:jc w:val="both"/>
-        <w:rPr>
-          <w:bCs/>
-        </w:rPr>
-      </w:pPr>
-      <w:r>
-        <w:rPr>
-          <w:b/>
-        </w:rPr>
-        <w:t>Methodology Used:</w:t>
-      </w:r>
-      <w:r>
-        <w:t xml:space="preserve"> </w:t>
-      </w:r>
-    </w:p>
-    <w:p>
-      <w:pPr>
-        <w:jc w:val="both"/>
-        <w:rPr>
-          <w:b/>
-        </w:rPr>
-      </w:pPr>
-      <w:r>
-        <w:rPr>
-          <w:b/>
-          <w:bCs/>
-        </w:rPr>
-        <w:t xml:space="preserve">Probability Evaluation Function: </w:t>
-      </w:r>
-    </w:p>
-    <w:p>
-      <w:pPr>
-        <w:pStyle w:val="HTMLPreformatted"/>
-        <w:jc w:val="both"/>
-        <w:rPr>
-          <w:rFonts w:asciiTheme="minorHAnsi" w:hAnsiTheme="minorHAnsi"/>
-          <w:b/>
-          <w:sz w:val="22"/>
-          <w:szCs w:val="22"/>
-        </w:rPr>
-      </w:pPr>
-      <w:r>
-        <w:rPr>
-          <w:rFonts w:asciiTheme="minorHAnsi" w:hAnsiTheme="minorHAnsi"/>
-          <w:b/>
-          <w:sz w:val="22"/>
-          <w:szCs w:val="22"/>
-        </w:rPr>
-        <w:t xml:space="preserve">Execution Details </w:t>
-      </w:r>
-    </w:p>
-    <w:p>
-      <w:pPr>
-        <w:pStyle w:val="HTMLPreformatted"/>
-        <w:jc w:val="both"/>
-        <w:rPr>
-          <w:rFonts w:asciiTheme="minorHAnsi" w:hAnsiTheme="minorHAnsi"/>
-          <w:b/>
-          <w:sz w:val="22"/>
-          <w:szCs w:val="22"/>
-        </w:rPr>
-      </w:pPr>
-    </w:p>
-    <w:p>
-      <w:pPr>
-        <w:pStyle w:val="NoSpacing"/>
-        <w:rPr>
-          <w:rStyle w:val="Heading1Char"/>
-        </w:rPr>
-      </w:pPr>
-      <w:bookmarkStart w:id="0" w:name="_GoBack"/>
-      <w:bookmarkEnd w:id="0"/>
+        <w:rPr>
+          <w:b/>
+          <w:sz w:val="24"/>
+          <w:szCs w:val="24"/>
+        </w:rPr>
+      </w:pPr>
     </w:p>
     <w:p>
       <w:pPr>
@@ -1392,25 +1335,119 @@
         </w:tabs>
         <w:rPr>
           <w:b/>
+        </w:rPr>
+      </w:pPr>
+      <w:r>
+        <w:rPr>
+          <w:b/>
+        </w:rPr>
+        <w:t>A</w:t>
+      </w:r>
+      <w:r>
+        <w:rPr>
+          <w:b/>
+        </w:rPr>
+        <w:t>ccuracy: 0.089656 (two correct letters)</w:t>
+      </w:r>
+    </w:p>
+    <w:p>
+      <w:pPr>
+        <w:pStyle w:val="NoSpacing"/>
+        <w:tabs>
+          <w:tab w:val="left" w:pos="1268"/>
+        </w:tabs>
+        <w:rPr>
+          <w:b/>
+        </w:rPr>
+      </w:pPr>
+      <w:r>
+        <w:rPr>
+          <w:b/>
+        </w:rPr>
+        <w:t>A</w:t>
+      </w:r>
+      <w:r>
+        <w:rPr>
+          <w:b/>
+        </w:rPr>
+        <w:t>ccuracy: 0.36002</w:t>
+      </w:r>
+      <w:r>
+        <w:rPr>
+          <w:b/>
+        </w:rPr>
+        <w:t>6 (at least one correct letter)</w:t>
+      </w:r>
+    </w:p>
+    <w:p>
+      <w:pPr>
+        <w:pStyle w:val="NoSpacing"/>
+        <w:tabs>
+          <w:tab w:val="left" w:pos="1268"/>
+        </w:tabs>
+        <w:rPr>
+          <w:b/>
+        </w:rPr>
+      </w:pPr>
+      <w:r>
+        <w:rPr>
+          <w:b/>
+        </w:rPr>
+        <w:t>T</w:t>
+      </w:r>
+      <w:r>
+        <w:rPr>
+          <w:b/>
+        </w:rPr>
+        <w:t xml:space="preserve">ime used: 7.040000 </w:t>
+      </w:r>
+      <w:proofErr w:type="spellStart"/>
+      <w:r>
+        <w:rPr>
+          <w:b/>
+        </w:rPr>
+        <w:t>secs</w:t>
+      </w:r>
+      <w:proofErr w:type="spellEnd"/>
+      <w:r>
+        <w:rPr>
+          <w:b/>
+        </w:rPr>
+        <w:t>.</w:t>
+      </w:r>
+    </w:p>
+    <w:p>
+      <w:pPr>
+        <w:pStyle w:val="NoSpacing"/>
+        <w:tabs>
+          <w:tab w:val="left" w:pos="1268"/>
+        </w:tabs>
+        <w:rPr>
+          <w:b/>
           <w:sz w:val="24"/>
           <w:szCs w:val="24"/>
         </w:rPr>
       </w:pPr>
-      <w:r>
+    </w:p>
+    <w:p>
+      <w:pPr>
+        <w:pStyle w:val="NoSpacing"/>
+        <w:tabs>
+          <w:tab w:val="left" w:pos="1268"/>
+        </w:tabs>
         <w:rPr>
           <w:b/>
           <w:sz w:val="24"/>
           <w:szCs w:val="24"/>
         </w:rPr>
-        <w:t>Q4</w:t>
-      </w:r>
+      </w:pPr>
       <w:r>
         <w:rPr>
           <w:b/>
           <w:sz w:val="24"/>
           <w:szCs w:val="24"/>
         </w:rPr>
-        <w:t xml:space="preserve">.  Return the most possible missing </w:t>
+        <w:t>Q3</w:t>
       </w:r>
       <w:r>
         <w:rPr>
@@ -1418,7 +1455,7 @@
           <w:sz w:val="24"/>
           <w:szCs w:val="24"/>
         </w:rPr>
-        <w:t>letter</w:t>
+        <w:t xml:space="preserve">.  Return the most possible missing </w:t>
       </w:r>
       <w:r>
         <w:rPr>
@@ -1426,7 +1463,125 @@
           <w:sz w:val="24"/>
           <w:szCs w:val="24"/>
         </w:rPr>
-        <w:t xml:space="preserve"> – Given Graphical Model</w:t>
+        <w:t>letter</w:t>
+      </w:r>
+    </w:p>
+    <w:p>
+      <w:pPr>
+        <w:pStyle w:val="NoSpacing"/>
+        <w:tabs>
+          <w:tab w:val="left" w:pos="1268"/>
+        </w:tabs>
+      </w:pPr>
+    </w:p>
+    <w:p>
+      <w:pPr>
+        <w:jc w:val="both"/>
+        <w:rPr>
+          <w:bCs/>
+        </w:rPr>
+      </w:pPr>
+      <w:r>
+        <w:rPr>
+          <w:b/>
+        </w:rPr>
+        <w:t>Methodology Used:</w:t>
+      </w:r>
+      <w:r>
+        <w:t xml:space="preserve"> </w:t>
+      </w:r>
+    </w:p>
+    <w:p>
+      <w:pPr>
+        <w:jc w:val="both"/>
+        <w:rPr>
+          <w:b/>
+        </w:rPr>
+      </w:pPr>
+      <w:r>
+        <w:rPr>
+          <w:b/>
+          <w:bCs/>
+        </w:rPr>
+        <w:t xml:space="preserve">Probability Evaluation Function: </w:t>
+      </w:r>
+    </w:p>
+    <w:p>
+      <w:pPr>
+        <w:pStyle w:val="HTMLPreformatted"/>
+        <w:jc w:val="both"/>
+        <w:rPr>
+          <w:rFonts w:asciiTheme="minorHAnsi" w:hAnsiTheme="minorHAnsi"/>
+          <w:b/>
+          <w:sz w:val="22"/>
+          <w:szCs w:val="22"/>
+        </w:rPr>
+      </w:pPr>
+      <w:r>
+        <w:rPr>
+          <w:rFonts w:asciiTheme="minorHAnsi" w:hAnsiTheme="minorHAnsi"/>
+          <w:b/>
+          <w:sz w:val="22"/>
+          <w:szCs w:val="22"/>
+        </w:rPr>
+        <w:t xml:space="preserve">Execution Details </w:t>
+      </w:r>
+    </w:p>
+    <w:p>
+      <w:pPr>
+        <w:pStyle w:val="HTMLPreformatted"/>
+        <w:jc w:val="both"/>
+        <w:rPr>
+          <w:rFonts w:asciiTheme="minorHAnsi" w:hAnsiTheme="minorHAnsi"/>
+          <w:b/>
+          <w:sz w:val="22"/>
+          <w:szCs w:val="22"/>
+        </w:rPr>
+      </w:pPr>
+    </w:p>
+    <w:p>
+      <w:pPr>
+        <w:pStyle w:val="NoSpacing"/>
+        <w:rPr>
+          <w:rStyle w:val="Heading1Char"/>
+        </w:rPr>
+      </w:pPr>
+    </w:p>
+    <w:p>
+      <w:pPr>
+        <w:pStyle w:val="NoSpacing"/>
+        <w:tabs>
+          <w:tab w:val="left" w:pos="1268"/>
+        </w:tabs>
+        <w:rPr>
+          <w:b/>
+          <w:sz w:val="24"/>
+          <w:szCs w:val="24"/>
+        </w:rPr>
+      </w:pPr>
+      <w:r>
+        <w:rPr>
+          <w:b/>
+          <w:sz w:val="24"/>
+          <w:szCs w:val="24"/>
+        </w:rPr>
+        <w:t>Q4</w:t>
+      </w:r>
+      <w:r>
+        <w:rPr>
+          <w:b/>
+          <w:sz w:val="24"/>
+          <w:szCs w:val="24"/>
+        </w:rPr>
+        <w:t xml:space="preserve">.  Return the most possible missing </w:t>
+      </w:r>
+      <w:r>
+        <w:rPr>
+          <w:b/>
+          <w:sz w:val="24"/>
+          <w:szCs w:val="24"/>
+        </w:rPr>
+        <w:t>letter – Given Graphical Model</w:t>
       </w:r>
     </w:p>
     <w:p>
@@ -1738,6 +1893,7 @@
                   <w:bCs/>
                   <w:noProof/>
                 </w:rPr>
+                <w:lastRenderedPageBreak/>
                 <w:fldChar w:fldCharType="end"/>
               </w:r>
             </w:p>
@@ -1880,7 +2036,7 @@
           <w:rPr>
             <w:noProof/>
           </w:rPr>
-          <w:t>2</w:t>
+          <w:t>3</w:t>
         </w:r>
         <w:r>
           <w:rPr>
@@ -2005,7 +2161,7 @@
                 <w:bCs/>
                 <w:noProof/>
               </w:rPr>
-              <w:t>2</w:t>
+              <w:t>3</w:t>
             </w:r>
             <w:r>
               <w:rPr>
@@ -3574,7 +3730,7 @@
 </file>
 
 <file path=customXml/itemProps1.xml><?xml version="1.0" encoding="utf-8"?>
-<ds:datastoreItem xmlns:ds="http://schemas.openxmlformats.org/officeDocument/2006/customXml" ds:itemID="{596904C3-C5C3-49B8-9860-C3C2A248C913}">
+<ds:datastoreItem xmlns:ds="http://schemas.openxmlformats.org/officeDocument/2006/customXml" ds:itemID="{95161884-BEA0-4489-B4AA-593A3D36B7D5}">
   <ds:schemaRefs>
     <ds:schemaRef ds:uri="http://schemas.openxmlformats.org/officeDocument/2006/bibliography"/>
   </ds:schemaRefs>

</xml_diff>

<commit_message>
Updated Q3 in report- need to add more
</commit_message>
<xml_diff>
--- a/project3/BayesianNet/cse537-project3.docx
+++ b/project3/BayesianNet/cse537-project3.docx
@@ -791,17 +791,7 @@
           <w:sz w:val="24"/>
           <w:szCs w:val="24"/>
         </w:rPr>
-        <w:t xml:space="preserve">  Return the mos</w:t>
-      </w:r>
-      <w:bookmarkStart w:id="0" w:name="_GoBack"/>
-      <w:bookmarkEnd w:id="0"/>
-      <w:r>
-        <w:rPr>
-          <w:b/>
-          <w:sz w:val="24"/>
-          <w:szCs w:val="24"/>
-        </w:rPr>
-        <w:t>t possible missing two consecutive letters</w:t>
+        <w:t xml:space="preserve">  Return the most possible missing two consecutive letters</w:t>
       </w:r>
       <w:r>
         <w:rPr>
@@ -1477,9 +1467,6 @@
     <w:p>
       <w:pPr>
         <w:jc w:val="both"/>
-        <w:rPr>
-          <w:bCs/>
-        </w:rPr>
       </w:pPr>
       <w:r>
         <w:rPr>
@@ -1490,10 +1477,69 @@
       <w:r>
         <w:t xml:space="preserve"> </w:t>
       </w:r>
+      <w:r>
+        <w:t xml:space="preserve">We Visualize the query as a Markov Chain of a-&gt;? -&gt; C -&gt;? -&gt;e. C represents the letter we are looking for at (_). a &amp; e are known/given letters in the query. </w:t>
+      </w:r>
     </w:p>
     <w:p>
       <w:pPr>
         <w:jc w:val="both"/>
+      </w:pPr>
+      <w:r>
+        <w:t xml:space="preserve">Query </w:t>
+      </w:r>
+      <w:proofErr w:type="gramStart"/>
+      <w:r>
+        <w:t>gu</w:t>
+      </w:r>
+      <w:proofErr w:type="gramEnd"/>
+      <w:r>
+        <w:t xml:space="preserve">--_--n can be set up as following chain: u-&gt;??-&gt;C-&gt;??-&gt;n. The level of indirection between a=’u’ and C is 2, we represent it by h, similarly t for C and e. </w:t>
+      </w:r>
+      <w:r>
+        <w:t xml:space="preserve"> </w:t>
+      </w:r>
+    </w:p>
+    <w:p>
+      <w:pPr>
+        <w:jc w:val="both"/>
+      </w:pPr>
+      <w:r>
+        <w:t>Let’s</w:t>
+      </w:r>
+      <w:r>
+        <w:t xml:space="preserve"> break down the problem this way: The probability of having letter C=c given a=a followed by two hidden variables a -&gt; H1 -&gt; c is given by Sum (P (H1|a) * P (c|H1) for all h=H. All the one and two level of hidden values are pre-computed this way and is accessible using </w:t>
+      </w:r>
+      <w:r>
+        <w:t>the</w:t>
+      </w:r>
+      <w:r>
+        <w:t xml:space="preserve"> defined getConditionalProbability function ( This function helps in getting the CPT based on the number of hidden variables.)</w:t>
+      </w:r>
+    </w:p>
+    <w:p>
+      <w:pPr>
+        <w:jc w:val="both"/>
+      </w:pPr>
+      <w:r>
+        <w:t xml:space="preserve">Then we compute the probability of each assignments of C from the set of all lowercase characters including ` and </w:t>
+      </w:r>
+      <w:r>
+        <w:rPr>
+          <w:bCs/>
+        </w:rPr>
+        <w:t>returning most likeliest character with highest conditional probability</w:t>
+      </w:r>
+      <w:r>
+        <w:rPr>
+          <w:bCs/>
+        </w:rPr>
+        <w:t xml:space="preserve"> using probability evaluation function as defined below.</w:t>
+      </w:r>
+    </w:p>
+    <w:p>
+      <w:pPr>
+        <w:jc w:val="both"/>
         <w:rPr>
           <w:b/>
         </w:rPr>
@@ -1504,6 +1550,13 @@
           <w:bCs/>
         </w:rPr>
         <w:t xml:space="preserve">Probability Evaluation Function: </w:t>
+      </w:r>
+      <w:r>
+        <w:rPr>
+          <w:b/>
+          <w:bCs/>
+        </w:rPr>
+        <w:t xml:space="preserve"> P (h, c, a) * P (t, e, c)</w:t>
       </w:r>
     </w:p>
     <w:p>
@@ -1517,15 +1570,8 @@
           <w:szCs w:val="22"/>
         </w:rPr>
       </w:pPr>
-      <w:r>
-        <w:rPr>
-          <w:rFonts w:asciiTheme="minorHAnsi" w:hAnsiTheme="minorHAnsi"/>
-          <w:b/>
-          <w:sz w:val="22"/>
-          <w:szCs w:val="22"/>
-        </w:rPr>
-        <w:t xml:space="preserve">Execution Details </w:t>
-      </w:r>
+      <w:bookmarkStart w:id="0" w:name="_GoBack"/>
+      <w:bookmarkEnd w:id="0"/>
     </w:p>
     <w:p>
       <w:pPr>
@@ -1538,12 +1584,181 @@
           <w:szCs w:val="22"/>
         </w:rPr>
       </w:pPr>
+      <w:r>
+        <w:rPr>
+          <w:rFonts w:asciiTheme="minorHAnsi" w:hAnsiTheme="minorHAnsi"/>
+          <w:b/>
+          <w:sz w:val="22"/>
+          <w:szCs w:val="22"/>
+        </w:rPr>
+        <w:t xml:space="preserve">Execution Details </w:t>
+      </w:r>
+    </w:p>
+    <w:p>
+      <w:pPr>
+        <w:pStyle w:val="HTMLPreformatted"/>
+        <w:jc w:val="both"/>
+        <w:rPr>
+          <w:rFonts w:asciiTheme="minorHAnsi" w:hAnsiTheme="minorHAnsi"/>
+          <w:b/>
+          <w:sz w:val="22"/>
+          <w:szCs w:val="22"/>
+        </w:rPr>
+      </w:pPr>
+      <w:r>
+        <w:rPr>
+          <w:rFonts w:asciiTheme="minorHAnsi" w:hAnsiTheme="minorHAnsi"/>
+          <w:b/>
+          <w:sz w:val="22"/>
+          <w:szCs w:val="22"/>
+        </w:rPr>
+        <w:t>Command 1:</w:t>
+      </w:r>
+    </w:p>
+    <w:p>
+      <w:pPr>
+        <w:pStyle w:val="HTMLPreformatted"/>
+        <w:jc w:val="both"/>
+        <w:rPr>
+          <w:rFonts w:asciiTheme="minorHAnsi" w:hAnsiTheme="minorHAnsi"/>
+          <w:b/>
+          <w:sz w:val="22"/>
+          <w:szCs w:val="22"/>
+        </w:rPr>
+      </w:pPr>
+    </w:p>
+    <w:p>
+      <w:pPr>
+        <w:pStyle w:val="HTMLPreformatted"/>
+        <w:jc w:val="both"/>
+        <w:rPr>
+          <w:rFonts w:asciiTheme="minorHAnsi" w:hAnsiTheme="minorHAnsi"/>
+          <w:b/>
+          <w:sz w:val="22"/>
+          <w:szCs w:val="22"/>
+        </w:rPr>
+      </w:pPr>
+      <w:r>
+        <w:rPr>
+          <w:rStyle w:val="codeChar"/>
+        </w:rPr>
+        <w:t xml:space="preserve">python </w:t>
+      </w:r>
+      <w:r>
+        <w:rPr>
+          <w:rStyle w:val="codeChar"/>
+        </w:rPr>
+        <w:t>wordCross.py –q3</w:t>
+      </w:r>
+      <w:r>
+        <w:rPr>
+          <w:rStyle w:val="codeChar"/>
+        </w:rPr>
+        <w:t xml:space="preserve"> --test</w:t>
+      </w:r>
     </w:p>
     <w:p>
       <w:pPr>
         <w:pStyle w:val="NoSpacing"/>
         <w:rPr>
           <w:rStyle w:val="Heading1Char"/>
+        </w:rPr>
+      </w:pPr>
+    </w:p>
+    <w:p>
+      <w:pPr>
+        <w:pStyle w:val="NoSpacing"/>
+        <w:rPr>
+          <w:rStyle w:val="Heading1Char"/>
+          <w:rFonts w:asciiTheme="minorHAnsi" w:hAnsiTheme="minorHAnsi"/>
+          <w:b/>
+          <w:sz w:val="22"/>
+          <w:szCs w:val="22"/>
+        </w:rPr>
+      </w:pPr>
+      <w:r>
+        <w:rPr>
+          <w:rStyle w:val="Heading1Char"/>
+          <w:rFonts w:asciiTheme="minorHAnsi" w:hAnsiTheme="minorHAnsi"/>
+          <w:b/>
+          <w:sz w:val="22"/>
+          <w:szCs w:val="22"/>
+        </w:rPr>
+        <w:t>Accuracy:</w:t>
+      </w:r>
+      <w:r>
+        <w:rPr>
+          <w:rStyle w:val="Heading1Char"/>
+          <w:rFonts w:asciiTheme="minorHAnsi" w:hAnsiTheme="minorHAnsi"/>
+          <w:b/>
+          <w:sz w:val="22"/>
+          <w:szCs w:val="22"/>
+        </w:rPr>
+        <w:t xml:space="preserve"> </w:t>
+      </w:r>
+      <w:r>
+        <w:rPr>
+          <w:rStyle w:val="Heading1Char"/>
+          <w:rFonts w:asciiTheme="minorHAnsi" w:hAnsiTheme="minorHAnsi"/>
+          <w:b/>
+          <w:sz w:val="22"/>
+          <w:szCs w:val="22"/>
+        </w:rPr>
+        <w:t>1.000000</w:t>
+      </w:r>
+    </w:p>
+    <w:p>
+      <w:pPr>
+        <w:pStyle w:val="NoSpacing"/>
+        <w:rPr>
+          <w:rStyle w:val="Heading1Char"/>
+          <w:rFonts w:asciiTheme="minorHAnsi" w:hAnsiTheme="minorHAnsi"/>
+          <w:b/>
+          <w:sz w:val="22"/>
+          <w:szCs w:val="22"/>
+        </w:rPr>
+      </w:pPr>
+      <w:r>
+        <w:rPr>
+          <w:rStyle w:val="Heading1Char"/>
+          <w:rFonts w:asciiTheme="minorHAnsi" w:hAnsiTheme="minorHAnsi"/>
+          <w:b/>
+          <w:sz w:val="22"/>
+          <w:szCs w:val="22"/>
+        </w:rPr>
+        <w:t xml:space="preserve">Time used: </w:t>
+      </w:r>
+      <w:r>
+        <w:rPr>
+          <w:rStyle w:val="Heading1Char"/>
+          <w:rFonts w:asciiTheme="minorHAnsi" w:hAnsiTheme="minorHAnsi"/>
+          <w:b/>
+          <w:sz w:val="22"/>
+          <w:szCs w:val="22"/>
+        </w:rPr>
+        <w:t xml:space="preserve">0.047000 </w:t>
+      </w:r>
+      <w:proofErr w:type="spellStart"/>
+      <w:r>
+        <w:rPr>
+          <w:rStyle w:val="Heading1Char"/>
+          <w:rFonts w:asciiTheme="minorHAnsi" w:hAnsiTheme="minorHAnsi"/>
+          <w:b/>
+          <w:sz w:val="22"/>
+          <w:szCs w:val="22"/>
+        </w:rPr>
+        <w:t>secs</w:t>
+      </w:r>
+      <w:proofErr w:type="spellEnd"/>
+    </w:p>
+    <w:p>
+      <w:pPr>
+        <w:pStyle w:val="NoSpacing"/>
+        <w:rPr>
+          <w:rStyle w:val="Heading1Char"/>
+          <w:rFonts w:asciiTheme="minorHAnsi" w:hAnsiTheme="minorHAnsi"/>
+          <w:sz w:val="22"/>
+          <w:szCs w:val="22"/>
         </w:rPr>
       </w:pPr>
     </w:p>
@@ -1555,16 +1770,155 @@
         </w:tabs>
         <w:rPr>
           <w:b/>
+        </w:rPr>
+      </w:pPr>
+      <w:r>
+        <w:rPr>
+          <w:b/>
+        </w:rPr>
+        <w:t>Command 2:</w:t>
+      </w:r>
+    </w:p>
+    <w:p>
+      <w:pPr>
+        <w:pStyle w:val="NoSpacing"/>
+        <w:tabs>
+          <w:tab w:val="left" w:pos="1268"/>
+        </w:tabs>
+        <w:rPr>
+          <w:b/>
           <w:sz w:val="24"/>
           <w:szCs w:val="24"/>
         </w:rPr>
       </w:pPr>
-      <w:r>
+    </w:p>
+    <w:p>
+      <w:pPr>
+        <w:pStyle w:val="NoSpacing"/>
+        <w:tabs>
+          <w:tab w:val="left" w:pos="1268"/>
+        </w:tabs>
+        <w:rPr>
+          <w:rStyle w:val="codeChar"/>
+        </w:rPr>
+      </w:pPr>
+      <w:r>
+        <w:rPr>
+          <w:rStyle w:val="codeChar"/>
+        </w:rPr>
+        <w:t xml:space="preserve">python </w:t>
+      </w:r>
+      <w:r>
+        <w:rPr>
+          <w:rStyle w:val="codeChar"/>
+        </w:rPr>
+        <w:t>wordCross.py –q3</w:t>
+      </w:r>
+    </w:p>
+    <w:p>
+      <w:pPr>
+        <w:pStyle w:val="NoSpacing"/>
+        <w:tabs>
+          <w:tab w:val="left" w:pos="1268"/>
+        </w:tabs>
         <w:rPr>
           <w:b/>
           <w:sz w:val="24"/>
           <w:szCs w:val="24"/>
         </w:rPr>
+      </w:pPr>
+    </w:p>
+    <w:p>
+      <w:pPr>
+        <w:pStyle w:val="NoSpacing"/>
+        <w:tabs>
+          <w:tab w:val="left" w:pos="1268"/>
+        </w:tabs>
+        <w:rPr>
+          <w:b/>
+        </w:rPr>
+      </w:pPr>
+      <w:r>
+        <w:rPr>
+          <w:b/>
+        </w:rPr>
+        <w:t xml:space="preserve">Accuracy: </w:t>
+      </w:r>
+      <w:r>
+        <w:rPr>
+          <w:b/>
+        </w:rPr>
+        <w:t>0.140479</w:t>
+      </w:r>
+    </w:p>
+    <w:p>
+      <w:pPr>
+        <w:pStyle w:val="HTMLPreformatted"/>
+        <w:jc w:val="both"/>
+        <w:rPr>
+          <w:rFonts w:asciiTheme="minorHAnsi" w:hAnsiTheme="minorHAnsi"/>
+          <w:b/>
+          <w:sz w:val="22"/>
+          <w:szCs w:val="22"/>
+        </w:rPr>
+      </w:pPr>
+      <w:r>
+        <w:rPr>
+          <w:rFonts w:asciiTheme="minorHAnsi" w:hAnsiTheme="minorHAnsi"/>
+          <w:b/>
+          <w:sz w:val="22"/>
+          <w:szCs w:val="22"/>
+        </w:rPr>
+        <w:t xml:space="preserve">Time used: </w:t>
+      </w:r>
+      <w:r>
+        <w:rPr>
+          <w:rFonts w:asciiTheme="minorHAnsi" w:hAnsiTheme="minorHAnsi"/>
+          <w:b/>
+          <w:sz w:val="22"/>
+          <w:szCs w:val="22"/>
+        </w:rPr>
+        <w:t xml:space="preserve">0.351000 </w:t>
+      </w:r>
+      <w:proofErr w:type="spellStart"/>
+      <w:r>
+        <w:rPr>
+          <w:rFonts w:asciiTheme="minorHAnsi" w:hAnsiTheme="minorHAnsi"/>
+          <w:b/>
+          <w:sz w:val="22"/>
+          <w:szCs w:val="22"/>
+        </w:rPr>
+        <w:t>secs</w:t>
+      </w:r>
+      <w:proofErr w:type="spellEnd"/>
+    </w:p>
+    <w:p>
+      <w:pPr>
+        <w:pStyle w:val="NoSpacing"/>
+        <w:rPr>
+          <w:rStyle w:val="Heading1Char"/>
+        </w:rPr>
+      </w:pPr>
+    </w:p>
+    <w:p>
+      <w:pPr>
+        <w:pStyle w:val="NoSpacing"/>
+        <w:tabs>
+          <w:tab w:val="left" w:pos="1268"/>
+        </w:tabs>
+        <w:rPr>
+          <w:b/>
+          <w:sz w:val="24"/>
+          <w:szCs w:val="24"/>
+        </w:rPr>
+      </w:pPr>
+      <w:r>
+        <w:rPr>
+          <w:b/>
+          <w:sz w:val="24"/>
+          <w:szCs w:val="24"/>
+        </w:rPr>
+        <w:lastRenderedPageBreak/>
         <w:t>Q4</w:t>
       </w:r>
       <w:r>
@@ -1893,7 +2247,6 @@
                   <w:bCs/>
                   <w:noProof/>
                 </w:rPr>
-                <w:lastRenderedPageBreak/>
                 <w:fldChar w:fldCharType="end"/>
               </w:r>
             </w:p>
@@ -3730,7 +4083,7 @@
 </file>
 
 <file path=customXml/itemProps1.xml><?xml version="1.0" encoding="utf-8"?>
-<ds:datastoreItem xmlns:ds="http://schemas.openxmlformats.org/officeDocument/2006/customXml" ds:itemID="{95161884-BEA0-4489-B4AA-593A3D36B7D5}">
+<ds:datastoreItem xmlns:ds="http://schemas.openxmlformats.org/officeDocument/2006/customXml" ds:itemID="{78F841EC-38DF-4E75-8BC7-3BC01081178B}">
   <ds:schemaRefs>
     <ds:schemaRef ds:uri="http://schemas.openxmlformats.org/officeDocument/2006/bibliography"/>
   </ds:schemaRefs>

</xml_diff>

<commit_message>
Updated Q5 - results
</commit_message>
<xml_diff>
--- a/project3/BayesianNet/cse537-project3.docx
+++ b/project3/BayesianNet/cse537-project3.docx
@@ -105,8 +105,17 @@
           <w:bCs/>
         </w:rPr>
         <w:lastRenderedPageBreak/>
-        <w:t>Khan Mostafa</w:t>
-      </w:r>
+        <w:t xml:space="preserve">Khan </w:t>
+      </w:r>
+      <w:proofErr w:type="spellStart"/>
+      <w:r>
+        <w:rPr>
+          <w:b/>
+          <w:bCs/>
+        </w:rPr>
+        <w:t>Mostafa</w:t>
+      </w:r>
+      <w:proofErr w:type="spellEnd"/>
     </w:p>
     <w:p>
       <w:pPr>
@@ -310,7 +319,21 @@
         <w:rPr>
           <w:bCs/>
         </w:rPr>
-        <w:t xml:space="preserve"> Using the CPT table given. Visualizing the query set as a Markov Chain of the form         a -&gt; B -&gt; c.  B being blank position under consideration to be found out. Probability for each assignment to B is computed by considering each of the ascii lowercase characters </w:t>
+        <w:t xml:space="preserve"> Using the CPT table given. Visualizing the query set as a Markov Chain of the form         a -&gt; B -&gt; c.  B being blank position under consideration to be found out. Probability for each assignment to B is computed by considering each of the </w:t>
+      </w:r>
+      <w:proofErr w:type="spellStart"/>
+      <w:r>
+        <w:rPr>
+          <w:bCs/>
+        </w:rPr>
+        <w:t>ascii</w:t>
+      </w:r>
+      <w:proofErr w:type="spellEnd"/>
+      <w:r>
+        <w:rPr>
+          <w:bCs/>
+        </w:rPr>
+        <w:t xml:space="preserve"> lowercase characters </w:t>
       </w:r>
       <w:r>
         <w:rPr>
@@ -328,7 +351,43 @@
         <w:rPr>
           <w:bCs/>
         </w:rPr>
-        <w:t>calculated with a,c &amp; set of ascii characters.</w:t>
+        <w:t xml:space="preserve">calculated with </w:t>
+      </w:r>
+      <w:proofErr w:type="spellStart"/>
+      <w:r>
+        <w:rPr>
+          <w:bCs/>
+        </w:rPr>
+        <w:t>a</w:t>
+      </w:r>
+      <w:proofErr w:type="gramStart"/>
+      <w:r>
+        <w:rPr>
+          <w:bCs/>
+        </w:rPr>
+        <w:t>,c</w:t>
+      </w:r>
+      <w:proofErr w:type="spellEnd"/>
+      <w:proofErr w:type="gramEnd"/>
+      <w:r>
+        <w:rPr>
+          <w:bCs/>
+        </w:rPr>
+        <w:t xml:space="preserve"> &amp; set of </w:t>
+      </w:r>
+      <w:proofErr w:type="spellStart"/>
+      <w:r>
+        <w:rPr>
+          <w:bCs/>
+        </w:rPr>
+        <w:t>ascii</w:t>
+      </w:r>
+      <w:proofErr w:type="spellEnd"/>
+      <w:r>
+        <w:rPr>
+          <w:bCs/>
+        </w:rPr>
+        <w:t xml:space="preserve"> characters.</w:t>
       </w:r>
     </w:p>
     <w:p>
@@ -541,8 +600,16 @@
         <w:rPr>
           <w:b/>
         </w:rPr>
-        <w:t>0.040000 secs</w:t>
-      </w:r>
+        <w:t xml:space="preserve">0.040000 </w:t>
+      </w:r>
+      <w:proofErr w:type="spellStart"/>
+      <w:r>
+        <w:rPr>
+          <w:b/>
+        </w:rPr>
+        <w:t>secs</w:t>
+      </w:r>
+      <w:proofErr w:type="spellEnd"/>
     </w:p>
     <w:p>
       <w:pPr>
@@ -668,7 +735,21 @@
         <w:rPr>
           <w:b/>
         </w:rPr>
-        <w:t>000 secs.</w:t>
+        <w:t xml:space="preserve">000 </w:t>
+      </w:r>
+      <w:proofErr w:type="spellStart"/>
+      <w:r>
+        <w:rPr>
+          <w:b/>
+        </w:rPr>
+        <w:t>secs</w:t>
+      </w:r>
+      <w:proofErr w:type="spellEnd"/>
+      <w:r>
+        <w:rPr>
+          <w:b/>
+        </w:rPr>
+        <w:t>.</w:t>
       </w:r>
     </w:p>
     <w:p>
@@ -797,7 +878,21 @@
         <w:rPr>
           <w:bCs/>
         </w:rPr>
-        <w:t>is computed by considering each of the ascii lowercase characters including (`) and then returning most likeliest character</w:t>
+        <w:t xml:space="preserve">is computed by considering each of the </w:t>
+      </w:r>
+      <w:proofErr w:type="spellStart"/>
+      <w:r>
+        <w:rPr>
+          <w:bCs/>
+        </w:rPr>
+        <w:t>ascii</w:t>
+      </w:r>
+      <w:proofErr w:type="spellEnd"/>
+      <w:r>
+        <w:rPr>
+          <w:bCs/>
+        </w:rPr>
+        <w:t xml:space="preserve"> lowercase characters including (`) and then returning most likeliest character</w:t>
       </w:r>
       <w:r>
         <w:rPr>
@@ -809,7 +904,21 @@
         <w:rPr>
           <w:bCs/>
         </w:rPr>
-        <w:t xml:space="preserve"> with highest conditional probability calculated with a,</w:t>
+        <w:t xml:space="preserve"> with highest conditional probability calculated with </w:t>
+      </w:r>
+      <w:proofErr w:type="spellStart"/>
+      <w:r>
+        <w:rPr>
+          <w:bCs/>
+        </w:rPr>
+        <w:t>a</w:t>
+      </w:r>
+      <w:proofErr w:type="gramStart"/>
+      <w:r>
+        <w:rPr>
+          <w:bCs/>
+        </w:rPr>
+        <w:t>,</w:t>
       </w:r>
       <w:r>
         <w:rPr>
@@ -817,11 +926,27 @@
         </w:rPr>
         <w:t>d</w:t>
       </w:r>
-      <w:r>
-        <w:rPr>
-          <w:bCs/>
-        </w:rPr>
-        <w:t xml:space="preserve"> &amp; set of ascii characters.</w:t>
+      <w:proofErr w:type="spellEnd"/>
+      <w:proofErr w:type="gramEnd"/>
+      <w:r>
+        <w:rPr>
+          <w:bCs/>
+        </w:rPr>
+        <w:t xml:space="preserve"> &amp; set of </w:t>
+      </w:r>
+      <w:proofErr w:type="spellStart"/>
+      <w:r>
+        <w:rPr>
+          <w:bCs/>
+        </w:rPr>
+        <w:t>ascii</w:t>
+      </w:r>
+      <w:proofErr w:type="spellEnd"/>
+      <w:r>
+        <w:rPr>
+          <w:bCs/>
+        </w:rPr>
+        <w:t xml:space="preserve"> characters.</w:t>
       </w:r>
     </w:p>
     <w:p>
@@ -1092,7 +1217,27 @@
           <w:sz w:val="22"/>
           <w:szCs w:val="22"/>
         </w:rPr>
-        <w:t xml:space="preserve"> 0.005000 secs.</w:t>
+        <w:t xml:space="preserve"> 0.005000 </w:t>
+      </w:r>
+      <w:proofErr w:type="spellStart"/>
+      <w:r>
+        <w:rPr>
+          <w:rStyle w:val="Heading1Char"/>
+          <w:rFonts w:asciiTheme="minorHAnsi" w:hAnsiTheme="minorHAnsi"/>
+          <w:sz w:val="22"/>
+          <w:szCs w:val="22"/>
+        </w:rPr>
+        <w:t>secs</w:t>
+      </w:r>
+      <w:proofErr w:type="spellEnd"/>
+      <w:r>
+        <w:rPr>
+          <w:rStyle w:val="Heading1Char"/>
+          <w:rFonts w:asciiTheme="minorHAnsi" w:hAnsiTheme="minorHAnsi"/>
+          <w:sz w:val="22"/>
+          <w:szCs w:val="22"/>
+        </w:rPr>
+        <w:t>.</w:t>
       </w:r>
     </w:p>
     <w:p>
@@ -1244,7 +1389,21 @@
         <w:rPr>
           <w:b/>
         </w:rPr>
-        <w:t>ime used: 7.040000 secs.</w:t>
+        <w:t xml:space="preserve">ime used: 7.040000 </w:t>
+      </w:r>
+      <w:proofErr w:type="spellStart"/>
+      <w:r>
+        <w:rPr>
+          <w:b/>
+        </w:rPr>
+        <w:t>secs</w:t>
+      </w:r>
+      <w:proofErr w:type="spellEnd"/>
+      <w:r>
+        <w:rPr>
+          <w:b/>
+        </w:rPr>
+        <w:t>.</w:t>
       </w:r>
     </w:p>
     <w:p>
@@ -1327,7 +1486,15 @@
         <w:jc w:val="both"/>
       </w:pPr>
       <w:r>
-        <w:t xml:space="preserve">Query gu--_--n can be set up as following chain: u-&gt;??-&gt;C-&gt;??-&gt;n. The level of indirection between a=’u’ and C is 2, we represent it by h, similarly t for C and e. </w:t>
+        <w:t xml:space="preserve">Query </w:t>
+      </w:r>
+      <w:proofErr w:type="gramStart"/>
+      <w:r>
+        <w:t>gu</w:t>
+      </w:r>
+      <w:proofErr w:type="gramEnd"/>
+      <w:r>
+        <w:t xml:space="preserve">--_--n can be set up as following chain: u-&gt;??-&gt;C-&gt;??-&gt;n. The level of indirection between a=’u’ and C is 2, we represent it by h, similarly t for C and e. </w:t>
       </w:r>
       <w:r>
         <w:t xml:space="preserve"> </w:t>
@@ -1567,8 +1734,20 @@
           <w:sz w:val="22"/>
           <w:szCs w:val="22"/>
         </w:rPr>
-        <w:t>0.047000 secs</w:t>
-      </w:r>
+        <w:t xml:space="preserve">0.047000 </w:t>
+      </w:r>
+      <w:proofErr w:type="spellStart"/>
+      <w:r>
+        <w:rPr>
+          <w:rStyle w:val="Heading1Char"/>
+          <w:rFonts w:asciiTheme="minorHAnsi" w:hAnsiTheme="minorHAnsi"/>
+          <w:b/>
+          <w:sz w:val="22"/>
+          <w:szCs w:val="22"/>
+        </w:rPr>
+        <w:t>secs</w:t>
+      </w:r>
+      <w:proofErr w:type="spellEnd"/>
     </w:p>
     <w:p>
       <w:pPr>
@@ -1697,8 +1876,19 @@
           <w:sz w:val="22"/>
           <w:szCs w:val="22"/>
         </w:rPr>
-        <w:t>0.351000 secs</w:t>
-      </w:r>
+        <w:t xml:space="preserve">0.351000 </w:t>
+      </w:r>
+      <w:proofErr w:type="spellStart"/>
+      <w:r>
+        <w:rPr>
+          <w:rFonts w:asciiTheme="minorHAnsi" w:hAnsiTheme="minorHAnsi"/>
+          <w:b/>
+          <w:sz w:val="22"/>
+          <w:szCs w:val="22"/>
+        </w:rPr>
+        <w:t>secs</w:t>
+      </w:r>
+      <w:proofErr w:type="spellEnd"/>
     </w:p>
     <w:p>
       <w:pPr>
@@ -1840,26 +2030,33 @@
       <w:r>
         <w:t>P (</w:t>
       </w:r>
-      <w:r>
-        <w:t xml:space="preserve">c|ai) * </w:t>
+      <w:proofErr w:type="spellStart"/>
+      <w:r>
+        <w:t>c|ai</w:t>
+      </w:r>
+      <w:proofErr w:type="spellEnd"/>
+      <w:r>
+        <w:t xml:space="preserve">) * </w:t>
       </w:r>
       <w:r>
         <w:t>P (</w:t>
       </w:r>
+      <w:proofErr w:type="spellStart"/>
       <w:r>
         <w:t>ei|c</w:t>
       </w:r>
-      <w:bookmarkStart w:id="0" w:name="_GoBack"/>
-      <w:bookmarkEnd w:id="0"/>
+      <w:proofErr w:type="spellEnd"/>
       <w:r>
         <w:t xml:space="preserve">), for </w:t>
       </w:r>
       <w:r>
         <w:t xml:space="preserve">               </w:t>
       </w:r>
+      <w:proofErr w:type="spellStart"/>
       <w:r>
         <w:t>i</w:t>
       </w:r>
+      <w:proofErr w:type="spellEnd"/>
       <w:r>
         <w:t>= [</w:t>
       </w:r>
@@ -2353,8 +2550,20 @@
           <w:sz w:val="22"/>
           <w:szCs w:val="22"/>
         </w:rPr>
-        <w:t>0.031000 secs</w:t>
-      </w:r>
+        <w:t xml:space="preserve">0.031000 </w:t>
+      </w:r>
+      <w:proofErr w:type="spellStart"/>
+      <w:r>
+        <w:rPr>
+          <w:rStyle w:val="Heading1Char"/>
+          <w:rFonts w:asciiTheme="minorHAnsi" w:hAnsiTheme="minorHAnsi"/>
+          <w:b/>
+          <w:sz w:val="22"/>
+          <w:szCs w:val="22"/>
+        </w:rPr>
+        <w:t>secs</w:t>
+      </w:r>
+      <w:proofErr w:type="spellEnd"/>
     </w:p>
     <w:p>
       <w:pPr>
@@ -2468,8 +2677,19 @@
           <w:sz w:val="22"/>
           <w:szCs w:val="22"/>
         </w:rPr>
-        <w:t>Time used: 1.198000 secs</w:t>
-      </w:r>
+        <w:t xml:space="preserve">Time used: 1.198000 </w:t>
+      </w:r>
+      <w:proofErr w:type="spellStart"/>
+      <w:r>
+        <w:rPr>
+          <w:rFonts w:asciiTheme="minorHAnsi" w:hAnsiTheme="minorHAnsi"/>
+          <w:b/>
+          <w:sz w:val="22"/>
+          <w:szCs w:val="22"/>
+        </w:rPr>
+        <w:t>secs</w:t>
+      </w:r>
+      <w:proofErr w:type="spellEnd"/>
     </w:p>
     <w:p>
       <w:pPr>
@@ -2610,15 +2830,6 @@
           <w:szCs w:val="22"/>
         </w:rPr>
       </w:pPr>
-      <w:r>
-        <w:rPr>
-          <w:rFonts w:asciiTheme="minorHAnsi" w:hAnsiTheme="minorHAnsi"/>
-          <w:b/>
-          <w:sz w:val="22"/>
-          <w:szCs w:val="22"/>
-        </w:rPr>
-        <w:t xml:space="preserve">Execution Details </w:t>
-      </w:r>
     </w:p>
     <w:p>
       <w:pPr>
@@ -2634,99 +2845,343 @@
     </w:p>
     <w:p>
       <w:pPr>
+        <w:pStyle w:val="HTMLPreformatted"/>
+        <w:jc w:val="both"/>
+        <w:rPr>
+          <w:rFonts w:asciiTheme="minorHAnsi" w:hAnsiTheme="minorHAnsi"/>
+          <w:b/>
+          <w:sz w:val="22"/>
+          <w:szCs w:val="22"/>
+        </w:rPr>
+      </w:pPr>
+    </w:p>
+    <w:p>
+      <w:pPr>
+        <w:pStyle w:val="HTMLPreformatted"/>
+        <w:jc w:val="both"/>
+        <w:rPr>
+          <w:rFonts w:asciiTheme="minorHAnsi" w:hAnsiTheme="minorHAnsi"/>
+          <w:b/>
+          <w:sz w:val="22"/>
+          <w:szCs w:val="22"/>
+        </w:rPr>
+      </w:pPr>
+      <w:r>
+        <w:rPr>
+          <w:rFonts w:asciiTheme="minorHAnsi" w:hAnsiTheme="minorHAnsi"/>
+          <w:b/>
+          <w:sz w:val="22"/>
+          <w:szCs w:val="22"/>
+        </w:rPr>
+        <w:lastRenderedPageBreak/>
+        <w:t xml:space="preserve">Execution Details </w:t>
+      </w:r>
+    </w:p>
+    <w:p>
+      <w:pPr>
+        <w:pStyle w:val="HTMLPreformatted"/>
+        <w:jc w:val="both"/>
+        <w:rPr>
+          <w:rFonts w:asciiTheme="minorHAnsi" w:hAnsiTheme="minorHAnsi"/>
+          <w:b/>
+          <w:sz w:val="22"/>
+          <w:szCs w:val="22"/>
+        </w:rPr>
+      </w:pPr>
+      <w:r>
+        <w:rPr>
+          <w:rFonts w:asciiTheme="minorHAnsi" w:hAnsiTheme="minorHAnsi"/>
+          <w:b/>
+          <w:sz w:val="22"/>
+          <w:szCs w:val="22"/>
+        </w:rPr>
+        <w:t>Command 1:</w:t>
+      </w:r>
+    </w:p>
+    <w:p>
+      <w:pPr>
+        <w:pStyle w:val="HTMLPreformatted"/>
+        <w:jc w:val="both"/>
+        <w:rPr>
+          <w:rFonts w:asciiTheme="minorHAnsi" w:hAnsiTheme="minorHAnsi"/>
+          <w:b/>
+          <w:sz w:val="22"/>
+          <w:szCs w:val="22"/>
+        </w:rPr>
+      </w:pPr>
+    </w:p>
+    <w:p>
+      <w:pPr>
+        <w:pStyle w:val="HTMLPreformatted"/>
+        <w:jc w:val="both"/>
+        <w:rPr>
+          <w:rFonts w:asciiTheme="minorHAnsi" w:hAnsiTheme="minorHAnsi"/>
+          <w:b/>
+          <w:sz w:val="22"/>
+          <w:szCs w:val="22"/>
+        </w:rPr>
+      </w:pPr>
+      <w:r>
+        <w:rPr>
+          <w:rStyle w:val="codeChar"/>
+        </w:rPr>
+        <w:t xml:space="preserve">python </w:t>
+      </w:r>
+      <w:r>
+        <w:rPr>
+          <w:rStyle w:val="codeChar"/>
+        </w:rPr>
+        <w:t>wordCross.py –q5</w:t>
+      </w:r>
+      <w:r>
+        <w:rPr>
+          <w:rStyle w:val="codeChar"/>
+        </w:rPr>
+        <w:t xml:space="preserve"> --test</w:t>
+      </w:r>
+    </w:p>
+    <w:p>
+      <w:pPr>
         <w:pStyle w:val="NoSpacing"/>
         <w:rPr>
           <w:rStyle w:val="Heading1Char"/>
-        </w:rPr>
-      </w:pPr>
-    </w:p>
-    <w:p>
-      <w:pPr>
-        <w:pStyle w:val="NoSpacing"/>
-        <w:rPr>
-          <w:rFonts w:ascii="Calibri" w:hAnsi="Calibri"/>
+          <w:rFonts w:asciiTheme="minorHAnsi" w:hAnsiTheme="minorHAnsi"/>
+          <w:b/>
+          <w:sz w:val="22"/>
+          <w:szCs w:val="22"/>
+        </w:rPr>
+      </w:pPr>
+    </w:p>
+    <w:p>
+      <w:pPr>
+        <w:pStyle w:val="NoSpacing"/>
+        <w:rPr>
+          <w:rStyle w:val="Heading1Char"/>
+          <w:rFonts w:asciiTheme="minorHAnsi" w:hAnsiTheme="minorHAnsi"/>
+          <w:b/>
+          <w:sz w:val="22"/>
+          <w:szCs w:val="22"/>
+        </w:rPr>
+      </w:pPr>
+      <w:r>
+        <w:rPr>
+          <w:rStyle w:val="Heading1Char"/>
+          <w:rFonts w:asciiTheme="minorHAnsi" w:hAnsiTheme="minorHAnsi"/>
+          <w:b/>
+          <w:sz w:val="22"/>
+          <w:szCs w:val="22"/>
+        </w:rPr>
+        <w:t xml:space="preserve">Accuracy: </w:t>
+      </w:r>
+      <w:r>
+        <w:rPr>
+          <w:rStyle w:val="Heading1Char"/>
+          <w:rFonts w:asciiTheme="minorHAnsi" w:hAnsiTheme="minorHAnsi"/>
+          <w:b/>
+          <w:sz w:val="22"/>
+          <w:szCs w:val="22"/>
+        </w:rPr>
+        <w:t>1.000000</w:t>
+      </w:r>
+    </w:p>
+    <w:p>
+      <w:pPr>
+        <w:pStyle w:val="NoSpacing"/>
+        <w:rPr>
+          <w:rStyle w:val="Heading1Char"/>
+          <w:rFonts w:asciiTheme="minorHAnsi" w:hAnsiTheme="minorHAnsi"/>
+          <w:b/>
+          <w:sz w:val="22"/>
+          <w:szCs w:val="22"/>
+        </w:rPr>
+      </w:pPr>
+      <w:r>
+        <w:rPr>
+          <w:rStyle w:val="Heading1Char"/>
+          <w:rFonts w:asciiTheme="minorHAnsi" w:hAnsiTheme="minorHAnsi"/>
+          <w:b/>
+          <w:sz w:val="22"/>
+          <w:szCs w:val="22"/>
+        </w:rPr>
+        <w:t xml:space="preserve">Time used: </w:t>
+      </w:r>
+      <w:r>
+        <w:rPr>
+          <w:rStyle w:val="Heading1Char"/>
+          <w:rFonts w:asciiTheme="minorHAnsi" w:hAnsiTheme="minorHAnsi"/>
+          <w:b/>
+          <w:sz w:val="22"/>
+          <w:szCs w:val="22"/>
+        </w:rPr>
+        <w:t xml:space="preserve">0.001000 </w:t>
+      </w:r>
+      <w:proofErr w:type="spellStart"/>
+      <w:r>
+        <w:rPr>
+          <w:rStyle w:val="Heading1Char"/>
+          <w:rFonts w:asciiTheme="minorHAnsi" w:hAnsiTheme="minorHAnsi"/>
+          <w:b/>
+          <w:sz w:val="22"/>
+          <w:szCs w:val="22"/>
+        </w:rPr>
+        <w:t>secs</w:t>
+      </w:r>
+      <w:proofErr w:type="spellEnd"/>
+    </w:p>
+    <w:p>
+      <w:pPr>
+        <w:pStyle w:val="NoSpacing"/>
+        <w:rPr>
+          <w:rStyle w:val="Heading1Char"/>
+          <w:rFonts w:asciiTheme="minorHAnsi" w:hAnsiTheme="minorHAnsi"/>
+          <w:sz w:val="22"/>
+          <w:szCs w:val="22"/>
+        </w:rPr>
+      </w:pPr>
+    </w:p>
+    <w:p>
+      <w:pPr>
+        <w:pStyle w:val="NoSpacing"/>
+        <w:tabs>
+          <w:tab w:val="left" w:pos="1268"/>
+        </w:tabs>
+        <w:rPr>
+          <w:b/>
+        </w:rPr>
+      </w:pPr>
+      <w:r>
+        <w:rPr>
+          <w:b/>
+        </w:rPr>
+        <w:t>Command 2:</w:t>
+      </w:r>
+    </w:p>
+    <w:p>
+      <w:pPr>
+        <w:pStyle w:val="NoSpacing"/>
+        <w:tabs>
+          <w:tab w:val="left" w:pos="1268"/>
+        </w:tabs>
+        <w:rPr>
           <w:b/>
           <w:sz w:val="24"/>
           <w:szCs w:val="24"/>
         </w:rPr>
       </w:pPr>
-      <w:r>
+    </w:p>
+    <w:p>
+      <w:pPr>
+        <w:pStyle w:val="NoSpacing"/>
+        <w:tabs>
+          <w:tab w:val="left" w:pos="1268"/>
+        </w:tabs>
+        <w:rPr>
+          <w:rStyle w:val="codeChar"/>
+        </w:rPr>
+      </w:pPr>
+      <w:r>
+        <w:rPr>
+          <w:rStyle w:val="codeChar"/>
+        </w:rPr>
+        <w:t xml:space="preserve">python </w:t>
+      </w:r>
+      <w:r>
+        <w:rPr>
+          <w:rStyle w:val="codeChar"/>
+        </w:rPr>
+        <w:t>wordCross.py –q5</w:t>
+      </w:r>
+    </w:p>
+    <w:p>
+      <w:pPr>
+        <w:pStyle w:val="NoSpacing"/>
+        <w:tabs>
+          <w:tab w:val="left" w:pos="1268"/>
+        </w:tabs>
+        <w:rPr>
+          <w:b/>
+          <w:sz w:val="24"/>
+          <w:szCs w:val="24"/>
+        </w:rPr>
+      </w:pPr>
+    </w:p>
+    <w:p>
+      <w:pPr>
+        <w:pStyle w:val="NoSpacing"/>
+        <w:tabs>
+          <w:tab w:val="left" w:pos="1268"/>
+        </w:tabs>
+        <w:rPr>
+          <w:b/>
+        </w:rPr>
+      </w:pPr>
+      <w:r>
+        <w:rPr>
+          <w:b/>
+        </w:rPr>
+        <w:t>Accuracy: 0.465159</w:t>
+      </w:r>
+    </w:p>
+    <w:p>
+      <w:pPr>
+        <w:pStyle w:val="HTMLPreformatted"/>
+        <w:jc w:val="both"/>
+        <w:rPr>
+          <w:rFonts w:asciiTheme="minorHAnsi" w:hAnsiTheme="minorHAnsi"/>
+          <w:b/>
+          <w:sz w:val="22"/>
+          <w:szCs w:val="22"/>
+        </w:rPr>
+      </w:pPr>
+      <w:r>
+        <w:rPr>
+          <w:rFonts w:asciiTheme="minorHAnsi" w:hAnsiTheme="minorHAnsi"/>
+          <w:b/>
+          <w:sz w:val="22"/>
+          <w:szCs w:val="22"/>
+        </w:rPr>
+        <w:t xml:space="preserve">Time used: </w:t>
+      </w:r>
+      <w:r>
+        <w:rPr>
+          <w:rFonts w:asciiTheme="minorHAnsi" w:hAnsiTheme="minorHAnsi"/>
+          <w:b/>
+          <w:sz w:val="22"/>
+          <w:szCs w:val="22"/>
+        </w:rPr>
+        <w:t>0.466</w:t>
+      </w:r>
+      <w:bookmarkStart w:id="0" w:name="_GoBack"/>
+      <w:bookmarkEnd w:id="0"/>
+      <w:r>
+        <w:rPr>
+          <w:rFonts w:asciiTheme="minorHAnsi" w:hAnsiTheme="minorHAnsi"/>
+          <w:b/>
+          <w:sz w:val="22"/>
+          <w:szCs w:val="22"/>
+        </w:rPr>
+        <w:t xml:space="preserve">000 </w:t>
+      </w:r>
+      <w:proofErr w:type="spellStart"/>
+      <w:r>
+        <w:rPr>
+          <w:rFonts w:asciiTheme="minorHAnsi" w:hAnsiTheme="minorHAnsi"/>
+          <w:b/>
+          <w:sz w:val="22"/>
+          <w:szCs w:val="22"/>
+        </w:rPr>
+        <w:t>secs</w:t>
+      </w:r>
+      <w:proofErr w:type="spellEnd"/>
+    </w:p>
+    <w:p>
+      <w:pPr>
+        <w:pStyle w:val="NoSpacing"/>
         <w:rPr>
           <w:rStyle w:val="Heading1Char"/>
         </w:rPr>
-        <w:lastRenderedPageBreak/>
-        <w:t>Analysis</w:t>
-      </w:r>
-    </w:p>
-    <w:p>
-      <w:pPr>
-        <w:pStyle w:val="NoSpacing"/>
-      </w:pPr>
-    </w:p>
-    <w:sdt>
-      <w:sdtPr>
-        <w:rPr>
-          <w:rFonts w:asciiTheme="minorHAnsi" w:eastAsiaTheme="minorEastAsia" w:hAnsiTheme="minorHAnsi" w:cstheme="minorBidi"/>
-          <w:sz w:val="22"/>
-          <w:szCs w:val="22"/>
-        </w:rPr>
-        <w:id w:val="1488511829"/>
-        <w:docPartObj>
-          <w:docPartGallery w:val="Bibliographies"/>
-          <w:docPartUnique/>
-        </w:docPartObj>
-      </w:sdtPr>
-      <w:sdtEndPr/>
-      <w:sdtContent>
-        <w:p>
-          <w:pPr>
-            <w:pStyle w:val="Heading1"/>
-          </w:pPr>
-          <w:r>
-            <w:t>References</w:t>
-          </w:r>
-        </w:p>
-        <w:sdt>
-          <w:sdtPr>
-            <w:id w:val="-573587230"/>
-            <w:bibliography/>
-          </w:sdtPr>
-          <w:sdtEndPr/>
-          <w:sdtContent>
-            <w:p>
-              <w:pPr>
-                <w:pStyle w:val="Bibliography"/>
-                <w:ind w:left="720" w:hanging="720"/>
-                <w:rPr>
-                  <w:noProof/>
-                  <w:sz w:val="24"/>
-                  <w:szCs w:val="24"/>
-                </w:rPr>
-              </w:pPr>
-              <w:r>
-                <w:fldChar w:fldCharType="begin"/>
-              </w:r>
-              <w:r>
-                <w:instrText xml:space="preserve"> BIBLIOGRAPHY </w:instrText>
-              </w:r>
-              <w:r>
-                <w:fldChar w:fldCharType="separate"/>
-              </w:r>
-            </w:p>
-            <w:p>
-              <w:r>
-                <w:rPr>
-                  <w:b/>
-                  <w:bCs/>
-                  <w:noProof/>
-                </w:rPr>
-                <w:fldChar w:fldCharType="end"/>
-              </w:r>
-            </w:p>
-          </w:sdtContent>
-        </w:sdt>
-      </w:sdtContent>
-    </w:sdt>
+      </w:pPr>
+    </w:p>
     <w:p>
       <w:pPr>
         <w:pStyle w:val="NoSpacing"/>
@@ -3056,7 +3511,14 @@
     </w:r>
     <w:r>
       <w:tab/>
-      <w:t>Mostafa &amp; Betigeri</w:t>
+    </w:r>
+    <w:proofErr w:type="spellStart"/>
+    <w:r>
+      <w:t>Mostafa</w:t>
+    </w:r>
+    <w:proofErr w:type="spellEnd"/>
+    <w:r>
+      <w:t xml:space="preserve"> &amp; Betigeri</w:t>
     </w:r>
   </w:p>
 </w:hdr>
@@ -4549,7 +5011,7 @@
 </file>
 
 <file path=customXml/itemProps1.xml><?xml version="1.0" encoding="utf-8"?>
-<ds:datastoreItem xmlns:ds="http://schemas.openxmlformats.org/officeDocument/2006/customXml" ds:itemID="{311442FA-537D-47D6-B2EF-C45354877B62}">
+<ds:datastoreItem xmlns:ds="http://schemas.openxmlformats.org/officeDocument/2006/customXml" ds:itemID="{E3787B58-B965-47D2-8F00-9A2CD9C05F1A}">
   <ds:schemaRefs>
     <ds:schemaRef ds:uri="http://schemas.openxmlformats.org/officeDocument/2006/bibliography"/>
   </ds:schemaRefs>

</xml_diff>

<commit_message>
Updated Q3 - accuracy
</commit_message>
<xml_diff>
--- a/project3/BayesianNet/cse537-project3.docx
+++ b/project3/BayesianNet/cse537-project3.docx
@@ -694,13 +694,7 @@
         <w:rPr>
           <w:b/>
         </w:rPr>
-        <w:t>A</w:t>
-      </w:r>
-      <w:r>
-        <w:rPr>
-          <w:b/>
-        </w:rPr>
-        <w:t>ccuracy: 0.311102</w:t>
+        <w:t>Accuracy: 0.311102</w:t>
       </w:r>
     </w:p>
     <w:p>
@@ -717,13 +711,7 @@
         <w:rPr>
           <w:b/>
         </w:rPr>
-        <w:t>T</w:t>
-      </w:r>
-      <w:r>
-        <w:rPr>
-          <w:b/>
-        </w:rPr>
-        <w:t>ime used:</w:t>
+        <w:t>Time used:</w:t>
       </w:r>
       <w:r>
         <w:rPr>
@@ -1528,13 +1516,7 @@
         <w:rPr>
           <w:bCs/>
         </w:rPr>
-        <w:t>returning most likeliest character with highest conditional probability</w:t>
-      </w:r>
-      <w:r>
-        <w:rPr>
-          <w:bCs/>
-        </w:rPr>
-        <w:t xml:space="preserve"> using probability evaluation function as defined below.</w:t>
+        <w:t>returning most likeliest character with highest conditional probability using probability evaluation function as defined below.</w:t>
       </w:r>
     </w:p>
     <w:p>
@@ -1646,13 +1628,7 @@
         <w:rPr>
           <w:rStyle w:val="codeChar"/>
         </w:rPr>
-        <w:t>wordCross.py –q3</w:t>
-      </w:r>
-      <w:r>
-        <w:rPr>
-          <w:rStyle w:val="codeChar"/>
-        </w:rPr>
-        <w:t xml:space="preserve"> --test</w:t>
+        <w:t>wordCross.py –q3 --test</w:t>
       </w:r>
     </w:p>
     <w:p>
@@ -1692,17 +1668,7 @@
           <w:sz w:val="22"/>
           <w:szCs w:val="22"/>
         </w:rPr>
-        <w:t xml:space="preserve"> </w:t>
-      </w:r>
-      <w:r>
-        <w:rPr>
-          <w:rStyle w:val="Heading1Char"/>
-          <w:rFonts w:asciiTheme="minorHAnsi" w:hAnsiTheme="minorHAnsi"/>
-          <w:b/>
-          <w:sz w:val="22"/>
-          <w:szCs w:val="22"/>
-        </w:rPr>
-        <w:t>1.000000</w:t>
+        <w:t xml:space="preserve"> 1.000000</w:t>
       </w:r>
     </w:p>
     <w:p>
@@ -1842,11 +1808,25 @@
         </w:rPr>
         <w:t xml:space="preserve">Accuracy: </w:t>
       </w:r>
-      <w:r>
-        <w:rPr>
-          <w:b/>
-        </w:rPr>
-        <w:t>0.140479</w:t>
+      <w:bookmarkStart w:id="0" w:name="_GoBack"/>
+      <w:bookmarkEnd w:id="0"/>
+      <w:r>
+        <w:rPr>
+          <w:b/>
+        </w:rPr>
+        <w:t>0.14</w:t>
+      </w:r>
+      <w:r>
+        <w:rPr>
+          <w:b/>
+        </w:rPr>
+        <w:t>9</w:t>
+      </w:r>
+      <w:r>
+        <w:rPr>
+          <w:b/>
+        </w:rPr>
+        <w:t>297</w:t>
       </w:r>
     </w:p>
     <w:p>
@@ -1876,7 +1856,25 @@
           <w:sz w:val="22"/>
           <w:szCs w:val="22"/>
         </w:rPr>
-        <w:t xml:space="preserve">0.351000 </w:t>
+        <w:t>0.</w:t>
+      </w:r>
+      <w:r>
+        <w:rPr>
+          <w:rFonts w:asciiTheme="minorHAnsi" w:hAnsiTheme="minorHAnsi"/>
+          <w:b/>
+          <w:sz w:val="22"/>
+          <w:szCs w:val="22"/>
+        </w:rPr>
+        <w:t>760</w:t>
+      </w:r>
+      <w:r>
+        <w:rPr>
+          <w:rFonts w:asciiTheme="minorHAnsi" w:hAnsiTheme="minorHAnsi"/>
+          <w:b/>
+          <w:sz w:val="22"/>
+          <w:szCs w:val="22"/>
+        </w:rPr>
+        <w:t xml:space="preserve">000 </w:t>
       </w:r>
       <w:proofErr w:type="spellStart"/>
       <w:r>
@@ -2011,13 +2009,7 @@
         <w:jc w:val="both"/>
       </w:pPr>
       <w:r>
-        <w:t xml:space="preserve">Similar to Q3, the probability of having the letter C=c, given a=a followed by two hidden letters a-&gt;H1-&gt;c is given by Sum (P (H1|a) * P (c|H1), for all h=H). </w:t>
-      </w:r>
-      <w:r>
-        <w:t>All the one and two level of hidden values are pre-computed this way and is accessible using the defined getConditionalProbability function ( This function helps in getting the CPT based on the number of hidden variables.)</w:t>
-      </w:r>
-      <w:r>
-        <w:t xml:space="preserve">. </w:t>
+        <w:t xml:space="preserve">Similar to Q3, the probability of having the letter C=c, given a=a followed by two hidden letters a-&gt;H1-&gt;c is given by Sum (P (H1|a) * P (c|H1), for all h=H). All the one and two level of hidden values are pre-computed this way and is accessible using the defined getConditionalProbability function ( This function helps in getting the CPT based on the number of hidden variables.). </w:t>
       </w:r>
     </w:p>
     <w:p>
@@ -2120,140 +2112,7 @@
           <w:b/>
           <w:bCs/>
         </w:rPr>
-        <w:t>P (h</w:t>
-      </w:r>
-      <w:r>
-        <w:rPr>
-          <w:b/>
-          <w:bCs/>
-        </w:rPr>
-        <w:t>1</w:t>
-      </w:r>
-      <w:r>
-        <w:rPr>
-          <w:b/>
-          <w:bCs/>
-        </w:rPr>
-        <w:t>, c, a</w:t>
-      </w:r>
-      <w:r>
-        <w:rPr>
-          <w:b/>
-          <w:bCs/>
-        </w:rPr>
-        <w:t>1) * P</w:t>
-      </w:r>
-      <w:r>
-        <w:rPr>
-          <w:b/>
-          <w:bCs/>
-        </w:rPr>
-        <w:t xml:space="preserve"> (t</w:t>
-      </w:r>
-      <w:r>
-        <w:rPr>
-          <w:b/>
-          <w:bCs/>
-        </w:rPr>
-        <w:t>1</w:t>
-      </w:r>
-      <w:r>
-        <w:rPr>
-          <w:b/>
-          <w:bCs/>
-        </w:rPr>
-        <w:t>, e</w:t>
-      </w:r>
-      <w:r>
-        <w:rPr>
-          <w:b/>
-          <w:bCs/>
-        </w:rPr>
-        <w:t>1</w:t>
-      </w:r>
-      <w:r>
-        <w:rPr>
-          <w:b/>
-          <w:bCs/>
-        </w:rPr>
-        <w:t>, c</w:t>
-      </w:r>
-      <w:r>
-        <w:rPr>
-          <w:b/>
-          <w:bCs/>
-        </w:rPr>
-        <w:t>) * P</w:t>
-      </w:r>
-      <w:r>
-        <w:rPr>
-          <w:b/>
-          <w:bCs/>
-        </w:rPr>
-        <w:t xml:space="preserve"> (h</w:t>
-      </w:r>
-      <w:r>
-        <w:rPr>
-          <w:b/>
-          <w:bCs/>
-        </w:rPr>
-        <w:t>2</w:t>
-      </w:r>
-      <w:r>
-        <w:rPr>
-          <w:b/>
-          <w:bCs/>
-        </w:rPr>
-        <w:t>, c, a</w:t>
-      </w:r>
-      <w:r>
-        <w:rPr>
-          <w:b/>
-          <w:bCs/>
-        </w:rPr>
-        <w:t>2) * P</w:t>
-      </w:r>
-      <w:r>
-        <w:rPr>
-          <w:b/>
-          <w:bCs/>
-        </w:rPr>
-        <w:t xml:space="preserve"> (t</w:t>
-      </w:r>
-      <w:r>
-        <w:rPr>
-          <w:b/>
-          <w:bCs/>
-        </w:rPr>
-        <w:t>2</w:t>
-      </w:r>
-      <w:r>
-        <w:rPr>
-          <w:b/>
-          <w:bCs/>
-        </w:rPr>
-        <w:t>, e</w:t>
-      </w:r>
-      <w:r>
-        <w:rPr>
-          <w:b/>
-          <w:bCs/>
-        </w:rPr>
-        <w:t>2</w:t>
-      </w:r>
-      <w:r>
-        <w:rPr>
-          <w:b/>
-          <w:bCs/>
-        </w:rPr>
-        <w:t>, c</w:t>
-      </w:r>
-      <w:r>
-        <w:rPr>
-          <w:b/>
-          <w:bCs/>
-        </w:rPr>
-        <w:t>2) *</w:t>
+        <w:t>P (h1, c, a1) * P (t1, e1, c) * P (h2, c, a2) * P (t2, e2, c2) *</w:t>
       </w:r>
       <w:r>
         <w:rPr>
@@ -2267,140 +2126,7 @@
           <w:b/>
           <w:bCs/>
         </w:rPr>
-        <w:t>P</w:t>
-      </w:r>
-      <w:r>
-        <w:rPr>
-          <w:b/>
-          <w:bCs/>
-        </w:rPr>
-        <w:t xml:space="preserve"> (h</w:t>
-      </w:r>
-      <w:r>
-        <w:rPr>
-          <w:b/>
-          <w:bCs/>
-        </w:rPr>
-        <w:t>3</w:t>
-      </w:r>
-      <w:r>
-        <w:rPr>
-          <w:b/>
-          <w:bCs/>
-        </w:rPr>
-        <w:t>, c, a</w:t>
-      </w:r>
-      <w:r>
-        <w:rPr>
-          <w:b/>
-          <w:bCs/>
-        </w:rPr>
-        <w:t>3</w:t>
-      </w:r>
-      <w:r>
-        <w:rPr>
-          <w:b/>
-          <w:bCs/>
-        </w:rPr>
-        <w:t>) * P (t</w:t>
-      </w:r>
-      <w:r>
-        <w:rPr>
-          <w:b/>
-          <w:bCs/>
-        </w:rPr>
-        <w:t>3</w:t>
-      </w:r>
-      <w:r>
-        <w:rPr>
-          <w:b/>
-          <w:bCs/>
-        </w:rPr>
-        <w:t>, e</w:t>
-      </w:r>
-      <w:r>
-        <w:rPr>
-          <w:b/>
-          <w:bCs/>
-        </w:rPr>
-        <w:t>3</w:t>
-      </w:r>
-      <w:r>
-        <w:rPr>
-          <w:b/>
-          <w:bCs/>
-        </w:rPr>
-        <w:t>, c)</w:t>
-      </w:r>
-      <w:r>
-        <w:rPr>
-          <w:b/>
-          <w:bCs/>
-        </w:rPr>
-        <w:t xml:space="preserve"> * </w:t>
-      </w:r>
-      <w:r>
-        <w:rPr>
-          <w:b/>
-          <w:bCs/>
-        </w:rPr>
-        <w:t>P (h</w:t>
-      </w:r>
-      <w:r>
-        <w:rPr>
-          <w:b/>
-          <w:bCs/>
-        </w:rPr>
-        <w:t>4</w:t>
-      </w:r>
-      <w:r>
-        <w:rPr>
-          <w:b/>
-          <w:bCs/>
-        </w:rPr>
-        <w:t>, c, a</w:t>
-      </w:r>
-      <w:r>
-        <w:rPr>
-          <w:b/>
-          <w:bCs/>
-        </w:rPr>
-        <w:t>4</w:t>
-      </w:r>
-      <w:r>
-        <w:rPr>
-          <w:b/>
-          <w:bCs/>
-        </w:rPr>
-        <w:t>) * P (t</w:t>
-      </w:r>
-      <w:r>
-        <w:rPr>
-          <w:b/>
-          <w:bCs/>
-        </w:rPr>
-        <w:t>4</w:t>
-      </w:r>
-      <w:r>
-        <w:rPr>
-          <w:b/>
-          <w:bCs/>
-        </w:rPr>
-        <w:t>, e</w:t>
-      </w:r>
-      <w:r>
-        <w:rPr>
-          <w:b/>
-          <w:bCs/>
-        </w:rPr>
-        <w:t>4</w:t>
-      </w:r>
-      <w:r>
-        <w:rPr>
-          <w:b/>
-          <w:bCs/>
-        </w:rPr>
-        <w:t>, c)</w:t>
+        <w:t>P (h3, c, a3) * P (t3, e3, c) * P (h4, c, a4) * P (t4, e4, c)</w:t>
       </w:r>
     </w:p>
     <w:p>
@@ -2478,13 +2204,7 @@
         <w:rPr>
           <w:rStyle w:val="codeChar"/>
         </w:rPr>
-        <w:t>wordCross.py –q4</w:t>
-      </w:r>
-      <w:r>
-        <w:rPr>
-          <w:rStyle w:val="codeChar"/>
-        </w:rPr>
-        <w:t xml:space="preserve"> --test</w:t>
+        <w:t>wordCross.py –q4 --test</w:t>
       </w:r>
     </w:p>
     <w:p>
@@ -2931,13 +2651,7 @@
         <w:rPr>
           <w:rStyle w:val="codeChar"/>
         </w:rPr>
-        <w:t>wordCross.py –q5</w:t>
-      </w:r>
-      <w:r>
-        <w:rPr>
-          <w:rStyle w:val="codeChar"/>
-        </w:rPr>
-        <w:t xml:space="preserve"> --test</w:t>
+        <w:t>wordCross.py –q5 --test</w:t>
       </w:r>
     </w:p>
     <w:p>
@@ -3151,8 +2865,6 @@
         </w:rPr>
         <w:t>0.466</w:t>
       </w:r>
-      <w:bookmarkStart w:id="0" w:name="_GoBack"/>
-      <w:bookmarkEnd w:id="0"/>
       <w:r>
         <w:rPr>
           <w:rFonts w:asciiTheme="minorHAnsi" w:hAnsiTheme="minorHAnsi"/>
@@ -5011,7 +4723,7 @@
 </file>
 
 <file path=customXml/itemProps1.xml><?xml version="1.0" encoding="utf-8"?>
-<ds:datastoreItem xmlns:ds="http://schemas.openxmlformats.org/officeDocument/2006/customXml" ds:itemID="{E3787B58-B965-47D2-8F00-9A2CD9C05F1A}">
+<ds:datastoreItem xmlns:ds="http://schemas.openxmlformats.org/officeDocument/2006/customXml" ds:itemID="{18ECB75B-E4BB-4EA8-8CA3-F72FFCAC1694}">
   <ds:schemaRefs>
     <ds:schemaRef ds:uri="http://schemas.openxmlformats.org/officeDocument/2006/bibliography"/>
   </ds:schemaRefs>

</xml_diff>

<commit_message>
report reviewed and updated with runtime from my PC
</commit_message>
<xml_diff>
--- a/project3/BayesianNet/cse537-project3.docx
+++ b/project3/BayesianNet/cse537-project3.docx
@@ -105,17 +105,8 @@
           <w:bCs/>
         </w:rPr>
         <w:lastRenderedPageBreak/>
-        <w:t xml:space="preserve">Khan </w:t>
-      </w:r>
-      <w:proofErr w:type="spellStart"/>
-      <w:r>
-        <w:rPr>
-          <w:b/>
-          <w:bCs/>
-        </w:rPr>
-        <w:t>Mostafa</w:t>
-      </w:r>
-      <w:proofErr w:type="spellEnd"/>
+        <w:t>Khan Mostafa</w:t>
+      </w:r>
     </w:p>
     <w:p>
       <w:pPr>
@@ -319,21 +310,7 @@
         <w:rPr>
           <w:bCs/>
         </w:rPr>
-        <w:t xml:space="preserve"> Using the CPT table given. Visualizing the query set as a Markov Chain of the form         a -&gt; B -&gt; c.  B being blank position under consideration to be found out. Probability for each assignment to B is computed by considering each of the </w:t>
-      </w:r>
-      <w:proofErr w:type="spellStart"/>
-      <w:r>
-        <w:rPr>
-          <w:bCs/>
-        </w:rPr>
-        <w:t>ascii</w:t>
-      </w:r>
-      <w:proofErr w:type="spellEnd"/>
-      <w:r>
-        <w:rPr>
-          <w:bCs/>
-        </w:rPr>
-        <w:t xml:space="preserve"> lowercase characters </w:t>
+        <w:t xml:space="preserve"> Using the CPT table given. Visualizing the query set as a Markov Chain of the form         a -&gt; B -&gt; c.  B being blank position under consideration to be found out. Probability for each assignment to B is computed by considering each of the ascii lowercase characters </w:t>
       </w:r>
       <w:r>
         <w:rPr>
@@ -351,43 +328,7 @@
         <w:rPr>
           <w:bCs/>
         </w:rPr>
-        <w:t xml:space="preserve">calculated with </w:t>
-      </w:r>
-      <w:proofErr w:type="spellStart"/>
-      <w:r>
-        <w:rPr>
-          <w:bCs/>
-        </w:rPr>
-        <w:t>a</w:t>
-      </w:r>
-      <w:proofErr w:type="gramStart"/>
-      <w:r>
-        <w:rPr>
-          <w:bCs/>
-        </w:rPr>
-        <w:t>,c</w:t>
-      </w:r>
-      <w:proofErr w:type="spellEnd"/>
-      <w:proofErr w:type="gramEnd"/>
-      <w:r>
-        <w:rPr>
-          <w:bCs/>
-        </w:rPr>
-        <w:t xml:space="preserve"> &amp; set of </w:t>
-      </w:r>
-      <w:proofErr w:type="spellStart"/>
-      <w:r>
-        <w:rPr>
-          <w:bCs/>
-        </w:rPr>
-        <w:t>ascii</w:t>
-      </w:r>
-      <w:proofErr w:type="spellEnd"/>
-      <w:r>
-        <w:rPr>
-          <w:bCs/>
-        </w:rPr>
-        <w:t xml:space="preserve"> characters.</w:t>
+        <w:t>calculated with a,c &amp; set of ascii characters.</w:t>
       </w:r>
     </w:p>
     <w:p>
@@ -600,16 +541,20 @@
         <w:rPr>
           <w:b/>
         </w:rPr>
-        <w:t xml:space="preserve">0.040000 </w:t>
-      </w:r>
-      <w:proofErr w:type="spellStart"/>
-      <w:r>
-        <w:rPr>
-          <w:b/>
-        </w:rPr>
-        <w:t>secs</w:t>
-      </w:r>
-      <w:proofErr w:type="spellEnd"/>
+        <w:t>0.0</w:t>
+      </w:r>
+      <w:r>
+        <w:rPr>
+          <w:b/>
+        </w:rPr>
+        <w:t>01</w:t>
+      </w:r>
+      <w:r>
+        <w:rPr>
+          <w:b/>
+        </w:rPr>
+        <w:t>0000 secs</w:t>
+      </w:r>
     </w:p>
     <w:p>
       <w:pPr>
@@ -717,27 +662,19 @@
         <w:rPr>
           <w:b/>
         </w:rPr>
-        <w:t xml:space="preserve"> 0.218</w:t>
-      </w:r>
-      <w:r>
-        <w:rPr>
-          <w:b/>
-        </w:rPr>
-        <w:t xml:space="preserve">000 </w:t>
-      </w:r>
-      <w:proofErr w:type="spellStart"/>
-      <w:r>
-        <w:rPr>
-          <w:b/>
-        </w:rPr>
-        <w:t>secs</w:t>
-      </w:r>
-      <w:proofErr w:type="spellEnd"/>
-      <w:r>
-        <w:rPr>
-          <w:b/>
-        </w:rPr>
-        <w:t>.</w:t>
+        <w:t xml:space="preserve"> 0.</w:t>
+      </w:r>
+      <w:r>
+        <w:rPr>
+          <w:b/>
+        </w:rPr>
+        <w:t>196</w:t>
+      </w:r>
+      <w:r>
+        <w:rPr>
+          <w:b/>
+        </w:rPr>
+        <w:t>000 secs.</w:t>
       </w:r>
     </w:p>
     <w:p>
@@ -866,21 +803,7 @@
         <w:rPr>
           <w:bCs/>
         </w:rPr>
-        <w:t xml:space="preserve">is computed by considering each of the </w:t>
-      </w:r>
-      <w:proofErr w:type="spellStart"/>
-      <w:r>
-        <w:rPr>
-          <w:bCs/>
-        </w:rPr>
-        <w:t>ascii</w:t>
-      </w:r>
-      <w:proofErr w:type="spellEnd"/>
-      <w:r>
-        <w:rPr>
-          <w:bCs/>
-        </w:rPr>
-        <w:t xml:space="preserve"> lowercase characters including (`) and then returning most likeliest character</w:t>
+        <w:t>is computed by considering each of the ascii lowercase characters including (`) and then returning most likeliest character</w:t>
       </w:r>
       <w:r>
         <w:rPr>
@@ -892,21 +815,7 @@
         <w:rPr>
           <w:bCs/>
         </w:rPr>
-        <w:t xml:space="preserve"> with highest conditional probability calculated with </w:t>
-      </w:r>
-      <w:proofErr w:type="spellStart"/>
-      <w:r>
-        <w:rPr>
-          <w:bCs/>
-        </w:rPr>
-        <w:t>a</w:t>
-      </w:r>
-      <w:proofErr w:type="gramStart"/>
-      <w:r>
-        <w:rPr>
-          <w:bCs/>
-        </w:rPr>
-        <w:t>,</w:t>
+        <w:t xml:space="preserve"> with highest conditional probability calculated with a,</w:t>
       </w:r>
       <w:r>
         <w:rPr>
@@ -914,27 +823,11 @@
         </w:rPr>
         <w:t>d</w:t>
       </w:r>
-      <w:proofErr w:type="spellEnd"/>
-      <w:proofErr w:type="gramEnd"/>
-      <w:r>
-        <w:rPr>
-          <w:bCs/>
-        </w:rPr>
-        <w:t xml:space="preserve"> &amp; set of </w:t>
-      </w:r>
-      <w:proofErr w:type="spellStart"/>
-      <w:r>
-        <w:rPr>
-          <w:bCs/>
-        </w:rPr>
-        <w:t>ascii</w:t>
-      </w:r>
-      <w:proofErr w:type="spellEnd"/>
-      <w:r>
-        <w:rPr>
-          <w:bCs/>
-        </w:rPr>
-        <w:t xml:space="preserve"> characters.</w:t>
+      <w:r>
+        <w:rPr>
+          <w:bCs/>
+        </w:rPr>
+        <w:t xml:space="preserve"> &amp; set of ascii characters.</w:t>
       </w:r>
     </w:p>
     <w:p>
@@ -1205,9 +1098,8 @@
           <w:sz w:val="22"/>
           <w:szCs w:val="22"/>
         </w:rPr>
-        <w:t xml:space="preserve"> 0.005000 </w:t>
-      </w:r>
-      <w:proofErr w:type="spellStart"/>
+        <w:t xml:space="preserve"> 0.00</w:t>
+      </w:r>
       <w:r>
         <w:rPr>
           <w:rStyle w:val="Heading1Char"/>
@@ -1215,9 +1107,8 @@
           <w:sz w:val="22"/>
           <w:szCs w:val="22"/>
         </w:rPr>
-        <w:t>secs</w:t>
-      </w:r>
-      <w:proofErr w:type="spellEnd"/>
+        <w:t>4</w:t>
+      </w:r>
       <w:r>
         <w:rPr>
           <w:rStyle w:val="Heading1Char"/>
@@ -1225,7 +1116,7 @@
           <w:sz w:val="22"/>
           <w:szCs w:val="22"/>
         </w:rPr>
-        <w:t>.</w:t>
+        <w:t>000 secs.</w:t>
       </w:r>
     </w:p>
     <w:p>
@@ -1377,21 +1268,19 @@
         <w:rPr>
           <w:b/>
         </w:rPr>
-        <w:t xml:space="preserve">ime used: 7.040000 </w:t>
-      </w:r>
-      <w:proofErr w:type="spellStart"/>
-      <w:r>
-        <w:rPr>
-          <w:b/>
-        </w:rPr>
-        <w:t>secs</w:t>
-      </w:r>
-      <w:proofErr w:type="spellEnd"/>
-      <w:r>
-        <w:rPr>
-          <w:b/>
-        </w:rPr>
-        <w:t>.</w:t>
+        <w:t xml:space="preserve">ime used: </w:t>
+      </w:r>
+      <w:r>
+        <w:rPr>
+          <w:b/>
+        </w:rPr>
+        <w:t>6.077000</w:t>
+      </w:r>
+      <w:r>
+        <w:rPr>
+          <w:b/>
+        </w:rPr>
+        <w:t xml:space="preserve"> secs.</w:t>
       </w:r>
     </w:p>
     <w:p>
@@ -1474,15 +1363,7 @@
         <w:jc w:val="both"/>
       </w:pPr>
       <w:r>
-        <w:t xml:space="preserve">Query </w:t>
-      </w:r>
-      <w:proofErr w:type="gramStart"/>
-      <w:r>
-        <w:t>gu</w:t>
-      </w:r>
-      <w:proofErr w:type="gramEnd"/>
-      <w:r>
-        <w:t xml:space="preserve">--_--n can be set up as following chain: u-&gt;??-&gt;C-&gt;??-&gt;n. The level of indirection between a=’u’ and C is 2, we represent it by h, similarly t for C and e. </w:t>
+        <w:t xml:space="preserve">Query gu--_--n can be set up as following chain: u-&gt;??-&gt;C-&gt;??-&gt;n. The level of indirection between a=’u’ and C is 2, we represent it by h, similarly t for C and e. </w:t>
       </w:r>
       <w:r>
         <w:t xml:space="preserve"> </w:t>
@@ -1700,9 +1581,8 @@
           <w:sz w:val="22"/>
           <w:szCs w:val="22"/>
         </w:rPr>
-        <w:t xml:space="preserve">0.047000 </w:t>
-      </w:r>
-      <w:proofErr w:type="spellStart"/>
+        <w:t>0.0</w:t>
+      </w:r>
       <w:r>
         <w:rPr>
           <w:rStyle w:val="Heading1Char"/>
@@ -1711,9 +1591,18 @@
           <w:sz w:val="22"/>
           <w:szCs w:val="22"/>
         </w:rPr>
-        <w:t>secs</w:t>
-      </w:r>
-      <w:proofErr w:type="spellEnd"/>
+        <w:t>25</w:t>
+      </w:r>
+      <w:r>
+        <w:rPr>
+          <w:rStyle w:val="Heading1Char"/>
+          <w:rFonts w:asciiTheme="minorHAnsi" w:hAnsiTheme="minorHAnsi"/>
+          <w:b/>
+          <w:sz w:val="22"/>
+          <w:szCs w:val="22"/>
+        </w:rPr>
+        <w:t>000 secs</w:t>
+      </w:r>
     </w:p>
     <w:p>
       <w:pPr>
@@ -1824,7 +1713,7 @@
         <w:rPr>
           <w:b/>
         </w:rPr>
-        <w:t>297</w:t>
+        <w:t>693</w:t>
       </w:r>
     </w:p>
     <w:p>
@@ -1863,28 +1752,17 @@
           <w:sz w:val="22"/>
           <w:szCs w:val="22"/>
         </w:rPr>
-        <w:t>760</w:t>
-      </w:r>
-      <w:r>
-        <w:rPr>
-          <w:rFonts w:asciiTheme="minorHAnsi" w:hAnsiTheme="minorHAnsi"/>
-          <w:b/>
-          <w:sz w:val="22"/>
-          <w:szCs w:val="22"/>
-        </w:rPr>
-        <w:t xml:space="preserve">000 </w:t>
-      </w:r>
-      <w:proofErr w:type="spellStart"/>
-      <w:r>
-        <w:rPr>
-          <w:rFonts w:asciiTheme="minorHAnsi" w:hAnsiTheme="minorHAnsi"/>
-          <w:b/>
-          <w:sz w:val="22"/>
-          <w:szCs w:val="22"/>
-        </w:rPr>
-        <w:t>secs</w:t>
-      </w:r>
-      <w:proofErr w:type="spellEnd"/>
+        <w:t>278</w:t>
+      </w:r>
+      <w:r>
+        <w:rPr>
+          <w:rFonts w:asciiTheme="minorHAnsi" w:hAnsiTheme="minorHAnsi"/>
+          <w:b/>
+          <w:sz w:val="22"/>
+          <w:szCs w:val="22"/>
+        </w:rPr>
+        <w:t>000 secs</w:t>
+      </w:r>
     </w:p>
     <w:p>
       <w:pPr>
@@ -2020,33 +1898,24 @@
       <w:r>
         <w:t>P (</w:t>
       </w:r>
-      <w:proofErr w:type="spellStart"/>
-      <w:r>
-        <w:t>c|ai</w:t>
-      </w:r>
-      <w:proofErr w:type="spellEnd"/>
-      <w:r>
-        <w:t xml:space="preserve">) * </w:t>
+      <w:r>
+        <w:t xml:space="preserve">c|ai) * </w:t>
       </w:r>
       <w:r>
         <w:t>P (</w:t>
       </w:r>
-      <w:proofErr w:type="spellStart"/>
       <w:r>
         <w:t>ei|c</w:t>
       </w:r>
-      <w:proofErr w:type="spellEnd"/>
       <w:r>
         <w:t xml:space="preserve">), for </w:t>
       </w:r>
       <w:r>
         <w:t xml:space="preserve">               </w:t>
       </w:r>
-      <w:proofErr w:type="spellStart"/>
       <w:r>
         <w:t>i</w:t>
       </w:r>
-      <w:proofErr w:type="spellEnd"/>
       <w:r>
         <w:t>= [</w:t>
       </w:r>
@@ -2268,9 +2137,8 @@
           <w:sz w:val="22"/>
           <w:szCs w:val="22"/>
         </w:rPr>
-        <w:t xml:space="preserve">0.031000 </w:t>
-      </w:r>
-      <w:proofErr w:type="spellStart"/>
+        <w:t>0.0</w:t>
+      </w:r>
       <w:r>
         <w:rPr>
           <w:rStyle w:val="Heading1Char"/>
@@ -2279,9 +2147,18 @@
           <w:sz w:val="22"/>
           <w:szCs w:val="22"/>
         </w:rPr>
-        <w:t>secs</w:t>
-      </w:r>
-      <w:proofErr w:type="spellEnd"/>
+        <w:t>25</w:t>
+      </w:r>
+      <w:r>
+        <w:rPr>
+          <w:rStyle w:val="Heading1Char"/>
+          <w:rFonts w:asciiTheme="minorHAnsi" w:hAnsiTheme="minorHAnsi"/>
+          <w:b/>
+          <w:sz w:val="22"/>
+          <w:szCs w:val="22"/>
+        </w:rPr>
+        <w:t>000 secs</w:t>
+      </w:r>
     </w:p>
     <w:p>
       <w:pPr>
@@ -2374,7 +2251,13 @@
         <w:rPr>
           <w:b/>
         </w:rPr>
-        <w:t>Accuracy: 0.426471</w:t>
+        <w:t>Accuracy: 0.426</w:t>
+      </w:r>
+      <w:r>
+        <w:rPr>
+          <w:b/>
+        </w:rPr>
+        <w:t>571</w:t>
       </w:r>
     </w:p>
     <w:p>
@@ -2395,19 +2278,17 @@
           <w:sz w:val="22"/>
           <w:szCs w:val="22"/>
         </w:rPr>
-        <w:t xml:space="preserve">Time used: 1.198000 </w:t>
-      </w:r>
-      <w:proofErr w:type="spellStart"/>
-      <w:r>
-        <w:rPr>
-          <w:rFonts w:asciiTheme="minorHAnsi" w:hAnsiTheme="minorHAnsi"/>
-          <w:b/>
-          <w:sz w:val="22"/>
-          <w:szCs w:val="22"/>
-        </w:rPr>
-        <w:t>secs</w:t>
-      </w:r>
-      <w:proofErr w:type="spellEnd"/>
+        <w:t>Time used: 1.006</w:t>
+      </w:r>
+      <w:r>
+        <w:rPr>
+          <w:rFonts w:asciiTheme="minorHAnsi" w:hAnsiTheme="minorHAnsi"/>
+          <w:b/>
+          <w:sz w:val="22"/>
+          <w:szCs w:val="22"/>
+        </w:rPr>
+        <w:t>000 secs</w:t>
+      </w:r>
     </w:p>
     <w:p>
       <w:pPr>
@@ -2548,19 +2429,11 @@
           <w:bCs/>
         </w:rPr>
       </w:pPr>
-      <w:proofErr w:type="gramStart"/>
-      <w:r>
-        <w:rPr>
-          <w:bCs/>
-        </w:rPr>
-        <w:t>a</w:t>
-      </w:r>
-      <w:proofErr w:type="gramEnd"/>
-      <w:r>
-        <w:rPr>
-          <w:bCs/>
-        </w:rPr>
-        <w:t>-&gt;b-&gt;C-&gt;d-&gt;e</w:t>
+      <w:r>
+        <w:rPr>
+          <w:bCs/>
+        </w:rPr>
+        <w:t>a-&gt;b-&gt;C-&gt;d-&gt;e</w:t>
       </w:r>
     </w:p>
     <w:p>
@@ -2570,33 +2443,11 @@
           <w:bCs/>
         </w:rPr>
       </w:pPr>
-      <w:proofErr w:type="gramStart"/>
-      <w:r>
-        <w:rPr>
-          <w:bCs/>
-        </w:rPr>
-        <w:t>where</w:t>
-      </w:r>
-      <w:proofErr w:type="gramEnd"/>
-      <w:r>
-        <w:rPr>
-          <w:bCs/>
-        </w:rPr>
-        <w:t xml:space="preserve"> C represent the letter to be found out. </w:t>
-      </w:r>
-      <w:proofErr w:type="gramStart"/>
-      <w:r>
-        <w:rPr>
-          <w:bCs/>
-        </w:rPr>
-        <w:t>a,</w:t>
-      </w:r>
-      <w:proofErr w:type="gramEnd"/>
-      <w:r>
-        <w:rPr>
-          <w:bCs/>
-        </w:rPr>
-        <w:t xml:space="preserve">b,d,e are known letter of the word. </w:t>
+      <w:r>
+        <w:rPr>
+          <w:bCs/>
+        </w:rPr>
+        <w:t xml:space="preserve">where C represent the letter to be found out. a,b,d,e are known letter of the word. </w:t>
       </w:r>
     </w:p>
     <w:p>
@@ -2606,47 +2457,11 @@
           <w:bCs/>
         </w:rPr>
       </w:pPr>
-      <w:proofErr w:type="spellStart"/>
-      <w:r>
-        <w:rPr>
-          <w:bCs/>
-        </w:rPr>
-        <w:t>Eg</w:t>
-      </w:r>
-      <w:proofErr w:type="spellEnd"/>
-      <w:r>
-        <w:rPr>
-          <w:bCs/>
-        </w:rPr>
-        <w:t xml:space="preserve">: </w:t>
-      </w:r>
-      <w:proofErr w:type="spellStart"/>
-      <w:r>
-        <w:rPr>
-          <w:bCs/>
-        </w:rPr>
-        <w:t>ques_ion</w:t>
-      </w:r>
-      <w:proofErr w:type="spellEnd"/>
-      <w:r>
-        <w:rPr>
-          <w:bCs/>
-        </w:rPr>
-        <w:t xml:space="preserve"> =&gt; e-&gt;s-&gt;C-&gt;</w:t>
-      </w:r>
-      <w:proofErr w:type="spellStart"/>
-      <w:r>
-        <w:rPr>
-          <w:bCs/>
-        </w:rPr>
-        <w:t>i</w:t>
-      </w:r>
-      <w:proofErr w:type="spellEnd"/>
-      <w:r>
-        <w:rPr>
-          <w:bCs/>
-        </w:rPr>
-        <w:t>-&gt;o</w:t>
+      <w:r>
+        <w:rPr>
+          <w:bCs/>
+        </w:rPr>
+        <w:t>Eg: ques_ion =&gt; e-&gt;s-&gt;C-&gt;i-&gt;o</w:t>
       </w:r>
     </w:p>
     <w:p>
@@ -2662,59 +2477,7 @@
           <w:bCs/>
         </w:rPr>
         <w:lastRenderedPageBreak/>
-        <w:t>Prob</w:t>
-      </w:r>
-      <w:r>
-        <w:rPr>
-          <w:bCs/>
-        </w:rPr>
-        <w:t>ability for each assignment to C</w:t>
-      </w:r>
-      <w:r>
-        <w:rPr>
-          <w:bCs/>
-        </w:rPr>
-        <w:t xml:space="preserve"> is computed by considering each of the </w:t>
-      </w:r>
-      <w:proofErr w:type="spellStart"/>
-      <w:r>
-        <w:rPr>
-          <w:bCs/>
-        </w:rPr>
-        <w:t>ascii</w:t>
-      </w:r>
-      <w:proofErr w:type="spellEnd"/>
-      <w:r>
-        <w:rPr>
-          <w:bCs/>
-        </w:rPr>
-        <w:t xml:space="preserve"> lowercase characters including (`) and then returning most likeliest character with highest conditional probability </w:t>
-      </w:r>
-      <w:r>
-        <w:rPr>
-          <w:bCs/>
-        </w:rPr>
-        <w:t>calculated with a,b,d,e</w:t>
-      </w:r>
-      <w:r>
-        <w:rPr>
-          <w:bCs/>
-        </w:rPr>
-        <w:t xml:space="preserve"> &amp; set of </w:t>
-      </w:r>
-      <w:proofErr w:type="spellStart"/>
-      <w:r>
-        <w:rPr>
-          <w:bCs/>
-        </w:rPr>
-        <w:t>ascii</w:t>
-      </w:r>
-      <w:proofErr w:type="spellEnd"/>
-      <w:r>
-        <w:rPr>
-          <w:bCs/>
-        </w:rPr>
-        <w:t xml:space="preserve"> characters.</w:t>
+        <w:t>Probability for each assignment to C is computed by considering each of the ascii lowercase characters including (`) and then returning most likeliest character with highest conditional probability calculated with a,b,d,e &amp; set of ascii characters.</w:t>
       </w:r>
     </w:p>
     <w:p>
@@ -2750,8 +2513,6 @@
           <w:szCs w:val="22"/>
         </w:rPr>
       </w:pPr>
-      <w:bookmarkStart w:id="0" w:name="_GoBack"/>
-      <w:bookmarkEnd w:id="0"/>
     </w:p>
     <w:p>
       <w:pPr>
@@ -2904,9 +2665,8 @@
           <w:sz w:val="22"/>
           <w:szCs w:val="22"/>
         </w:rPr>
-        <w:t xml:space="preserve">0.001000 </w:t>
-      </w:r>
-      <w:proofErr w:type="spellStart"/>
+        <w:t>0.00</w:t>
+      </w:r>
       <w:r>
         <w:rPr>
           <w:rStyle w:val="Heading1Char"/>
@@ -2915,9 +2675,18 @@
           <w:sz w:val="22"/>
           <w:szCs w:val="22"/>
         </w:rPr>
-        <w:t>secs</w:t>
-      </w:r>
-      <w:proofErr w:type="spellEnd"/>
+        <w:t>2</w:t>
+      </w:r>
+      <w:r>
+        <w:rPr>
+          <w:rStyle w:val="Heading1Char"/>
+          <w:rFonts w:asciiTheme="minorHAnsi" w:hAnsiTheme="minorHAnsi"/>
+          <w:b/>
+          <w:sz w:val="22"/>
+          <w:szCs w:val="22"/>
+        </w:rPr>
+        <w:t>000 secs</w:t>
+      </w:r>
     </w:p>
     <w:p>
       <w:pPr>
@@ -3040,28 +2809,26 @@
           <w:sz w:val="22"/>
           <w:szCs w:val="22"/>
         </w:rPr>
-        <w:t>0.466</w:t>
-      </w:r>
-      <w:r>
-        <w:rPr>
-          <w:rFonts w:asciiTheme="minorHAnsi" w:hAnsiTheme="minorHAnsi"/>
-          <w:b/>
-          <w:sz w:val="22"/>
-          <w:szCs w:val="22"/>
-        </w:rPr>
-        <w:t xml:space="preserve">000 </w:t>
-      </w:r>
-      <w:proofErr w:type="spellStart"/>
-      <w:r>
-        <w:rPr>
-          <w:rFonts w:asciiTheme="minorHAnsi" w:hAnsiTheme="minorHAnsi"/>
-          <w:b/>
-          <w:sz w:val="22"/>
-          <w:szCs w:val="22"/>
-        </w:rPr>
-        <w:t>secs</w:t>
-      </w:r>
-      <w:proofErr w:type="spellEnd"/>
+        <w:t>0.</w:t>
+      </w:r>
+      <w:r>
+        <w:rPr>
+          <w:rFonts w:asciiTheme="minorHAnsi" w:hAnsiTheme="minorHAnsi"/>
+          <w:b/>
+          <w:sz w:val="22"/>
+          <w:szCs w:val="22"/>
+        </w:rPr>
+        <w:t>351</w:t>
+      </w:r>
+      <w:r>
+        <w:rPr>
+          <w:rFonts w:asciiTheme="minorHAnsi" w:hAnsiTheme="minorHAnsi"/>
+          <w:b/>
+          <w:sz w:val="22"/>
+          <w:szCs w:val="22"/>
+        </w:rPr>
+        <w:t>000 secs</w:t>
+      </w:r>
     </w:p>
     <w:p>
       <w:pPr>
@@ -3074,63 +2841,559 @@
     <w:p>
       <w:pPr>
         <w:pStyle w:val="NoSpacing"/>
-      </w:pPr>
-    </w:p>
-    <w:tbl>
-      <w:tblPr>
-        <w:tblStyle w:val="TableGrid"/>
-        <w:tblW w:w="0" w:type="auto"/>
-        <w:tblBorders>
-          <w:top w:val="none" w:sz="0" w:space="0" w:color="auto"/>
-          <w:left w:val="none" w:sz="0" w:space="0" w:color="auto"/>
-          <w:bottom w:val="none" w:sz="0" w:space="0" w:color="auto"/>
-          <w:right w:val="none" w:sz="0" w:space="0" w:color="auto"/>
-          <w:insideH w:val="none" w:sz="0" w:space="0" w:color="auto"/>
-          <w:insideV w:val="none" w:sz="0" w:space="0" w:color="auto"/>
-        </w:tblBorders>
-        <w:tblLook w:val="04A0" w:firstRow="1" w:lastRow="0" w:firstColumn="1" w:lastColumn="0" w:noHBand="0" w:noVBand="1"/>
-      </w:tblPr>
-      <w:tblGrid>
-        <w:gridCol w:w="3116"/>
-        <w:gridCol w:w="3117"/>
-        <w:gridCol w:w="3117"/>
-      </w:tblGrid>
-      <w:tr>
-        <w:tc>
-          <w:tcPr>
-            <w:tcW w:w="3116" w:type="dxa"/>
-          </w:tcPr>
-          <w:p>
-            <w:pPr>
-              <w:pStyle w:val="NoSpacing"/>
-            </w:pPr>
-          </w:p>
-        </w:tc>
-        <w:tc>
-          <w:tcPr>
-            <w:tcW w:w="3117" w:type="dxa"/>
-            <w:tcBorders>
-              <w:bottom w:val="single" w:sz="4" w:space="0" w:color="auto"/>
-            </w:tcBorders>
-          </w:tcPr>
-          <w:p>
-            <w:pPr>
-              <w:pStyle w:val="NoSpacing"/>
-            </w:pPr>
-          </w:p>
-        </w:tc>
-        <w:tc>
-          <w:tcPr>
-            <w:tcW w:w="3117" w:type="dxa"/>
-          </w:tcPr>
-          <w:p>
-            <w:pPr>
-              <w:pStyle w:val="NoSpacing"/>
-            </w:pPr>
-          </w:p>
-        </w:tc>
-      </w:tr>
-    </w:tbl>
+        <w:rPr>
+          <w:b/>
+          <w:bCs/>
+          <w:sz w:val="24"/>
+          <w:szCs w:val="24"/>
+          <w:u w:val="single"/>
+        </w:rPr>
+      </w:pPr>
+      <w:r>
+        <w:rPr>
+          <w:b/>
+          <w:bCs/>
+          <w:sz w:val="24"/>
+          <w:szCs w:val="24"/>
+          <w:u w:val="single"/>
+        </w:rPr>
+        <w:t>Appendix:</w:t>
+      </w:r>
+    </w:p>
+    <w:p>
+      <w:pPr>
+        <w:pStyle w:val="NoSpacing"/>
+        <w:rPr>
+          <w:rFonts w:ascii="Courier New" w:hAnsi="Courier New" w:cs="Courier New"/>
+          <w:sz w:val="18"/>
+          <w:szCs w:val="18"/>
+        </w:rPr>
+      </w:pPr>
+      <w:r>
+        <w:rPr>
+          <w:rFonts w:ascii="Courier New" w:hAnsi="Courier New" w:cs="Courier New"/>
+          <w:sz w:val="18"/>
+          <w:szCs w:val="18"/>
+        </w:rPr>
+        <w:t>&gt;python wordCross.py -q1 -q2 -q3 -q4 -q5 --test</w:t>
+      </w:r>
+    </w:p>
+    <w:p>
+      <w:pPr>
+        <w:pStyle w:val="NoSpacing"/>
+        <w:rPr>
+          <w:rFonts w:ascii="Courier New" w:hAnsi="Courier New" w:cs="Courier New"/>
+          <w:sz w:val="18"/>
+          <w:szCs w:val="18"/>
+        </w:rPr>
+      </w:pPr>
+      <w:r>
+        <w:rPr>
+          <w:rFonts w:ascii="Courier New" w:hAnsi="Courier New" w:cs="Courier New"/>
+          <w:sz w:val="18"/>
+          <w:szCs w:val="18"/>
+        </w:rPr>
+        <w:t>Question 1 accuracy: 1.000000</w:t>
+      </w:r>
+    </w:p>
+    <w:p>
+      <w:pPr>
+        <w:pStyle w:val="NoSpacing"/>
+        <w:rPr>
+          <w:rFonts w:ascii="Courier New" w:hAnsi="Courier New" w:cs="Courier New"/>
+          <w:sz w:val="18"/>
+          <w:szCs w:val="18"/>
+        </w:rPr>
+      </w:pPr>
+      <w:r>
+        <w:rPr>
+          <w:rFonts w:ascii="Courier New" w:hAnsi="Courier New" w:cs="Courier New"/>
+          <w:sz w:val="18"/>
+          <w:szCs w:val="18"/>
+        </w:rPr>
+        <w:t>Q1 time used: 0.001000 secs.</w:t>
+      </w:r>
+    </w:p>
+    <w:p>
+      <w:pPr>
+        <w:pStyle w:val="NoSpacing"/>
+        <w:rPr>
+          <w:rFonts w:ascii="Courier New" w:hAnsi="Courier New" w:cs="Courier New"/>
+          <w:sz w:val="18"/>
+          <w:szCs w:val="18"/>
+        </w:rPr>
+      </w:pPr>
+    </w:p>
+    <w:p>
+      <w:pPr>
+        <w:pStyle w:val="NoSpacing"/>
+        <w:rPr>
+          <w:rFonts w:ascii="Courier New" w:hAnsi="Courier New" w:cs="Courier New"/>
+          <w:sz w:val="18"/>
+          <w:szCs w:val="18"/>
+        </w:rPr>
+      </w:pPr>
+      <w:r>
+        <w:rPr>
+          <w:rFonts w:ascii="Courier New" w:hAnsi="Courier New" w:cs="Courier New"/>
+          <w:sz w:val="18"/>
+          <w:szCs w:val="18"/>
+        </w:rPr>
+        <w:t>Question 2 accuracy: 1.000000 (two correct letters)</w:t>
+      </w:r>
+    </w:p>
+    <w:p>
+      <w:pPr>
+        <w:pStyle w:val="NoSpacing"/>
+        <w:rPr>
+          <w:rFonts w:ascii="Courier New" w:hAnsi="Courier New" w:cs="Courier New"/>
+          <w:sz w:val="18"/>
+          <w:szCs w:val="18"/>
+        </w:rPr>
+      </w:pPr>
+      <w:r>
+        <w:rPr>
+          <w:rFonts w:ascii="Courier New" w:hAnsi="Courier New" w:cs="Courier New"/>
+          <w:sz w:val="18"/>
+          <w:szCs w:val="18"/>
+        </w:rPr>
+        <w:t>Question 2 accuracy: 1.000000 (at least one correct letter)</w:t>
+      </w:r>
+    </w:p>
+    <w:p>
+      <w:pPr>
+        <w:pStyle w:val="NoSpacing"/>
+        <w:rPr>
+          <w:rFonts w:ascii="Courier New" w:hAnsi="Courier New" w:cs="Courier New"/>
+          <w:sz w:val="18"/>
+          <w:szCs w:val="18"/>
+        </w:rPr>
+      </w:pPr>
+      <w:r>
+        <w:rPr>
+          <w:rFonts w:ascii="Courier New" w:hAnsi="Courier New" w:cs="Courier New"/>
+          <w:sz w:val="18"/>
+          <w:szCs w:val="18"/>
+        </w:rPr>
+        <w:t>Q2 time used: 0.004000 secs.</w:t>
+      </w:r>
+    </w:p>
+    <w:p>
+      <w:pPr>
+        <w:pStyle w:val="NoSpacing"/>
+        <w:rPr>
+          <w:rFonts w:ascii="Courier New" w:hAnsi="Courier New" w:cs="Courier New"/>
+          <w:sz w:val="18"/>
+          <w:szCs w:val="18"/>
+        </w:rPr>
+      </w:pPr>
+      <w:bookmarkStart w:id="0" w:name="_GoBack"/>
+      <w:bookmarkEnd w:id="0"/>
+    </w:p>
+    <w:p>
+      <w:pPr>
+        <w:pStyle w:val="NoSpacing"/>
+        <w:rPr>
+          <w:rFonts w:ascii="Courier New" w:hAnsi="Courier New" w:cs="Courier New"/>
+          <w:sz w:val="18"/>
+          <w:szCs w:val="18"/>
+        </w:rPr>
+      </w:pPr>
+      <w:r>
+        <w:rPr>
+          <w:rFonts w:ascii="Courier New" w:hAnsi="Courier New" w:cs="Courier New"/>
+          <w:sz w:val="18"/>
+          <w:szCs w:val="18"/>
+        </w:rPr>
+        <w:t>Question 3 accuracy: 1.000000</w:t>
+      </w:r>
+    </w:p>
+    <w:p>
+      <w:pPr>
+        <w:pStyle w:val="NoSpacing"/>
+        <w:rPr>
+          <w:rFonts w:ascii="Courier New" w:hAnsi="Courier New" w:cs="Courier New"/>
+          <w:sz w:val="18"/>
+          <w:szCs w:val="18"/>
+        </w:rPr>
+      </w:pPr>
+      <w:r>
+        <w:rPr>
+          <w:rFonts w:ascii="Courier New" w:hAnsi="Courier New" w:cs="Courier New"/>
+          <w:sz w:val="18"/>
+          <w:szCs w:val="18"/>
+        </w:rPr>
+        <w:t>Q3 time used: 0.025000 secs.</w:t>
+      </w:r>
+    </w:p>
+    <w:p>
+      <w:pPr>
+        <w:pStyle w:val="NoSpacing"/>
+        <w:rPr>
+          <w:rFonts w:ascii="Courier New" w:hAnsi="Courier New" w:cs="Courier New"/>
+          <w:sz w:val="18"/>
+          <w:szCs w:val="18"/>
+        </w:rPr>
+      </w:pPr>
+    </w:p>
+    <w:p>
+      <w:pPr>
+        <w:pStyle w:val="NoSpacing"/>
+        <w:rPr>
+          <w:rFonts w:ascii="Courier New" w:hAnsi="Courier New" w:cs="Courier New"/>
+          <w:sz w:val="18"/>
+          <w:szCs w:val="18"/>
+        </w:rPr>
+      </w:pPr>
+      <w:r>
+        <w:rPr>
+          <w:rFonts w:ascii="Courier New" w:hAnsi="Courier New" w:cs="Courier New"/>
+          <w:sz w:val="18"/>
+          <w:szCs w:val="18"/>
+        </w:rPr>
+        <w:t>Question 4 accuracy: 1.000000</w:t>
+      </w:r>
+    </w:p>
+    <w:p>
+      <w:pPr>
+        <w:pStyle w:val="NoSpacing"/>
+        <w:rPr>
+          <w:rFonts w:ascii="Courier New" w:hAnsi="Courier New" w:cs="Courier New"/>
+          <w:sz w:val="18"/>
+          <w:szCs w:val="18"/>
+        </w:rPr>
+      </w:pPr>
+      <w:r>
+        <w:rPr>
+          <w:rFonts w:ascii="Courier New" w:hAnsi="Courier New" w:cs="Courier New"/>
+          <w:sz w:val="18"/>
+          <w:szCs w:val="18"/>
+        </w:rPr>
+        <w:t>Q4 time used: 0.025000 secs.</w:t>
+      </w:r>
+    </w:p>
+    <w:p>
+      <w:pPr>
+        <w:pStyle w:val="NoSpacing"/>
+        <w:rPr>
+          <w:rFonts w:ascii="Courier New" w:hAnsi="Courier New" w:cs="Courier New"/>
+          <w:sz w:val="18"/>
+          <w:szCs w:val="18"/>
+        </w:rPr>
+      </w:pPr>
+    </w:p>
+    <w:p>
+      <w:pPr>
+        <w:pStyle w:val="NoSpacing"/>
+        <w:rPr>
+          <w:rFonts w:ascii="Courier New" w:hAnsi="Courier New" w:cs="Courier New"/>
+          <w:sz w:val="18"/>
+          <w:szCs w:val="18"/>
+        </w:rPr>
+      </w:pPr>
+      <w:r>
+        <w:rPr>
+          <w:rFonts w:ascii="Courier New" w:hAnsi="Courier New" w:cs="Courier New"/>
+          <w:sz w:val="18"/>
+          <w:szCs w:val="18"/>
+        </w:rPr>
+        <w:t>Question 5 accuracy: 1.000000</w:t>
+      </w:r>
+    </w:p>
+    <w:p>
+      <w:pPr>
+        <w:pStyle w:val="NoSpacing"/>
+        <w:rPr>
+          <w:rFonts w:ascii="Courier New" w:hAnsi="Courier New" w:cs="Courier New"/>
+          <w:sz w:val="18"/>
+          <w:szCs w:val="18"/>
+        </w:rPr>
+      </w:pPr>
+      <w:r>
+        <w:rPr>
+          <w:rFonts w:ascii="Courier New" w:hAnsi="Courier New" w:cs="Courier New"/>
+          <w:sz w:val="18"/>
+          <w:szCs w:val="18"/>
+        </w:rPr>
+        <w:t>Q5 time used: 0.002000 secs.</w:t>
+      </w:r>
+    </w:p>
+    <w:p>
+      <w:pPr>
+        <w:pStyle w:val="NoSpacing"/>
+        <w:rPr>
+          <w:rFonts w:ascii="Courier New" w:hAnsi="Courier New" w:cs="Courier New"/>
+          <w:sz w:val="18"/>
+          <w:szCs w:val="18"/>
+        </w:rPr>
+      </w:pPr>
+    </w:p>
+    <w:p>
+      <w:pPr>
+        <w:pStyle w:val="NoSpacing"/>
+        <w:rPr>
+          <w:rFonts w:ascii="Courier New" w:hAnsi="Courier New" w:cs="Courier New"/>
+          <w:sz w:val="18"/>
+          <w:szCs w:val="18"/>
+        </w:rPr>
+      </w:pPr>
+    </w:p>
+    <w:p>
+      <w:pPr>
+        <w:pStyle w:val="NoSpacing"/>
+        <w:rPr>
+          <w:rFonts w:ascii="Courier New" w:hAnsi="Courier New" w:cs="Courier New"/>
+          <w:sz w:val="18"/>
+          <w:szCs w:val="18"/>
+        </w:rPr>
+      </w:pPr>
+      <w:r>
+        <w:rPr>
+          <w:rFonts w:ascii="Courier New" w:hAnsi="Courier New" w:cs="Courier New"/>
+          <w:sz w:val="18"/>
+          <w:szCs w:val="18"/>
+        </w:rPr>
+        <w:t>&gt;python wordCross.py -q1 -q2 -q3 -q4 -q5</w:t>
+      </w:r>
+    </w:p>
+    <w:p>
+      <w:pPr>
+        <w:pStyle w:val="NoSpacing"/>
+        <w:rPr>
+          <w:rFonts w:ascii="Courier New" w:hAnsi="Courier New" w:cs="Courier New"/>
+          <w:sz w:val="18"/>
+          <w:szCs w:val="18"/>
+        </w:rPr>
+      </w:pPr>
+      <w:r>
+        <w:rPr>
+          <w:rFonts w:ascii="Courier New" w:hAnsi="Courier New" w:cs="Courier New"/>
+          <w:sz w:val="18"/>
+          <w:szCs w:val="18"/>
+        </w:rPr>
+        <w:t>Question 1 accuracy: 0.311102</w:t>
+      </w:r>
+    </w:p>
+    <w:p>
+      <w:pPr>
+        <w:pStyle w:val="NoSpacing"/>
+        <w:rPr>
+          <w:rFonts w:ascii="Courier New" w:hAnsi="Courier New" w:cs="Courier New"/>
+          <w:sz w:val="18"/>
+          <w:szCs w:val="18"/>
+        </w:rPr>
+      </w:pPr>
+      <w:r>
+        <w:rPr>
+          <w:rFonts w:ascii="Courier New" w:hAnsi="Courier New" w:cs="Courier New"/>
+          <w:sz w:val="18"/>
+          <w:szCs w:val="18"/>
+        </w:rPr>
+        <w:t>Q1 time used: 0.196000 secs.</w:t>
+      </w:r>
+    </w:p>
+    <w:p>
+      <w:pPr>
+        <w:pStyle w:val="NoSpacing"/>
+        <w:rPr>
+          <w:rFonts w:ascii="Courier New" w:hAnsi="Courier New" w:cs="Courier New"/>
+          <w:sz w:val="18"/>
+          <w:szCs w:val="18"/>
+        </w:rPr>
+      </w:pPr>
+    </w:p>
+    <w:p>
+      <w:pPr>
+        <w:pStyle w:val="NoSpacing"/>
+        <w:rPr>
+          <w:rFonts w:ascii="Courier New" w:hAnsi="Courier New" w:cs="Courier New"/>
+          <w:sz w:val="18"/>
+          <w:szCs w:val="18"/>
+        </w:rPr>
+      </w:pPr>
+      <w:r>
+        <w:rPr>
+          <w:rFonts w:ascii="Courier New" w:hAnsi="Courier New" w:cs="Courier New"/>
+          <w:sz w:val="18"/>
+          <w:szCs w:val="18"/>
+        </w:rPr>
+        <w:t>Question 2 accuracy: 0.089656 (two correct letters)</w:t>
+      </w:r>
+    </w:p>
+    <w:p>
+      <w:pPr>
+        <w:pStyle w:val="NoSpacing"/>
+        <w:rPr>
+          <w:rFonts w:ascii="Courier New" w:hAnsi="Courier New" w:cs="Courier New"/>
+          <w:sz w:val="18"/>
+          <w:szCs w:val="18"/>
+        </w:rPr>
+      </w:pPr>
+      <w:r>
+        <w:rPr>
+          <w:rFonts w:ascii="Courier New" w:hAnsi="Courier New" w:cs="Courier New"/>
+          <w:sz w:val="18"/>
+          <w:szCs w:val="18"/>
+        </w:rPr>
+        <w:t>Question 2 accuracy: 0.360026 (at least one correct letter)</w:t>
+      </w:r>
+    </w:p>
+    <w:p>
+      <w:pPr>
+        <w:pStyle w:val="NoSpacing"/>
+        <w:rPr>
+          <w:rFonts w:ascii="Courier New" w:hAnsi="Courier New" w:cs="Courier New"/>
+          <w:sz w:val="18"/>
+          <w:szCs w:val="18"/>
+        </w:rPr>
+      </w:pPr>
+      <w:r>
+        <w:rPr>
+          <w:rFonts w:ascii="Courier New" w:hAnsi="Courier New" w:cs="Courier New"/>
+          <w:sz w:val="18"/>
+          <w:szCs w:val="18"/>
+        </w:rPr>
+        <w:t>Q2 time used: 6.077000 secs.</w:t>
+      </w:r>
+    </w:p>
+    <w:p>
+      <w:pPr>
+        <w:pStyle w:val="NoSpacing"/>
+        <w:rPr>
+          <w:rFonts w:ascii="Courier New" w:hAnsi="Courier New" w:cs="Courier New"/>
+          <w:sz w:val="18"/>
+          <w:szCs w:val="18"/>
+        </w:rPr>
+      </w:pPr>
+    </w:p>
+    <w:p>
+      <w:pPr>
+        <w:pStyle w:val="NoSpacing"/>
+        <w:rPr>
+          <w:rFonts w:ascii="Courier New" w:hAnsi="Courier New" w:cs="Courier New"/>
+          <w:sz w:val="18"/>
+          <w:szCs w:val="18"/>
+        </w:rPr>
+      </w:pPr>
+      <w:r>
+        <w:rPr>
+          <w:rFonts w:ascii="Courier New" w:hAnsi="Courier New" w:cs="Courier New"/>
+          <w:sz w:val="18"/>
+          <w:szCs w:val="18"/>
+        </w:rPr>
+        <w:t>Question 3 accuracy: 0.149693</w:t>
+      </w:r>
+    </w:p>
+    <w:p>
+      <w:pPr>
+        <w:pStyle w:val="NoSpacing"/>
+        <w:rPr>
+          <w:rFonts w:ascii="Courier New" w:hAnsi="Courier New" w:cs="Courier New"/>
+          <w:sz w:val="18"/>
+          <w:szCs w:val="18"/>
+        </w:rPr>
+      </w:pPr>
+      <w:r>
+        <w:rPr>
+          <w:rFonts w:ascii="Courier New" w:hAnsi="Courier New" w:cs="Courier New"/>
+          <w:sz w:val="18"/>
+          <w:szCs w:val="18"/>
+        </w:rPr>
+        <w:t>Q3 time used: 0.278000 secs.</w:t>
+      </w:r>
+    </w:p>
+    <w:p>
+      <w:pPr>
+        <w:pStyle w:val="NoSpacing"/>
+        <w:rPr>
+          <w:rFonts w:ascii="Courier New" w:hAnsi="Courier New" w:cs="Courier New"/>
+          <w:sz w:val="18"/>
+          <w:szCs w:val="18"/>
+        </w:rPr>
+      </w:pPr>
+    </w:p>
+    <w:p>
+      <w:pPr>
+        <w:pStyle w:val="NoSpacing"/>
+        <w:rPr>
+          <w:rFonts w:ascii="Courier New" w:hAnsi="Courier New" w:cs="Courier New"/>
+          <w:sz w:val="18"/>
+          <w:szCs w:val="18"/>
+        </w:rPr>
+      </w:pPr>
+      <w:r>
+        <w:rPr>
+          <w:rFonts w:ascii="Courier New" w:hAnsi="Courier New" w:cs="Courier New"/>
+          <w:sz w:val="18"/>
+          <w:szCs w:val="18"/>
+        </w:rPr>
+        <w:t>Question 4 accuracy: 0.426571</w:t>
+      </w:r>
+    </w:p>
+    <w:p>
+      <w:pPr>
+        <w:pStyle w:val="NoSpacing"/>
+        <w:rPr>
+          <w:rFonts w:ascii="Courier New" w:hAnsi="Courier New" w:cs="Courier New"/>
+          <w:sz w:val="18"/>
+          <w:szCs w:val="18"/>
+        </w:rPr>
+      </w:pPr>
+      <w:r>
+        <w:rPr>
+          <w:rFonts w:ascii="Courier New" w:hAnsi="Courier New" w:cs="Courier New"/>
+          <w:sz w:val="18"/>
+          <w:szCs w:val="18"/>
+        </w:rPr>
+        <w:t>Q4 time used: 1.006000 secs.</w:t>
+      </w:r>
+    </w:p>
+    <w:p>
+      <w:pPr>
+        <w:pStyle w:val="NoSpacing"/>
+        <w:rPr>
+          <w:rFonts w:ascii="Courier New" w:hAnsi="Courier New" w:cs="Courier New"/>
+          <w:sz w:val="18"/>
+          <w:szCs w:val="18"/>
+        </w:rPr>
+      </w:pPr>
+    </w:p>
+    <w:p>
+      <w:pPr>
+        <w:pStyle w:val="NoSpacing"/>
+        <w:rPr>
+          <w:rFonts w:ascii="Courier New" w:hAnsi="Courier New" w:cs="Courier New"/>
+          <w:sz w:val="18"/>
+          <w:szCs w:val="18"/>
+        </w:rPr>
+      </w:pPr>
+      <w:r>
+        <w:rPr>
+          <w:rFonts w:ascii="Courier New" w:hAnsi="Courier New" w:cs="Courier New"/>
+          <w:sz w:val="18"/>
+          <w:szCs w:val="18"/>
+        </w:rPr>
+        <w:t>Question 5 accuracy: 0.465159</w:t>
+      </w:r>
+    </w:p>
+    <w:p>
+      <w:pPr>
+        <w:pStyle w:val="NoSpacing"/>
+        <w:rPr>
+          <w:rFonts w:ascii="Courier New" w:hAnsi="Courier New" w:cs="Courier New"/>
+          <w:sz w:val="18"/>
+          <w:szCs w:val="18"/>
+        </w:rPr>
+      </w:pPr>
+      <w:r>
+        <w:rPr>
+          <w:rFonts w:ascii="Courier New" w:hAnsi="Courier New" w:cs="Courier New"/>
+          <w:sz w:val="18"/>
+          <w:szCs w:val="18"/>
+        </w:rPr>
+        <w:t>Q5 time used: 0.351000 secs.</w:t>
+      </w:r>
+    </w:p>
     <w:p>
       <w:pPr>
         <w:pStyle w:val="NoSpacing"/>
@@ -3206,7 +3469,7 @@
           <w:rPr>
             <w:noProof/>
           </w:rPr>
-          <w:t>3</w:t>
+          <w:t>4</w:t>
         </w:r>
         <w:r>
           <w:rPr>
@@ -3400,14 +3663,7 @@
     </w:r>
     <w:r>
       <w:tab/>
-    </w:r>
-    <w:proofErr w:type="spellStart"/>
-    <w:r>
-      <w:t>Mostafa</w:t>
-    </w:r>
-    <w:proofErr w:type="spellEnd"/>
-    <w:r>
-      <w:t xml:space="preserve"> &amp; Betigeri</w:t>
+      <w:t>Mostafa &amp; Betigeri</w:t>
     </w:r>
   </w:p>
 </w:hdr>
@@ -4603,7 +4859,6 @@
       <w:spacing w:after="0" w:line="240" w:lineRule="auto"/>
     </w:pPr>
     <w:tblPr>
-      <w:tblInd w:w="0" w:type="dxa"/>
       <w:tblBorders>
         <w:top w:val="single" w:sz="4" w:space="0" w:color="auto"/>
         <w:left w:val="single" w:sz="4" w:space="0" w:color="auto"/>
@@ -4612,12 +4867,6 @@
         <w:insideH w:val="single" w:sz="4" w:space="0" w:color="auto"/>
         <w:insideV w:val="single" w:sz="4" w:space="0" w:color="auto"/>
       </w:tblBorders>
-      <w:tblCellMar>
-        <w:top w:w="0" w:type="dxa"/>
-        <w:left w:w="108" w:type="dxa"/>
-        <w:bottom w:w="0" w:type="dxa"/>
-        <w:right w:w="108" w:type="dxa"/>
-      </w:tblCellMar>
     </w:tblPr>
   </w:style>
   <w:style w:type="paragraph" w:styleId="Header">
@@ -4900,7 +5149,7 @@
 </file>
 
 <file path=customXml/itemProps1.xml><?xml version="1.0" encoding="utf-8"?>
-<ds:datastoreItem xmlns:ds="http://schemas.openxmlformats.org/officeDocument/2006/customXml" ds:itemID="{0A83097F-36FE-4912-AE7B-4F4DE6F2EB24}">
+<ds:datastoreItem xmlns:ds="http://schemas.openxmlformats.org/officeDocument/2006/customXml" ds:itemID="{38E25BA4-2283-4309-AF02-5846EC27A9BB}">
   <ds:schemaRefs>
     <ds:schemaRef ds:uri="http://schemas.openxmlformats.org/officeDocument/2006/bibliography"/>
   </ds:schemaRefs>

</xml_diff>

<commit_message>
Removed error in probability function in report
</commit_message>
<xml_diff>
--- a/project3/BayesianNet/cse537-project3.docx
+++ b/project3/BayesianNet/cse537-project3.docx
@@ -105,8 +105,17 @@
           <w:bCs/>
         </w:rPr>
         <w:lastRenderedPageBreak/>
-        <w:t>Khan Mostafa</w:t>
-      </w:r>
+        <w:t xml:space="preserve">Khan </w:t>
+      </w:r>
+      <w:proofErr w:type="spellStart"/>
+      <w:r>
+        <w:rPr>
+          <w:b/>
+          <w:bCs/>
+        </w:rPr>
+        <w:t>Mostafa</w:t>
+      </w:r>
+      <w:proofErr w:type="spellEnd"/>
     </w:p>
     <w:p>
       <w:pPr>
@@ -310,7 +319,21 @@
         <w:rPr>
           <w:bCs/>
         </w:rPr>
-        <w:t xml:space="preserve"> Using the CPT table given. Visualizing the query set as a Markov Chain of the form         a -&gt; B -&gt; c.  B being blank position under consideration to be found out. Probability for each assignment to B is computed by considering each of the ascii lowercase characters </w:t>
+        <w:t xml:space="preserve"> Using the CPT table given. Visualizing the query set as a Markov Chain of the form         a -&gt; B -&gt; c.  B being blank position under consideration to be found out. Probability for each assignment to B is computed by considering each of the </w:t>
+      </w:r>
+      <w:proofErr w:type="spellStart"/>
+      <w:r>
+        <w:rPr>
+          <w:bCs/>
+        </w:rPr>
+        <w:t>ascii</w:t>
+      </w:r>
+      <w:proofErr w:type="spellEnd"/>
+      <w:r>
+        <w:rPr>
+          <w:bCs/>
+        </w:rPr>
+        <w:t xml:space="preserve"> lowercase characters </w:t>
       </w:r>
       <w:r>
         <w:rPr>
@@ -328,7 +351,43 @@
         <w:rPr>
           <w:bCs/>
         </w:rPr>
-        <w:t>calculated with a,c &amp; set of ascii characters.</w:t>
+        <w:t xml:space="preserve">calculated with </w:t>
+      </w:r>
+      <w:proofErr w:type="spellStart"/>
+      <w:r>
+        <w:rPr>
+          <w:bCs/>
+        </w:rPr>
+        <w:t>a</w:t>
+      </w:r>
+      <w:proofErr w:type="gramStart"/>
+      <w:r>
+        <w:rPr>
+          <w:bCs/>
+        </w:rPr>
+        <w:t>,c</w:t>
+      </w:r>
+      <w:proofErr w:type="spellEnd"/>
+      <w:proofErr w:type="gramEnd"/>
+      <w:r>
+        <w:rPr>
+          <w:bCs/>
+        </w:rPr>
+        <w:t xml:space="preserve"> &amp; set of </w:t>
+      </w:r>
+      <w:proofErr w:type="spellStart"/>
+      <w:r>
+        <w:rPr>
+          <w:bCs/>
+        </w:rPr>
+        <w:t>ascii</w:t>
+      </w:r>
+      <w:proofErr w:type="spellEnd"/>
+      <w:r>
+        <w:rPr>
+          <w:bCs/>
+        </w:rPr>
+        <w:t xml:space="preserve"> characters.</w:t>
       </w:r>
     </w:p>
     <w:p>
@@ -553,8 +612,16 @@
         <w:rPr>
           <w:b/>
         </w:rPr>
-        <w:t>0000 secs</w:t>
-      </w:r>
+        <w:t xml:space="preserve">0000 </w:t>
+      </w:r>
+      <w:proofErr w:type="spellStart"/>
+      <w:r>
+        <w:rPr>
+          <w:b/>
+        </w:rPr>
+        <w:t>secs</w:t>
+      </w:r>
+      <w:proofErr w:type="spellEnd"/>
     </w:p>
     <w:p>
       <w:pPr>
@@ -674,7 +741,21 @@
         <w:rPr>
           <w:b/>
         </w:rPr>
-        <w:t>000 secs.</w:t>
+        <w:t xml:space="preserve">000 </w:t>
+      </w:r>
+      <w:proofErr w:type="spellStart"/>
+      <w:r>
+        <w:rPr>
+          <w:b/>
+        </w:rPr>
+        <w:t>secs</w:t>
+      </w:r>
+      <w:proofErr w:type="spellEnd"/>
+      <w:r>
+        <w:rPr>
+          <w:b/>
+        </w:rPr>
+        <w:t>.</w:t>
       </w:r>
     </w:p>
     <w:p>
@@ -803,7 +884,21 @@
         <w:rPr>
           <w:bCs/>
         </w:rPr>
-        <w:t>is computed by considering each of the ascii lowercase characters including (`) and then returning most likeliest character</w:t>
+        <w:t xml:space="preserve">is computed by considering each of the </w:t>
+      </w:r>
+      <w:proofErr w:type="spellStart"/>
+      <w:r>
+        <w:rPr>
+          <w:bCs/>
+        </w:rPr>
+        <w:t>ascii</w:t>
+      </w:r>
+      <w:proofErr w:type="spellEnd"/>
+      <w:r>
+        <w:rPr>
+          <w:bCs/>
+        </w:rPr>
+        <w:t xml:space="preserve"> lowercase characters including (`) and then returning most likeliest character</w:t>
       </w:r>
       <w:r>
         <w:rPr>
@@ -815,7 +910,21 @@
         <w:rPr>
           <w:bCs/>
         </w:rPr>
-        <w:t xml:space="preserve"> with highest conditional probability calculated with a,</w:t>
+        <w:t xml:space="preserve"> with highest conditional probability calculated with </w:t>
+      </w:r>
+      <w:proofErr w:type="spellStart"/>
+      <w:r>
+        <w:rPr>
+          <w:bCs/>
+        </w:rPr>
+        <w:t>a</w:t>
+      </w:r>
+      <w:proofErr w:type="gramStart"/>
+      <w:r>
+        <w:rPr>
+          <w:bCs/>
+        </w:rPr>
+        <w:t>,</w:t>
       </w:r>
       <w:r>
         <w:rPr>
@@ -823,11 +932,27 @@
         </w:rPr>
         <w:t>d</w:t>
       </w:r>
-      <w:r>
-        <w:rPr>
-          <w:bCs/>
-        </w:rPr>
-        <w:t xml:space="preserve"> &amp; set of ascii characters.</w:t>
+      <w:proofErr w:type="spellEnd"/>
+      <w:proofErr w:type="gramEnd"/>
+      <w:r>
+        <w:rPr>
+          <w:bCs/>
+        </w:rPr>
+        <w:t xml:space="preserve"> &amp; set of </w:t>
+      </w:r>
+      <w:proofErr w:type="spellStart"/>
+      <w:r>
+        <w:rPr>
+          <w:bCs/>
+        </w:rPr>
+        <w:t>ascii</w:t>
+      </w:r>
+      <w:proofErr w:type="spellEnd"/>
+      <w:r>
+        <w:rPr>
+          <w:bCs/>
+        </w:rPr>
+        <w:t xml:space="preserve"> characters.</w:t>
       </w:r>
     </w:p>
     <w:p>
@@ -1116,7 +1241,27 @@
           <w:sz w:val="22"/>
           <w:szCs w:val="22"/>
         </w:rPr>
-        <w:t>000 secs.</w:t>
+        <w:t xml:space="preserve">000 </w:t>
+      </w:r>
+      <w:proofErr w:type="spellStart"/>
+      <w:r>
+        <w:rPr>
+          <w:rStyle w:val="Heading1Char"/>
+          <w:rFonts w:asciiTheme="minorHAnsi" w:hAnsiTheme="minorHAnsi"/>
+          <w:sz w:val="22"/>
+          <w:szCs w:val="22"/>
+        </w:rPr>
+        <w:t>secs</w:t>
+      </w:r>
+      <w:proofErr w:type="spellEnd"/>
+      <w:r>
+        <w:rPr>
+          <w:rStyle w:val="Heading1Char"/>
+          <w:rFonts w:asciiTheme="minorHAnsi" w:hAnsiTheme="minorHAnsi"/>
+          <w:sz w:val="22"/>
+          <w:szCs w:val="22"/>
+        </w:rPr>
+        <w:t>.</w:t>
       </w:r>
     </w:p>
     <w:p>
@@ -1280,7 +1425,21 @@
         <w:rPr>
           <w:b/>
         </w:rPr>
-        <w:t xml:space="preserve"> secs.</w:t>
+        <w:t xml:space="preserve"> </w:t>
+      </w:r>
+      <w:proofErr w:type="spellStart"/>
+      <w:r>
+        <w:rPr>
+          <w:b/>
+        </w:rPr>
+        <w:t>secs</w:t>
+      </w:r>
+      <w:proofErr w:type="spellEnd"/>
+      <w:r>
+        <w:rPr>
+          <w:b/>
+        </w:rPr>
+        <w:t>.</w:t>
       </w:r>
     </w:p>
     <w:p>
@@ -1355,7 +1514,15 @@
         <w:t xml:space="preserve"> </w:t>
       </w:r>
       <w:r>
-        <w:t xml:space="preserve">We Visualize the query as a Markov Chain of a-&gt;? -&gt; C -&gt;? -&gt;e. C represents the letter we are looking for at (_). a &amp; e are known/given letters in the query. </w:t>
+        <w:t xml:space="preserve">We Visualize the query as a Markov Chain of a-&gt;? -&gt; C -&gt;? -&gt;e. C represents the letter we are looking for at (_). </w:t>
+      </w:r>
+      <w:proofErr w:type="gramStart"/>
+      <w:r>
+        <w:t>a</w:t>
+      </w:r>
+      <w:proofErr w:type="gramEnd"/>
+      <w:r>
+        <w:t xml:space="preserve"> &amp; e are known/given letters in the query. </w:t>
       </w:r>
     </w:p>
     <w:p>
@@ -1363,7 +1530,17 @@
         <w:jc w:val="both"/>
       </w:pPr>
       <w:r>
-        <w:t xml:space="preserve">Query gu--_--n can be set up as following chain: u-&gt;??-&gt;C-&gt;??-&gt;n. The level of indirection between a=’u’ and C is 2, we represent it by h, similarly t for C and e. </w:t>
+        <w:t xml:space="preserve">Query </w:t>
+      </w:r>
+      <w:proofErr w:type="spellStart"/>
+      <w:proofErr w:type="gramStart"/>
+      <w:r>
+        <w:t>gu</w:t>
+      </w:r>
+      <w:proofErr w:type="spellEnd"/>
+      <w:proofErr w:type="gramEnd"/>
+      <w:r>
+        <w:t xml:space="preserve">--_--n can be set up as following chain: u-&gt;??-&gt;C-&gt;??-&gt;n. The level of indirection between a=’u’ and C is 2, we represent it by h, similarly t for C and e. </w:t>
       </w:r>
       <w:r>
         <w:t xml:space="preserve"> </w:t>
@@ -1383,7 +1560,15 @@
         <w:t>the</w:t>
       </w:r>
       <w:r>
-        <w:t xml:space="preserve"> defined getConditionalProbability function ( This function helps in getting the CPT based on the number of hidden variables.)</w:t>
+        <w:t xml:space="preserve"> defined </w:t>
+      </w:r>
+      <w:proofErr w:type="spellStart"/>
+      <w:r>
+        <w:t>getConditionalProbability</w:t>
+      </w:r>
+      <w:proofErr w:type="spellEnd"/>
+      <w:r>
+        <w:t xml:space="preserve"> function ( This function helps in getting the CPT based on the number of hidden variables.)</w:t>
       </w:r>
     </w:p>
     <w:p>
@@ -1601,8 +1786,20 @@
           <w:sz w:val="22"/>
           <w:szCs w:val="22"/>
         </w:rPr>
-        <w:t>000 secs</w:t>
-      </w:r>
+        <w:t xml:space="preserve">000 </w:t>
+      </w:r>
+      <w:proofErr w:type="spellStart"/>
+      <w:r>
+        <w:rPr>
+          <w:rStyle w:val="Heading1Char"/>
+          <w:rFonts w:asciiTheme="minorHAnsi" w:hAnsiTheme="minorHAnsi"/>
+          <w:b/>
+          <w:sz w:val="22"/>
+          <w:szCs w:val="22"/>
+        </w:rPr>
+        <w:t>secs</w:t>
+      </w:r>
+      <w:proofErr w:type="spellEnd"/>
     </w:p>
     <w:p>
       <w:pPr>
@@ -1761,8 +1958,19 @@
           <w:sz w:val="22"/>
           <w:szCs w:val="22"/>
         </w:rPr>
-        <w:t>000 secs</w:t>
-      </w:r>
+        <w:t xml:space="preserve">000 </w:t>
+      </w:r>
+      <w:proofErr w:type="spellStart"/>
+      <w:r>
+        <w:rPr>
+          <w:rFonts w:asciiTheme="minorHAnsi" w:hAnsiTheme="minorHAnsi"/>
+          <w:b/>
+          <w:sz w:val="22"/>
+          <w:szCs w:val="22"/>
+        </w:rPr>
+        <w:t>secs</w:t>
+      </w:r>
+      <w:proofErr w:type="spellEnd"/>
     </w:p>
     <w:p>
       <w:pPr>
@@ -1876,8 +2084,13 @@
       <w:pPr>
         <w:pStyle w:val="NoSpacing"/>
       </w:pPr>
-      <w:r>
-        <w:t>where C represents letter in the blank intersection and a1, e1, a2, e2, a3, e3, a4, e4 are known letters of four words.</w:t>
+      <w:proofErr w:type="gramStart"/>
+      <w:r>
+        <w:t>where</w:t>
+      </w:r>
+      <w:proofErr w:type="gramEnd"/>
+      <w:r>
+        <w:t xml:space="preserve"> C represents letter in the blank intersection and a1, e1, a2, e2, a3, e3, a4, e4 are known letters of four words.</w:t>
       </w:r>
     </w:p>
     <w:p>
@@ -1885,7 +2098,15 @@
         <w:jc w:val="both"/>
       </w:pPr>
       <w:r>
-        <w:t xml:space="preserve">Similar to Q3, the probability of having the letter C=c, given a=a followed by two hidden letters a-&gt;H1-&gt;c is given by Sum (P (H1|a) * P (c|H1), for all h=H). All the one and two level of hidden values are pre-computed this way and is accessible using the defined getConditionalProbability function ( This function helps in getting the CPT based on the number of hidden variables.). </w:t>
+        <w:t xml:space="preserve">Similar to Q3, the probability of having the letter C=c, given a=a followed by two hidden letters a-&gt;H1-&gt;c is given by Sum (P (H1|a) * P (c|H1), for all h=H). All the one and two level of hidden values are pre-computed this way and is accessible using the defined </w:t>
+      </w:r>
+      <w:proofErr w:type="spellStart"/>
+      <w:r>
+        <w:t>getConditionalProbability</w:t>
+      </w:r>
+      <w:proofErr w:type="spellEnd"/>
+      <w:r>
+        <w:t xml:space="preserve"> function ( This function helps in getting the CPT based on the number of hidden variables.). </w:t>
       </w:r>
     </w:p>
     <w:p>
@@ -1898,24 +2119,33 @@
       <w:r>
         <w:t>P (</w:t>
       </w:r>
-      <w:r>
-        <w:t xml:space="preserve">c|ai) * </w:t>
+      <w:proofErr w:type="spellStart"/>
+      <w:r>
+        <w:t>c|ai</w:t>
+      </w:r>
+      <w:proofErr w:type="spellEnd"/>
+      <w:r>
+        <w:t xml:space="preserve">) * </w:t>
       </w:r>
       <w:r>
         <w:t>P (</w:t>
       </w:r>
+      <w:proofErr w:type="spellStart"/>
       <w:r>
         <w:t>ei|c</w:t>
       </w:r>
+      <w:proofErr w:type="spellEnd"/>
       <w:r>
         <w:t xml:space="preserve">), for </w:t>
       </w:r>
       <w:r>
         <w:t xml:space="preserve">               </w:t>
       </w:r>
+      <w:proofErr w:type="spellStart"/>
       <w:r>
         <w:t>i</w:t>
       </w:r>
+      <w:proofErr w:type="spellEnd"/>
       <w:r>
         <w:t>= [</w:t>
       </w:r>
@@ -1979,7 +2209,23 @@
           <w:b/>
           <w:bCs/>
         </w:rPr>
-        <w:t>P (h1, c, a1) * P (t1, e1, c) * P (h2, c, a2) * P (t2, e2, c2) *</w:t>
+        <w:t xml:space="preserve">P (h1, c, a1) * P (t1, e1, c) * P (h2, c, a2) * P (t2, </w:t>
+      </w:r>
+      <w:r>
+        <w:rPr>
+          <w:b/>
+          <w:bCs/>
+        </w:rPr>
+        <w:t>e2, c</w:t>
+      </w:r>
+      <w:bookmarkStart w:id="0" w:name="_GoBack"/>
+      <w:bookmarkEnd w:id="0"/>
+      <w:r>
+        <w:rPr>
+          <w:b/>
+          <w:bCs/>
+        </w:rPr>
+        <w:t>) *</w:t>
       </w:r>
       <w:r>
         <w:rPr>
@@ -2157,8 +2403,20 @@
           <w:sz w:val="22"/>
           <w:szCs w:val="22"/>
         </w:rPr>
-        <w:t>000 secs</w:t>
-      </w:r>
+        <w:t xml:space="preserve">000 </w:t>
+      </w:r>
+      <w:proofErr w:type="spellStart"/>
+      <w:r>
+        <w:rPr>
+          <w:rStyle w:val="Heading1Char"/>
+          <w:rFonts w:asciiTheme="minorHAnsi" w:hAnsiTheme="minorHAnsi"/>
+          <w:b/>
+          <w:sz w:val="22"/>
+          <w:szCs w:val="22"/>
+        </w:rPr>
+        <w:t>secs</w:t>
+      </w:r>
+      <w:proofErr w:type="spellEnd"/>
     </w:p>
     <w:p>
       <w:pPr>
@@ -2287,8 +2545,19 @@
           <w:sz w:val="22"/>
           <w:szCs w:val="22"/>
         </w:rPr>
-        <w:t>000 secs</w:t>
-      </w:r>
+        <w:t xml:space="preserve">000 </w:t>
+      </w:r>
+      <w:proofErr w:type="spellStart"/>
+      <w:r>
+        <w:rPr>
+          <w:rFonts w:asciiTheme="minorHAnsi" w:hAnsiTheme="minorHAnsi"/>
+          <w:b/>
+          <w:sz w:val="22"/>
+          <w:szCs w:val="22"/>
+        </w:rPr>
+        <w:t>secs</w:t>
+      </w:r>
+      <w:proofErr w:type="spellEnd"/>
     </w:p>
     <w:p>
       <w:pPr>
@@ -2429,11 +2698,19 @@
           <w:bCs/>
         </w:rPr>
       </w:pPr>
-      <w:r>
-        <w:rPr>
-          <w:bCs/>
-        </w:rPr>
-        <w:t>a-&gt;b-&gt;C-&gt;d-&gt;e</w:t>
+      <w:proofErr w:type="gramStart"/>
+      <w:r>
+        <w:rPr>
+          <w:bCs/>
+        </w:rPr>
+        <w:t>a</w:t>
+      </w:r>
+      <w:proofErr w:type="gramEnd"/>
+      <w:r>
+        <w:rPr>
+          <w:bCs/>
+        </w:rPr>
+        <w:t>-&gt;b-&gt;C-&gt;d-&gt;e</w:t>
       </w:r>
     </w:p>
     <w:p>
@@ -2443,11 +2720,41 @@
           <w:bCs/>
         </w:rPr>
       </w:pPr>
-      <w:r>
-        <w:rPr>
-          <w:bCs/>
-        </w:rPr>
-        <w:t xml:space="preserve">where C represent the letter to be found out. a,b,d,e are known letter of the word. </w:t>
+      <w:proofErr w:type="gramStart"/>
+      <w:r>
+        <w:rPr>
+          <w:bCs/>
+        </w:rPr>
+        <w:t>where</w:t>
+      </w:r>
+      <w:proofErr w:type="gramEnd"/>
+      <w:r>
+        <w:rPr>
+          <w:bCs/>
+        </w:rPr>
+        <w:t xml:space="preserve"> C represent the letter to be found out. </w:t>
+      </w:r>
+      <w:proofErr w:type="spellStart"/>
+      <w:proofErr w:type="gramStart"/>
+      <w:r>
+        <w:rPr>
+          <w:bCs/>
+        </w:rPr>
+        <w:t>a,</w:t>
+      </w:r>
+      <w:proofErr w:type="gramEnd"/>
+      <w:r>
+        <w:rPr>
+          <w:bCs/>
+        </w:rPr>
+        <w:t>b,d,e</w:t>
+      </w:r>
+      <w:proofErr w:type="spellEnd"/>
+      <w:r>
+        <w:rPr>
+          <w:bCs/>
+        </w:rPr>
+        <w:t xml:space="preserve"> are known letter of the word. </w:t>
       </w:r>
     </w:p>
     <w:p>
@@ -2457,11 +2764,47 @@
           <w:bCs/>
         </w:rPr>
       </w:pPr>
-      <w:r>
-        <w:rPr>
-          <w:bCs/>
-        </w:rPr>
-        <w:t>Eg: ques_ion =&gt; e-&gt;s-&gt;C-&gt;i-&gt;o</w:t>
+      <w:proofErr w:type="spellStart"/>
+      <w:r>
+        <w:rPr>
+          <w:bCs/>
+        </w:rPr>
+        <w:t>Eg</w:t>
+      </w:r>
+      <w:proofErr w:type="spellEnd"/>
+      <w:r>
+        <w:rPr>
+          <w:bCs/>
+        </w:rPr>
+        <w:t xml:space="preserve">: </w:t>
+      </w:r>
+      <w:proofErr w:type="spellStart"/>
+      <w:r>
+        <w:rPr>
+          <w:bCs/>
+        </w:rPr>
+        <w:t>ques_ion</w:t>
+      </w:r>
+      <w:proofErr w:type="spellEnd"/>
+      <w:r>
+        <w:rPr>
+          <w:bCs/>
+        </w:rPr>
+        <w:t xml:space="preserve"> =&gt; e-&gt;s-&gt;C-&gt;</w:t>
+      </w:r>
+      <w:proofErr w:type="spellStart"/>
+      <w:r>
+        <w:rPr>
+          <w:bCs/>
+        </w:rPr>
+        <w:t>i</w:t>
+      </w:r>
+      <w:proofErr w:type="spellEnd"/>
+      <w:r>
+        <w:rPr>
+          <w:bCs/>
+        </w:rPr>
+        <w:t>-&gt;o</w:t>
       </w:r>
     </w:p>
     <w:p>
@@ -2477,7 +2820,49 @@
           <w:bCs/>
         </w:rPr>
         <w:lastRenderedPageBreak/>
-        <w:t>Probability for each assignment to C is computed by considering each of the ascii lowercase characters including (`) and then returning most likeliest character with highest conditional probability calculated with a,b,d,e &amp; set of ascii characters.</w:t>
+        <w:t xml:space="preserve">Probability for each assignment to C is computed by considering each of the </w:t>
+      </w:r>
+      <w:proofErr w:type="spellStart"/>
+      <w:r>
+        <w:rPr>
+          <w:bCs/>
+        </w:rPr>
+        <w:t>ascii</w:t>
+      </w:r>
+      <w:proofErr w:type="spellEnd"/>
+      <w:r>
+        <w:rPr>
+          <w:bCs/>
+        </w:rPr>
+        <w:t xml:space="preserve"> lowercase characters including (`) and then returning most likeliest character with highest conditional probability calculated with </w:t>
+      </w:r>
+      <w:proofErr w:type="spellStart"/>
+      <w:r>
+        <w:rPr>
+          <w:bCs/>
+        </w:rPr>
+        <w:t>a,b,d,e</w:t>
+      </w:r>
+      <w:proofErr w:type="spellEnd"/>
+      <w:r>
+        <w:rPr>
+          <w:bCs/>
+        </w:rPr>
+        <w:t xml:space="preserve"> &amp; set of </w:t>
+      </w:r>
+      <w:proofErr w:type="spellStart"/>
+      <w:r>
+        <w:rPr>
+          <w:bCs/>
+        </w:rPr>
+        <w:t>ascii</w:t>
+      </w:r>
+      <w:proofErr w:type="spellEnd"/>
+      <w:r>
+        <w:rPr>
+          <w:bCs/>
+        </w:rPr>
+        <w:t xml:space="preserve"> characters.</w:t>
       </w:r>
     </w:p>
     <w:p>
@@ -2685,8 +3070,20 @@
           <w:sz w:val="22"/>
           <w:szCs w:val="22"/>
         </w:rPr>
-        <w:t>000 secs</w:t>
-      </w:r>
+        <w:t xml:space="preserve">000 </w:t>
+      </w:r>
+      <w:proofErr w:type="spellStart"/>
+      <w:r>
+        <w:rPr>
+          <w:rStyle w:val="Heading1Char"/>
+          <w:rFonts w:asciiTheme="minorHAnsi" w:hAnsiTheme="minorHAnsi"/>
+          <w:b/>
+          <w:sz w:val="22"/>
+          <w:szCs w:val="22"/>
+        </w:rPr>
+        <w:t>secs</w:t>
+      </w:r>
+      <w:proofErr w:type="spellEnd"/>
     </w:p>
     <w:p>
       <w:pPr>
@@ -2827,8 +3224,19 @@
           <w:sz w:val="22"/>
           <w:szCs w:val="22"/>
         </w:rPr>
-        <w:t>000 secs</w:t>
-      </w:r>
+        <w:t xml:space="preserve">000 </w:t>
+      </w:r>
+      <w:proofErr w:type="spellStart"/>
+      <w:r>
+        <w:rPr>
+          <w:rFonts w:asciiTheme="minorHAnsi" w:hAnsiTheme="minorHAnsi"/>
+          <w:b/>
+          <w:sz w:val="22"/>
+          <w:szCs w:val="22"/>
+        </w:rPr>
+        <w:t>secs</w:t>
+      </w:r>
+      <w:proofErr w:type="spellEnd"/>
     </w:p>
     <w:p>
       <w:pPr>
@@ -2911,7 +3319,25 @@
           <w:sz w:val="18"/>
           <w:szCs w:val="18"/>
         </w:rPr>
-        <w:t>Q1 time used: 0.001000 secs.</w:t>
+        <w:t xml:space="preserve">Q1 time used: 0.001000 </w:t>
+      </w:r>
+      <w:proofErr w:type="spellStart"/>
+      <w:r>
+        <w:rPr>
+          <w:rFonts w:ascii="Courier New" w:hAnsi="Courier New" w:cs="Courier New"/>
+          <w:sz w:val="18"/>
+          <w:szCs w:val="18"/>
+        </w:rPr>
+        <w:t>secs</w:t>
+      </w:r>
+      <w:proofErr w:type="spellEnd"/>
+      <w:r>
+        <w:rPr>
+          <w:rFonts w:ascii="Courier New" w:hAnsi="Courier New" w:cs="Courier New"/>
+          <w:sz w:val="18"/>
+          <w:szCs w:val="18"/>
+        </w:rPr>
+        <w:t>.</w:t>
       </w:r>
     </w:p>
     <w:p>
@@ -2975,20 +3401,36 @@
           <w:sz w:val="18"/>
           <w:szCs w:val="18"/>
         </w:rPr>
-        <w:t>Q2 time used: 0.004000 secs.</w:t>
-      </w:r>
-    </w:p>
-    <w:p>
-      <w:pPr>
-        <w:pStyle w:val="NoSpacing"/>
-        <w:rPr>
-          <w:rFonts w:ascii="Courier New" w:hAnsi="Courier New" w:cs="Courier New"/>
-          <w:sz w:val="18"/>
-          <w:szCs w:val="18"/>
-        </w:rPr>
-      </w:pPr>
-      <w:bookmarkStart w:id="0" w:name="_GoBack"/>
-      <w:bookmarkEnd w:id="0"/>
+        <w:t xml:space="preserve">Q2 time used: 0.004000 </w:t>
+      </w:r>
+      <w:proofErr w:type="spellStart"/>
+      <w:r>
+        <w:rPr>
+          <w:rFonts w:ascii="Courier New" w:hAnsi="Courier New" w:cs="Courier New"/>
+          <w:sz w:val="18"/>
+          <w:szCs w:val="18"/>
+        </w:rPr>
+        <w:t>secs</w:t>
+      </w:r>
+      <w:proofErr w:type="spellEnd"/>
+      <w:r>
+        <w:rPr>
+          <w:rFonts w:ascii="Courier New" w:hAnsi="Courier New" w:cs="Courier New"/>
+          <w:sz w:val="18"/>
+          <w:szCs w:val="18"/>
+        </w:rPr>
+        <w:t>.</w:t>
+      </w:r>
+    </w:p>
+    <w:p>
+      <w:pPr>
+        <w:pStyle w:val="NoSpacing"/>
+        <w:rPr>
+          <w:rFonts w:ascii="Courier New" w:hAnsi="Courier New" w:cs="Courier New"/>
+          <w:sz w:val="18"/>
+          <w:szCs w:val="18"/>
+        </w:rPr>
+      </w:pPr>
     </w:p>
     <w:p>
       <w:pPr>
@@ -3023,7 +3465,25 @@
           <w:sz w:val="18"/>
           <w:szCs w:val="18"/>
         </w:rPr>
-        <w:t>Q3 time used: 0.025000 secs.</w:t>
+        <w:t xml:space="preserve">Q3 time used: 0.025000 </w:t>
+      </w:r>
+      <w:proofErr w:type="spellStart"/>
+      <w:r>
+        <w:rPr>
+          <w:rFonts w:ascii="Courier New" w:hAnsi="Courier New" w:cs="Courier New"/>
+          <w:sz w:val="18"/>
+          <w:szCs w:val="18"/>
+        </w:rPr>
+        <w:t>secs</w:t>
+      </w:r>
+      <w:proofErr w:type="spellEnd"/>
+      <w:r>
+        <w:rPr>
+          <w:rFonts w:ascii="Courier New" w:hAnsi="Courier New" w:cs="Courier New"/>
+          <w:sz w:val="18"/>
+          <w:szCs w:val="18"/>
+        </w:rPr>
+        <w:t>.</w:t>
       </w:r>
     </w:p>
     <w:p>
@@ -3069,7 +3529,25 @@
           <w:sz w:val="18"/>
           <w:szCs w:val="18"/>
         </w:rPr>
-        <w:t>Q4 time used: 0.025000 secs.</w:t>
+        <w:t xml:space="preserve">Q4 time used: 0.025000 </w:t>
+      </w:r>
+      <w:proofErr w:type="spellStart"/>
+      <w:r>
+        <w:rPr>
+          <w:rFonts w:ascii="Courier New" w:hAnsi="Courier New" w:cs="Courier New"/>
+          <w:sz w:val="18"/>
+          <w:szCs w:val="18"/>
+        </w:rPr>
+        <w:t>secs</w:t>
+      </w:r>
+      <w:proofErr w:type="spellEnd"/>
+      <w:r>
+        <w:rPr>
+          <w:rFonts w:ascii="Courier New" w:hAnsi="Courier New" w:cs="Courier New"/>
+          <w:sz w:val="18"/>
+          <w:szCs w:val="18"/>
+        </w:rPr>
+        <w:t>.</w:t>
       </w:r>
     </w:p>
     <w:p>
@@ -3115,7 +3593,25 @@
           <w:sz w:val="18"/>
           <w:szCs w:val="18"/>
         </w:rPr>
-        <w:t>Q5 time used: 0.002000 secs.</w:t>
+        <w:t xml:space="preserve">Q5 time used: 0.002000 </w:t>
+      </w:r>
+      <w:proofErr w:type="spellStart"/>
+      <w:r>
+        <w:rPr>
+          <w:rFonts w:ascii="Courier New" w:hAnsi="Courier New" w:cs="Courier New"/>
+          <w:sz w:val="18"/>
+          <w:szCs w:val="18"/>
+        </w:rPr>
+        <w:t>secs</w:t>
+      </w:r>
+      <w:proofErr w:type="spellEnd"/>
+      <w:r>
+        <w:rPr>
+          <w:rFonts w:ascii="Courier New" w:hAnsi="Courier New" w:cs="Courier New"/>
+          <w:sz w:val="18"/>
+          <w:szCs w:val="18"/>
+        </w:rPr>
+        <w:t>.</w:t>
       </w:r>
     </w:p>
     <w:p>
@@ -3189,7 +3685,25 @@
           <w:sz w:val="18"/>
           <w:szCs w:val="18"/>
         </w:rPr>
-        <w:t>Q1 time used: 0.196000 secs.</w:t>
+        <w:t xml:space="preserve">Q1 time used: 0.196000 </w:t>
+      </w:r>
+      <w:proofErr w:type="spellStart"/>
+      <w:r>
+        <w:rPr>
+          <w:rFonts w:ascii="Courier New" w:hAnsi="Courier New" w:cs="Courier New"/>
+          <w:sz w:val="18"/>
+          <w:szCs w:val="18"/>
+        </w:rPr>
+        <w:t>secs</w:t>
+      </w:r>
+      <w:proofErr w:type="spellEnd"/>
+      <w:r>
+        <w:rPr>
+          <w:rFonts w:ascii="Courier New" w:hAnsi="Courier New" w:cs="Courier New"/>
+          <w:sz w:val="18"/>
+          <w:szCs w:val="18"/>
+        </w:rPr>
+        <w:t>.</w:t>
       </w:r>
     </w:p>
     <w:p>
@@ -3253,7 +3767,25 @@
           <w:sz w:val="18"/>
           <w:szCs w:val="18"/>
         </w:rPr>
-        <w:t>Q2 time used: 6.077000 secs.</w:t>
+        <w:t xml:space="preserve">Q2 time used: 6.077000 </w:t>
+      </w:r>
+      <w:proofErr w:type="spellStart"/>
+      <w:r>
+        <w:rPr>
+          <w:rFonts w:ascii="Courier New" w:hAnsi="Courier New" w:cs="Courier New"/>
+          <w:sz w:val="18"/>
+          <w:szCs w:val="18"/>
+        </w:rPr>
+        <w:t>secs</w:t>
+      </w:r>
+      <w:proofErr w:type="spellEnd"/>
+      <w:r>
+        <w:rPr>
+          <w:rFonts w:ascii="Courier New" w:hAnsi="Courier New" w:cs="Courier New"/>
+          <w:sz w:val="18"/>
+          <w:szCs w:val="18"/>
+        </w:rPr>
+        <w:t>.</w:t>
       </w:r>
     </w:p>
     <w:p>
@@ -3299,7 +3831,25 @@
           <w:sz w:val="18"/>
           <w:szCs w:val="18"/>
         </w:rPr>
-        <w:t>Q3 time used: 0.278000 secs.</w:t>
+        <w:t xml:space="preserve">Q3 time used: 0.278000 </w:t>
+      </w:r>
+      <w:proofErr w:type="spellStart"/>
+      <w:r>
+        <w:rPr>
+          <w:rFonts w:ascii="Courier New" w:hAnsi="Courier New" w:cs="Courier New"/>
+          <w:sz w:val="18"/>
+          <w:szCs w:val="18"/>
+        </w:rPr>
+        <w:t>secs</w:t>
+      </w:r>
+      <w:proofErr w:type="spellEnd"/>
+      <w:r>
+        <w:rPr>
+          <w:rFonts w:ascii="Courier New" w:hAnsi="Courier New" w:cs="Courier New"/>
+          <w:sz w:val="18"/>
+          <w:szCs w:val="18"/>
+        </w:rPr>
+        <w:t>.</w:t>
       </w:r>
     </w:p>
     <w:p>
@@ -3345,7 +3895,25 @@
           <w:sz w:val="18"/>
           <w:szCs w:val="18"/>
         </w:rPr>
-        <w:t>Q4 time used: 1.006000 secs.</w:t>
+        <w:t xml:space="preserve">Q4 time used: 1.006000 </w:t>
+      </w:r>
+      <w:proofErr w:type="spellStart"/>
+      <w:r>
+        <w:rPr>
+          <w:rFonts w:ascii="Courier New" w:hAnsi="Courier New" w:cs="Courier New"/>
+          <w:sz w:val="18"/>
+          <w:szCs w:val="18"/>
+        </w:rPr>
+        <w:t>secs</w:t>
+      </w:r>
+      <w:proofErr w:type="spellEnd"/>
+      <w:r>
+        <w:rPr>
+          <w:rFonts w:ascii="Courier New" w:hAnsi="Courier New" w:cs="Courier New"/>
+          <w:sz w:val="18"/>
+          <w:szCs w:val="18"/>
+        </w:rPr>
+        <w:t>.</w:t>
       </w:r>
     </w:p>
     <w:p>
@@ -3391,7 +3959,25 @@
           <w:sz w:val="18"/>
           <w:szCs w:val="18"/>
         </w:rPr>
-        <w:t>Q5 time used: 0.351000 secs.</w:t>
+        <w:t xml:space="preserve">Q5 time used: 0.351000 </w:t>
+      </w:r>
+      <w:proofErr w:type="spellStart"/>
+      <w:r>
+        <w:rPr>
+          <w:rFonts w:ascii="Courier New" w:hAnsi="Courier New" w:cs="Courier New"/>
+          <w:sz w:val="18"/>
+          <w:szCs w:val="18"/>
+        </w:rPr>
+        <w:t>secs</w:t>
+      </w:r>
+      <w:proofErr w:type="spellEnd"/>
+      <w:r>
+        <w:rPr>
+          <w:rFonts w:ascii="Courier New" w:hAnsi="Courier New" w:cs="Courier New"/>
+          <w:sz w:val="18"/>
+          <w:szCs w:val="18"/>
+        </w:rPr>
+        <w:t>.</w:t>
       </w:r>
     </w:p>
     <w:p>
@@ -3663,7 +4249,14 @@
     </w:r>
     <w:r>
       <w:tab/>
-      <w:t>Mostafa &amp; Betigeri</w:t>
+    </w:r>
+    <w:proofErr w:type="spellStart"/>
+    <w:r>
+      <w:t>Mostafa</w:t>
+    </w:r>
+    <w:proofErr w:type="spellEnd"/>
+    <w:r>
+      <w:t xml:space="preserve"> &amp; Betigeri</w:t>
     </w:r>
   </w:p>
 </w:hdr>
@@ -4859,6 +5452,7 @@
       <w:spacing w:after="0" w:line="240" w:lineRule="auto"/>
     </w:pPr>
     <w:tblPr>
+      <w:tblInd w:w="0" w:type="dxa"/>
       <w:tblBorders>
         <w:top w:val="single" w:sz="4" w:space="0" w:color="auto"/>
         <w:left w:val="single" w:sz="4" w:space="0" w:color="auto"/>
@@ -4867,6 +5461,12 @@
         <w:insideH w:val="single" w:sz="4" w:space="0" w:color="auto"/>
         <w:insideV w:val="single" w:sz="4" w:space="0" w:color="auto"/>
       </w:tblBorders>
+      <w:tblCellMar>
+        <w:top w:w="0" w:type="dxa"/>
+        <w:left w:w="108" w:type="dxa"/>
+        <w:bottom w:w="0" w:type="dxa"/>
+        <w:right w:w="108" w:type="dxa"/>
+      </w:tblCellMar>
     </w:tblPr>
   </w:style>
   <w:style w:type="paragraph" w:styleId="Header">
@@ -5149,7 +5749,7 @@
 </file>
 
 <file path=customXml/itemProps1.xml><?xml version="1.0" encoding="utf-8"?>
-<ds:datastoreItem xmlns:ds="http://schemas.openxmlformats.org/officeDocument/2006/customXml" ds:itemID="{38E25BA4-2283-4309-AF02-5846EC27A9BB}">
+<ds:datastoreItem xmlns:ds="http://schemas.openxmlformats.org/officeDocument/2006/customXml" ds:itemID="{CD1D6457-8058-446B-AF41-89AC0D19C055}">
   <ds:schemaRefs>
     <ds:schemaRef ds:uri="http://schemas.openxmlformats.org/officeDocument/2006/bibliography"/>
   </ds:schemaRefs>

</xml_diff>